<commit_message>
IssueTokens now takes bankName instead of bankId | added an endpoint for getting branches as helper method for the getActiveScreenDesign | fixed getActiveScreenDesign signature to take branchId optionally
</commit_message>
<xml_diff>
--- a/Ticketing-Screen-Designer - Extended + API User Manual.docx
+++ b/Ticketing-Screen-Designer - Extended + API User Manual.docx
@@ -19351,7 +19351,7 @@
           <w:sz w:val="24"/>
           <w:szCs w:val="24"/>
         </w:rPr>
-        <w:t>The APIs expose the currently active Ticketing Screen Design for a given bank branch. Buttons of type “</w:t>
+        <w:t>The APIs expose the currently active Ticketing Screen Design for a given bank. Buttons of type “</w:t>
       </w:r>
       <w:proofErr w:type="spellStart"/>
       <w:r>
@@ -19387,7 +19387,31 @@
           <w:sz w:val="24"/>
           <w:szCs w:val="24"/>
         </w:rPr>
-        <w:t>” are returned only if their associated service is active and (optionally) allocated to at least one active counter in the target branch.</w:t>
+        <w:t>” are returned</w:t>
+      </w:r>
+      <w:r>
+        <w:rPr>
+          <w:rFonts w:asciiTheme="majorBidi" w:hAnsiTheme="majorBidi" w:cstheme="majorBidi"/>
+          <w:sz w:val="24"/>
+          <w:szCs w:val="24"/>
+        </w:rPr>
+        <w:t xml:space="preserve"> </w:t>
+      </w:r>
+      <w:r>
+        <w:rPr>
+          <w:rFonts w:asciiTheme="majorBidi" w:hAnsiTheme="majorBidi" w:cstheme="majorBidi"/>
+          <w:sz w:val="24"/>
+          <w:szCs w:val="24"/>
+        </w:rPr>
+        <w:t xml:space="preserve">(optionally) </w:t>
+      </w:r>
+      <w:r>
+        <w:rPr>
+          <w:rFonts w:asciiTheme="majorBidi" w:hAnsiTheme="majorBidi" w:cstheme="majorBidi"/>
+          <w:sz w:val="24"/>
+          <w:szCs w:val="24"/>
+        </w:rPr>
+        <w:t>only if their associated service is active and allocated to at least one active counter in the target branch.</w:t>
       </w:r>
     </w:p>
     <w:p>
@@ -19423,34 +19447,7 @@
             <w:sz w:val="24"/>
             <w:szCs w:val="24"/>
           </w:rPr>
-          <w:t>BankConfiguration</w:t>
-        </w:r>
-        <w:r>
-          <w:rPr>
-            <w:rStyle w:val="Hyperlink"/>
-            <w:rFonts w:asciiTheme="majorBidi" w:hAnsiTheme="majorBidi" w:cstheme="majorBidi"/>
-            <w:sz w:val="24"/>
-            <w:szCs w:val="24"/>
-          </w:rPr>
-          <w:t>P</w:t>
-        </w:r>
-        <w:r>
-          <w:rPr>
-            <w:rStyle w:val="Hyperlink"/>
-            <w:rFonts w:asciiTheme="majorBidi" w:hAnsiTheme="majorBidi" w:cstheme="majorBidi"/>
-            <w:sz w:val="24"/>
-            <w:szCs w:val="24"/>
-          </w:rPr>
-          <w:t>o</w:t>
-        </w:r>
-        <w:r>
-          <w:rPr>
-            <w:rStyle w:val="Hyperlink"/>
-            <w:rFonts w:asciiTheme="majorBidi" w:hAnsiTheme="majorBidi" w:cstheme="majorBidi"/>
-            <w:sz w:val="24"/>
-            <w:szCs w:val="24"/>
-          </w:rPr>
-          <w:t>rtal</w:t>
+          <w:t>BankConfigurationPortal</w:t>
         </w:r>
         <w:proofErr w:type="spellEnd"/>
         <w:r>
@@ -19471,8 +19468,6 @@
         </w:rPr>
         <w:t xml:space="preserve">  , only changed script name to </w:t>
       </w:r>
-      <w:bookmarkStart w:id="7" w:name="_GoBack"/>
-      <w:bookmarkEnd w:id="7"/>
       <w:proofErr w:type="spellStart"/>
       <w:r>
         <w:rPr>
@@ -19497,7 +19492,10 @@
         <w:pStyle w:val="Heading2"/>
       </w:pPr>
       <w:r>
-        <w:t>2. Base URL &amp; Conventions</w:t>
+        <w:t>3</w:t>
+      </w:r>
+      <w:r>
+        <w:t>. Base URL &amp; Conventions</w:t>
       </w:r>
     </w:p>
     <w:p>
@@ -19587,7 +19585,10 @@
         <w:pStyle w:val="Heading2"/>
       </w:pPr>
       <w:r>
-        <w:t>3. Authentication</w:t>
+        <w:t>4</w:t>
+      </w:r>
+      <w:r>
+        <w:t>. Authentication</w:t>
       </w:r>
     </w:p>
     <w:p>
@@ -19628,7 +19629,10 @@
         <w:pStyle w:val="Heading3"/>
       </w:pPr>
       <w:r>
-        <w:t>3.1 Endpoints</w:t>
+        <w:t>4</w:t>
+      </w:r>
+      <w:r>
+        <w:t>.1 Endpoints</w:t>
       </w:r>
     </w:p>
     <w:tbl>
@@ -19662,15 +19666,15 @@
             <w:pPr>
               <w:rPr>
                 <w:rFonts w:asciiTheme="majorBidi" w:hAnsiTheme="majorBidi" w:cstheme="majorBidi"/>
-                <w:sz w:val="24"/>
-                <w:szCs w:val="24"/>
+                <w:sz w:val="20"/>
+                <w:szCs w:val="20"/>
               </w:rPr>
             </w:pPr>
             <w:r>
               <w:rPr>
                 <w:rFonts w:asciiTheme="majorBidi" w:hAnsiTheme="majorBidi" w:cstheme="majorBidi"/>
-                <w:sz w:val="24"/>
-                <w:szCs w:val="24"/>
+                <w:sz w:val="20"/>
+                <w:szCs w:val="20"/>
               </w:rPr>
               <w:t>Method</w:t>
             </w:r>
@@ -19678,21 +19682,21 @@
         </w:tc>
         <w:tc>
           <w:tcPr>
-            <w:tcW w:w="2880" w:type="dxa"/>
+            <w:tcW w:w="3046" w:type="dxa"/>
           </w:tcPr>
           <w:p>
             <w:pPr>
               <w:rPr>
                 <w:rFonts w:asciiTheme="majorBidi" w:hAnsiTheme="majorBidi" w:cstheme="majorBidi"/>
-                <w:sz w:val="24"/>
-                <w:szCs w:val="24"/>
+                <w:sz w:val="20"/>
+                <w:szCs w:val="20"/>
               </w:rPr>
             </w:pPr>
             <w:r>
               <w:rPr>
                 <w:rFonts w:asciiTheme="majorBidi" w:hAnsiTheme="majorBidi" w:cstheme="majorBidi"/>
-                <w:sz w:val="24"/>
-                <w:szCs w:val="24"/>
+                <w:sz w:val="20"/>
+                <w:szCs w:val="20"/>
               </w:rPr>
               <w:t>Path</w:t>
             </w:r>
@@ -19706,15 +19710,15 @@
             <w:pPr>
               <w:rPr>
                 <w:rFonts w:asciiTheme="majorBidi" w:hAnsiTheme="majorBidi" w:cstheme="majorBidi"/>
-                <w:sz w:val="24"/>
-                <w:szCs w:val="24"/>
+                <w:sz w:val="20"/>
+                <w:szCs w:val="20"/>
               </w:rPr>
             </w:pPr>
             <w:r>
               <w:rPr>
                 <w:rFonts w:asciiTheme="majorBidi" w:hAnsiTheme="majorBidi" w:cstheme="majorBidi"/>
-                <w:sz w:val="24"/>
-                <w:szCs w:val="24"/>
+                <w:sz w:val="20"/>
+                <w:szCs w:val="20"/>
               </w:rPr>
               <w:t>Purpose</w:t>
             </w:r>
@@ -19733,15 +19737,15 @@
             <w:pPr>
               <w:rPr>
                 <w:rFonts w:asciiTheme="majorBidi" w:hAnsiTheme="majorBidi" w:cstheme="majorBidi"/>
-                <w:sz w:val="24"/>
-                <w:szCs w:val="24"/>
+                <w:sz w:val="20"/>
+                <w:szCs w:val="20"/>
               </w:rPr>
             </w:pPr>
             <w:r>
               <w:rPr>
                 <w:rFonts w:asciiTheme="majorBidi" w:hAnsiTheme="majorBidi" w:cstheme="majorBidi"/>
-                <w:sz w:val="24"/>
-                <w:szCs w:val="24"/>
+                <w:sz w:val="20"/>
+                <w:szCs w:val="20"/>
               </w:rPr>
               <w:t>POST</w:t>
             </w:r>
@@ -19749,21 +19753,21 @@
         </w:tc>
         <w:tc>
           <w:tcPr>
-            <w:tcW w:w="2880" w:type="dxa"/>
+            <w:tcW w:w="3046" w:type="dxa"/>
           </w:tcPr>
           <w:p>
             <w:pPr>
               <w:rPr>
                 <w:rFonts w:asciiTheme="majorBidi" w:hAnsiTheme="majorBidi" w:cstheme="majorBidi"/>
-                <w:sz w:val="24"/>
-                <w:szCs w:val="24"/>
+                <w:sz w:val="20"/>
+                <w:szCs w:val="20"/>
               </w:rPr>
             </w:pPr>
             <w:r>
               <w:rPr>
                 <w:rFonts w:asciiTheme="majorBidi" w:hAnsiTheme="majorBidi" w:cstheme="majorBidi"/>
-                <w:sz w:val="24"/>
-                <w:szCs w:val="24"/>
+                <w:sz w:val="20"/>
+                <w:szCs w:val="20"/>
               </w:rPr>
               <w:t>/auth/token</w:t>
             </w:r>
@@ -19777,17 +19781,17 @@
             <w:pPr>
               <w:rPr>
                 <w:rFonts w:asciiTheme="majorBidi" w:hAnsiTheme="majorBidi" w:cstheme="majorBidi"/>
-                <w:sz w:val="24"/>
-                <w:szCs w:val="24"/>
+                <w:sz w:val="20"/>
+                <w:szCs w:val="20"/>
               </w:rPr>
             </w:pPr>
             <w:r>
               <w:rPr>
                 <w:rFonts w:asciiTheme="majorBidi" w:hAnsiTheme="majorBidi" w:cstheme="majorBidi"/>
-                <w:sz w:val="24"/>
-                <w:szCs w:val="24"/>
-              </w:rPr>
-              <w:t>Issue access/refresh tokens.</w:t>
+                <w:sz w:val="20"/>
+                <w:szCs w:val="20"/>
+              </w:rPr>
+              <w:t>Issue access/refresh tokens</w:t>
             </w:r>
           </w:p>
         </w:tc>
@@ -19804,15 +19808,15 @@
             <w:pPr>
               <w:rPr>
                 <w:rFonts w:asciiTheme="majorBidi" w:hAnsiTheme="majorBidi" w:cstheme="majorBidi"/>
-                <w:sz w:val="24"/>
-                <w:szCs w:val="24"/>
+                <w:sz w:val="20"/>
+                <w:szCs w:val="20"/>
               </w:rPr>
             </w:pPr>
             <w:r>
               <w:rPr>
                 <w:rFonts w:asciiTheme="majorBidi" w:hAnsiTheme="majorBidi" w:cstheme="majorBidi"/>
-                <w:sz w:val="24"/>
-                <w:szCs w:val="24"/>
+                <w:sz w:val="20"/>
+                <w:szCs w:val="20"/>
               </w:rPr>
               <w:t>POST</w:t>
             </w:r>
@@ -19820,21 +19824,21 @@
         </w:tc>
         <w:tc>
           <w:tcPr>
-            <w:tcW w:w="2880" w:type="dxa"/>
+            <w:tcW w:w="3046" w:type="dxa"/>
           </w:tcPr>
           <w:p>
             <w:pPr>
               <w:rPr>
                 <w:rFonts w:asciiTheme="majorBidi" w:hAnsiTheme="majorBidi" w:cstheme="majorBidi"/>
-                <w:sz w:val="24"/>
-                <w:szCs w:val="24"/>
+                <w:sz w:val="20"/>
+                <w:szCs w:val="20"/>
               </w:rPr>
             </w:pPr>
             <w:r>
               <w:rPr>
                 <w:rFonts w:asciiTheme="majorBidi" w:hAnsiTheme="majorBidi" w:cstheme="majorBidi"/>
-                <w:sz w:val="24"/>
-                <w:szCs w:val="24"/>
+                <w:sz w:val="20"/>
+                <w:szCs w:val="20"/>
               </w:rPr>
               <w:t>/auth/refresh</w:t>
             </w:r>
@@ -19848,15 +19852,15 @@
             <w:pPr>
               <w:rPr>
                 <w:rFonts w:asciiTheme="majorBidi" w:hAnsiTheme="majorBidi" w:cstheme="majorBidi"/>
-                <w:sz w:val="24"/>
-                <w:szCs w:val="24"/>
+                <w:sz w:val="20"/>
+                <w:szCs w:val="20"/>
               </w:rPr>
             </w:pPr>
             <w:r>
               <w:rPr>
                 <w:rFonts w:asciiTheme="majorBidi" w:hAnsiTheme="majorBidi" w:cstheme="majorBidi"/>
-                <w:sz w:val="24"/>
-                <w:szCs w:val="24"/>
+                <w:sz w:val="20"/>
+                <w:szCs w:val="20"/>
               </w:rPr>
               <w:t>Issue new access/refresh tokens using old refresh token</w:t>
             </w:r>
@@ -19875,15 +19879,15 @@
             <w:pPr>
               <w:rPr>
                 <w:rFonts w:asciiTheme="majorBidi" w:hAnsiTheme="majorBidi" w:cstheme="majorBidi"/>
-                <w:sz w:val="24"/>
-                <w:szCs w:val="24"/>
+                <w:sz w:val="20"/>
+                <w:szCs w:val="20"/>
               </w:rPr>
             </w:pPr>
             <w:r>
               <w:rPr>
                 <w:rFonts w:asciiTheme="majorBidi" w:hAnsiTheme="majorBidi" w:cstheme="majorBidi"/>
-                <w:sz w:val="24"/>
-                <w:szCs w:val="24"/>
+                <w:sz w:val="20"/>
+                <w:szCs w:val="20"/>
               </w:rPr>
               <w:t>POST</w:t>
             </w:r>
@@ -19891,21 +19895,21 @@
         </w:tc>
         <w:tc>
           <w:tcPr>
-            <w:tcW w:w="2880" w:type="dxa"/>
+            <w:tcW w:w="3046" w:type="dxa"/>
           </w:tcPr>
           <w:p>
             <w:pPr>
               <w:rPr>
                 <w:rFonts w:asciiTheme="majorBidi" w:hAnsiTheme="majorBidi" w:cstheme="majorBidi"/>
-                <w:sz w:val="24"/>
-                <w:szCs w:val="24"/>
+                <w:sz w:val="20"/>
+                <w:szCs w:val="20"/>
               </w:rPr>
             </w:pPr>
             <w:r>
               <w:rPr>
                 <w:rFonts w:asciiTheme="majorBidi" w:hAnsiTheme="majorBidi" w:cstheme="majorBidi"/>
-                <w:sz w:val="24"/>
-                <w:szCs w:val="24"/>
+                <w:sz w:val="20"/>
+                <w:szCs w:val="20"/>
               </w:rPr>
               <w:t>/auth/revoke</w:t>
             </w:r>
@@ -19919,17 +19923,17 @@
             <w:pPr>
               <w:rPr>
                 <w:rFonts w:asciiTheme="majorBidi" w:hAnsiTheme="majorBidi" w:cstheme="majorBidi"/>
-                <w:sz w:val="24"/>
-                <w:szCs w:val="24"/>
+                <w:sz w:val="20"/>
+                <w:szCs w:val="20"/>
               </w:rPr>
             </w:pPr>
             <w:r>
               <w:rPr>
                 <w:rFonts w:asciiTheme="majorBidi" w:hAnsiTheme="majorBidi" w:cstheme="majorBidi"/>
-                <w:sz w:val="24"/>
-                <w:szCs w:val="24"/>
-              </w:rPr>
-              <w:t>Revoke current tokens (access and/or refresh).</w:t>
+                <w:sz w:val="20"/>
+                <w:szCs w:val="20"/>
+              </w:rPr>
+              <w:t>Revoke current tokens (access and/or refresh)</w:t>
             </w:r>
           </w:p>
         </w:tc>
@@ -19946,18 +19950,39 @@
             <w:pPr>
               <w:rPr>
                 <w:rFonts w:asciiTheme="majorBidi" w:hAnsiTheme="majorBidi" w:cstheme="majorBidi"/>
-                <w:sz w:val="24"/>
-                <w:szCs w:val="24"/>
+                <w:sz w:val="20"/>
+                <w:szCs w:val="20"/>
               </w:rPr>
             </w:pPr>
             <w:r>
               <w:rPr>
                 <w:rFonts w:asciiTheme="majorBidi" w:hAnsiTheme="majorBidi" w:cstheme="majorBidi"/>
-                <w:sz w:val="24"/>
-                <w:szCs w:val="24"/>
-              </w:rPr>
-              <w:lastRenderedPageBreak/>
+                <w:sz w:val="20"/>
+                <w:szCs w:val="20"/>
+              </w:rPr>
               <w:t>GET</w:t>
+            </w:r>
+          </w:p>
+        </w:tc>
+        <w:tc>
+          <w:tcPr>
+            <w:tcW w:w="3046" w:type="dxa"/>
+          </w:tcPr>
+          <w:p>
+            <w:pPr>
+              <w:rPr>
+                <w:rFonts w:asciiTheme="majorBidi" w:hAnsiTheme="majorBidi" w:cstheme="majorBidi"/>
+                <w:sz w:val="20"/>
+                <w:szCs w:val="20"/>
+              </w:rPr>
+            </w:pPr>
+            <w:r>
+              <w:rPr>
+                <w:rFonts w:asciiTheme="majorBidi" w:hAnsiTheme="majorBidi" w:cstheme="majorBidi"/>
+                <w:sz w:val="20"/>
+                <w:szCs w:val="20"/>
+              </w:rPr>
+              <w:t>/branches</w:t>
             </w:r>
           </w:p>
         </w:tc>
@@ -19969,35 +19994,74 @@
             <w:pPr>
               <w:rPr>
                 <w:rFonts w:asciiTheme="majorBidi" w:hAnsiTheme="majorBidi" w:cstheme="majorBidi"/>
-                <w:sz w:val="24"/>
-                <w:szCs w:val="24"/>
+                <w:sz w:val="20"/>
+                <w:szCs w:val="20"/>
               </w:rPr>
             </w:pPr>
             <w:r>
               <w:rPr>
                 <w:rFonts w:asciiTheme="majorBidi" w:hAnsiTheme="majorBidi" w:cstheme="majorBidi"/>
-                <w:sz w:val="24"/>
-                <w:szCs w:val="24"/>
-              </w:rPr>
-              <w:t>/branches/{</w:t>
+                <w:sz w:val="20"/>
+                <w:szCs w:val="20"/>
+              </w:rPr>
+              <w:t xml:space="preserve">Get </w:t>
             </w:r>
-            <w:proofErr w:type="spellStart"/>
             <w:r>
               <w:rPr>
                 <w:rFonts w:asciiTheme="majorBidi" w:hAnsiTheme="majorBidi" w:cstheme="majorBidi"/>
-                <w:sz w:val="24"/>
-                <w:szCs w:val="24"/>
-              </w:rPr>
-              <w:t>branchId</w:t>
+                <w:sz w:val="20"/>
+                <w:szCs w:val="20"/>
+              </w:rPr>
+              <w:t>all branches</w:t>
             </w:r>
-            <w:proofErr w:type="spellEnd"/>
+          </w:p>
+        </w:tc>
+      </w:tr>
+      <w:tr>
+        <w:trPr>
+          <w:jc w:val="center"/>
+        </w:trPr>
+        <w:tc>
+          <w:tcPr>
+            <w:tcW w:w="2880" w:type="dxa"/>
+          </w:tcPr>
+          <w:p>
+            <w:pPr>
+              <w:rPr>
+                <w:rFonts w:asciiTheme="majorBidi" w:hAnsiTheme="majorBidi" w:cstheme="majorBidi"/>
+                <w:sz w:val="20"/>
+                <w:szCs w:val="20"/>
+              </w:rPr>
+            </w:pPr>
             <w:r>
               <w:rPr>
                 <w:rFonts w:asciiTheme="majorBidi" w:hAnsiTheme="majorBidi" w:cstheme="majorBidi"/>
-                <w:sz w:val="24"/>
-                <w:szCs w:val="24"/>
-              </w:rPr>
-              <w:t>}/screen-design</w:t>
+                <w:sz w:val="20"/>
+                <w:szCs w:val="20"/>
+              </w:rPr>
+              <w:t>GET</w:t>
+            </w:r>
+          </w:p>
+        </w:tc>
+        <w:tc>
+          <w:tcPr>
+            <w:tcW w:w="3046" w:type="dxa"/>
+          </w:tcPr>
+          <w:p>
+            <w:pPr>
+              <w:rPr>
+                <w:rFonts w:asciiTheme="majorBidi" w:hAnsiTheme="majorBidi" w:cstheme="majorBidi"/>
+                <w:sz w:val="20"/>
+                <w:szCs w:val="20"/>
+              </w:rPr>
+            </w:pPr>
+            <w:r>
+              <w:rPr>
+                <w:rFonts w:asciiTheme="majorBidi" w:hAnsiTheme="majorBidi" w:cstheme="majorBidi"/>
+                <w:sz w:val="20"/>
+                <w:szCs w:val="20"/>
+              </w:rPr>
+              <w:t>/screen-design</w:t>
             </w:r>
           </w:p>
         </w:tc>
@@ -20009,68 +20073,83 @@
             <w:pPr>
               <w:rPr>
                 <w:rFonts w:asciiTheme="majorBidi" w:hAnsiTheme="majorBidi" w:cstheme="majorBidi"/>
-                <w:sz w:val="24"/>
-                <w:szCs w:val="24"/>
+                <w:sz w:val="20"/>
+                <w:szCs w:val="20"/>
               </w:rPr>
             </w:pPr>
             <w:r>
               <w:rPr>
                 <w:rFonts w:asciiTheme="majorBidi" w:hAnsiTheme="majorBidi" w:cstheme="majorBidi"/>
-                <w:sz w:val="24"/>
-                <w:szCs w:val="24"/>
-              </w:rPr>
-              <w:t>Get active Ticketing Screen Design for a branch.</w:t>
+                <w:sz w:val="20"/>
+                <w:szCs w:val="20"/>
+              </w:rPr>
+              <w:t xml:space="preserve">Get active Ticketing Screen Design </w:t>
             </w:r>
           </w:p>
         </w:tc>
       </w:tr>
     </w:tbl>
-    <w:p/>
-    <w:p>
-      <w:r>
-        <w:br w:type="page"/>
-      </w:r>
-    </w:p>
     <w:p>
       <w:pPr>
         <w:pStyle w:val="Heading3"/>
       </w:pPr>
       <w:r>
         <w:lastRenderedPageBreak/>
-        <w:t>3.2 Issue Tokens</w:t>
-      </w:r>
-    </w:p>
-    <w:p>
-      <w:pPr>
-        <w:rPr>
-          <w:rFonts w:asciiTheme="majorBidi" w:hAnsiTheme="majorBidi" w:cstheme="majorBidi"/>
-          <w:sz w:val="24"/>
-          <w:szCs w:val="24"/>
-        </w:rPr>
-      </w:pPr>
-      <w:r>
-        <w:rPr>
-          <w:rFonts w:asciiTheme="majorBidi" w:hAnsiTheme="majorBidi" w:cstheme="majorBidi"/>
-          <w:sz w:val="24"/>
-          <w:szCs w:val="24"/>
+        <w:t>4</w:t>
+      </w:r>
+      <w:r>
+        <w:t>.2 Issue Tokens</w:t>
+      </w:r>
+    </w:p>
+    <w:p>
+      <w:pPr>
+        <w:rPr>
+          <w:rFonts w:asciiTheme="majorBidi" w:hAnsiTheme="majorBidi" w:cstheme="majorBidi"/>
+          <w:sz w:val="24"/>
+          <w:szCs w:val="24"/>
+        </w:rPr>
+      </w:pPr>
+      <w:r>
+        <w:rPr>
+          <w:rFonts w:asciiTheme="majorBidi" w:hAnsiTheme="majorBidi" w:cstheme="majorBidi"/>
+          <w:b/>
+          <w:bCs/>
+          <w:sz w:val="24"/>
+          <w:szCs w:val="24"/>
+        </w:rPr>
+        <w:t>HTTP</w:t>
+      </w:r>
+      <w:r>
+        <w:rPr>
+          <w:rFonts w:asciiTheme="majorBidi" w:hAnsiTheme="majorBidi" w:cstheme="majorBidi"/>
+          <w:sz w:val="24"/>
+          <w:szCs w:val="24"/>
+        </w:rPr>
+        <w:br/>
+      </w:r>
+      <w:r>
+        <w:rPr>
+          <w:rFonts w:ascii="Courier New" w:hAnsi="Courier New" w:cs="Courier New"/>
+          <w:sz w:val="20"/>
+          <w:szCs w:val="20"/>
         </w:rPr>
         <w:t>POST /</w:t>
       </w:r>
       <w:proofErr w:type="spellStart"/>
       <w:r>
         <w:rPr>
-          <w:rFonts w:asciiTheme="majorBidi" w:hAnsiTheme="majorBidi" w:cstheme="majorBidi"/>
-          <w:sz w:val="24"/>
-          <w:szCs w:val="24"/>
+          <w:rFonts w:ascii="Courier New" w:hAnsi="Courier New" w:cs="Courier New"/>
+          <w:sz w:val="20"/>
+          <w:szCs w:val="20"/>
         </w:rPr>
         <w:t>api</w:t>
       </w:r>
       <w:proofErr w:type="spellEnd"/>
       <w:r>
         <w:rPr>
-          <w:rFonts w:asciiTheme="majorBidi" w:hAnsiTheme="majorBidi" w:cstheme="majorBidi"/>
-          <w:sz w:val="24"/>
-          <w:szCs w:val="24"/>
+          <w:rFonts w:ascii="Courier New" w:hAnsi="Courier New" w:cs="Courier New"/>
+          <w:sz w:val="20"/>
+          <w:szCs w:val="20"/>
         </w:rPr>
         <w:t>/auth/token</w:t>
       </w:r>
@@ -20086,11 +20165,22 @@
       <w:r>
         <w:rPr>
           <w:rFonts w:asciiTheme="majorBidi" w:hAnsiTheme="majorBidi" w:cstheme="majorBidi"/>
+          <w:b/>
+          <w:bCs/>
           <w:i/>
           <w:sz w:val="24"/>
           <w:szCs w:val="24"/>
         </w:rPr>
-        <w:t>Body (JSON)</w:t>
+        <w:t>Body</w:t>
+      </w:r>
+      <w:r>
+        <w:rPr>
+          <w:rFonts w:asciiTheme="majorBidi" w:hAnsiTheme="majorBidi" w:cstheme="majorBidi"/>
+          <w:i/>
+          <w:sz w:val="24"/>
+          <w:szCs w:val="24"/>
+        </w:rPr>
+        <w:t xml:space="preserve"> (JSON)</w:t>
       </w:r>
     </w:p>
     <w:p>
@@ -20161,7 +20251,15 @@
           <w:sz w:val="20"/>
           <w:szCs w:val="20"/>
         </w:rPr>
-        <w:t>bankId</w:t>
+        <w:t>bank</w:t>
+      </w:r>
+      <w:r>
+        <w:rPr>
+          <w:rFonts w:ascii="Courier New" w:hAnsi="Courier New" w:cs="Courier New"/>
+          <w:sz w:val="20"/>
+          <w:szCs w:val="20"/>
+        </w:rPr>
+        <w:t>Name</w:t>
       </w:r>
       <w:proofErr w:type="spellEnd"/>
       <w:r>
@@ -20170,7 +20268,31 @@
           <w:sz w:val="20"/>
           <w:szCs w:val="20"/>
         </w:rPr>
-        <w:t>": 123</w:t>
+        <w:t xml:space="preserve">": </w:t>
+      </w:r>
+      <w:r>
+        <w:rPr>
+          <w:rFonts w:ascii="Courier New" w:hAnsi="Courier New" w:cs="Courier New"/>
+          <w:sz w:val="20"/>
+          <w:szCs w:val="20"/>
+        </w:rPr>
+        <w:t>"</w:t>
+      </w:r>
+      <w:r>
+        <w:rPr>
+          <w:rFonts w:ascii="Courier New" w:hAnsi="Courier New" w:cs="Courier New"/>
+          <w:sz w:val="20"/>
+          <w:szCs w:val="20"/>
+        </w:rPr>
+        <w:t>string</w:t>
+      </w:r>
+      <w:r>
+        <w:rPr>
+          <w:rFonts w:ascii="Courier New" w:hAnsi="Courier New" w:cs="Courier New"/>
+          <w:sz w:val="20"/>
+          <w:szCs w:val="20"/>
+        </w:rPr>
+        <w:t>"</w:t>
       </w:r>
       <w:r>
         <w:rPr>
@@ -20193,11 +20315,22 @@
       <w:r>
         <w:rPr>
           <w:rFonts w:asciiTheme="majorBidi" w:hAnsiTheme="majorBidi" w:cstheme="majorBidi"/>
+          <w:b/>
+          <w:bCs/>
           <w:i/>
           <w:sz w:val="24"/>
           <w:szCs w:val="24"/>
         </w:rPr>
-        <w:t>Response 200 (JSON)</w:t>
+        <w:t>Response 200</w:t>
+      </w:r>
+      <w:r>
+        <w:rPr>
+          <w:rFonts w:asciiTheme="majorBidi" w:hAnsiTheme="majorBidi" w:cstheme="majorBidi"/>
+          <w:i/>
+          <w:sz w:val="24"/>
+          <w:szCs w:val="24"/>
+        </w:rPr>
+        <w:t xml:space="preserve"> (JSON)</w:t>
       </w:r>
     </w:p>
     <w:p>
@@ -20268,7 +20401,23 @@
           <w:sz w:val="20"/>
           <w:szCs w:val="20"/>
         </w:rPr>
-        <w:t>": 1200,</w:t>
+        <w:t xml:space="preserve">": </w:t>
+      </w:r>
+      <w:r>
+        <w:rPr>
+          <w:rFonts w:ascii="Courier New" w:hAnsi="Courier New" w:cs="Courier New"/>
+          <w:sz w:val="20"/>
+          <w:szCs w:val="20"/>
+        </w:rPr>
+        <w:t>20</w:t>
+      </w:r>
+      <w:r>
+        <w:rPr>
+          <w:rFonts w:ascii="Courier New" w:hAnsi="Courier New" w:cs="Courier New"/>
+          <w:sz w:val="20"/>
+          <w:szCs w:val="20"/>
+        </w:rPr>
+        <w:t>,</w:t>
       </w:r>
       <w:r>
         <w:rPr>
@@ -20322,7 +20471,15 @@
           <w:sz w:val="20"/>
           <w:szCs w:val="20"/>
         </w:rPr>
-        <w:t>": 86400</w:t>
+        <w:t xml:space="preserve">": </w:t>
+      </w:r>
+      <w:r>
+        <w:rPr>
+          <w:rFonts w:ascii="Courier New" w:hAnsi="Courier New" w:cs="Courier New"/>
+          <w:sz w:val="20"/>
+          <w:szCs w:val="20"/>
+        </w:rPr>
+        <w:t>1440</w:t>
       </w:r>
       <w:r>
         <w:rPr>
@@ -20356,40 +20513,61 @@
         <w:pStyle w:val="Heading3"/>
       </w:pPr>
       <w:r>
-        <w:t>3.3 Refresh Tokens</w:t>
-      </w:r>
-    </w:p>
-    <w:p>
-      <w:pPr>
-        <w:rPr>
-          <w:rFonts w:asciiTheme="majorBidi" w:hAnsiTheme="majorBidi" w:cstheme="majorBidi"/>
-          <w:sz w:val="24"/>
-          <w:szCs w:val="24"/>
-        </w:rPr>
-      </w:pPr>
-      <w:r>
-        <w:rPr>
-          <w:rFonts w:asciiTheme="majorBidi" w:hAnsiTheme="majorBidi" w:cstheme="majorBidi"/>
-          <w:sz w:val="24"/>
-          <w:szCs w:val="24"/>
+        <w:t>4</w:t>
+      </w:r>
+      <w:r>
+        <w:t>.3 Refresh Tokens</w:t>
+      </w:r>
+    </w:p>
+    <w:p>
+      <w:pPr>
+        <w:rPr>
+          <w:rFonts w:asciiTheme="majorBidi" w:hAnsiTheme="majorBidi" w:cstheme="majorBidi"/>
+          <w:sz w:val="24"/>
+          <w:szCs w:val="24"/>
+        </w:rPr>
+      </w:pPr>
+      <w:r>
+        <w:rPr>
+          <w:rFonts w:asciiTheme="majorBidi" w:hAnsiTheme="majorBidi" w:cstheme="majorBidi"/>
+          <w:b/>
+          <w:bCs/>
+          <w:sz w:val="24"/>
+          <w:szCs w:val="24"/>
+        </w:rPr>
+        <w:t>HTTP</w:t>
+      </w:r>
+      <w:r>
+        <w:rPr>
+          <w:rFonts w:asciiTheme="majorBidi" w:hAnsiTheme="majorBidi" w:cstheme="majorBidi"/>
+          <w:sz w:val="24"/>
+          <w:szCs w:val="24"/>
+        </w:rPr>
+        <w:br/>
+      </w:r>
+      <w:r>
+        <w:rPr>
+          <w:rFonts w:ascii="Courier New" w:hAnsi="Courier New" w:cs="Courier New"/>
+          <w:sz w:val="20"/>
+          <w:szCs w:val="20"/>
         </w:rPr>
         <w:t>POST /</w:t>
       </w:r>
       <w:proofErr w:type="spellStart"/>
       <w:r>
         <w:rPr>
-          <w:rFonts w:asciiTheme="majorBidi" w:hAnsiTheme="majorBidi" w:cstheme="majorBidi"/>
-          <w:sz w:val="24"/>
-          <w:szCs w:val="24"/>
+          <w:rFonts w:ascii="Courier New" w:hAnsi="Courier New" w:cs="Courier New"/>
+          <w:sz w:val="20"/>
+          <w:szCs w:val="20"/>
         </w:rPr>
         <w:t>api</w:t>
       </w:r>
       <w:proofErr w:type="spellEnd"/>
       <w:r>
         <w:rPr>
-          <w:rFonts w:asciiTheme="majorBidi" w:hAnsiTheme="majorBidi" w:cstheme="majorBidi"/>
-          <w:sz w:val="24"/>
-          <w:szCs w:val="24"/>
+          <w:rFonts w:ascii="Courier New" w:hAnsi="Courier New" w:cs="Courier New"/>
+          <w:sz w:val="20"/>
+          <w:szCs w:val="20"/>
         </w:rPr>
         <w:t>/auth/refresh</w:t>
       </w:r>
@@ -20407,12 +20585,24 @@
       <w:r>
         <w:rPr>
           <w:rFonts w:asciiTheme="majorBidi" w:hAnsiTheme="majorBidi" w:cstheme="majorBidi"/>
+          <w:b/>
+          <w:bCs/>
           <w:i/>
           <w:iCs/>
           <w:sz w:val="24"/>
           <w:szCs w:val="24"/>
         </w:rPr>
-        <w:t>Body (JSON)</w:t>
+        <w:t xml:space="preserve">Body </w:t>
+      </w:r>
+      <w:r>
+        <w:rPr>
+          <w:rFonts w:asciiTheme="majorBidi" w:hAnsiTheme="majorBidi" w:cstheme="majorBidi"/>
+          <w:i/>
+          <w:iCs/>
+          <w:sz w:val="24"/>
+          <w:szCs w:val="24"/>
+        </w:rPr>
+        <w:t>(JSON)</w:t>
       </w:r>
     </w:p>
     <w:p>
@@ -20554,43 +20744,79 @@
     </w:p>
     <w:p>
       <w:pPr>
+        <w:rPr>
+          <w:rFonts w:ascii="Times New Roman" w:eastAsia="Times New Roman" w:hAnsi="Times New Roman" w:cs="Times New Roman"/>
+          <w:b/>
+          <w:bCs/>
+          <w:sz w:val="27"/>
+          <w:szCs w:val="27"/>
+        </w:rPr>
+      </w:pPr>
+      <w:r>
+        <w:br w:type="page"/>
+      </w:r>
+    </w:p>
+    <w:p>
+      <w:pPr>
         <w:pStyle w:val="Heading3"/>
       </w:pPr>
       <w:r>
-        <w:t>3.4 Revoke Tokens</w:t>
-      </w:r>
-    </w:p>
-    <w:p>
-      <w:pPr>
-        <w:rPr>
-          <w:rFonts w:asciiTheme="majorBidi" w:hAnsiTheme="majorBidi" w:cstheme="majorBidi"/>
-          <w:sz w:val="24"/>
-          <w:szCs w:val="24"/>
-        </w:rPr>
-      </w:pPr>
-      <w:r>
-        <w:rPr>
-          <w:rFonts w:asciiTheme="majorBidi" w:hAnsiTheme="majorBidi" w:cstheme="majorBidi"/>
-          <w:sz w:val="24"/>
-          <w:szCs w:val="24"/>
+        <w:lastRenderedPageBreak/>
+        <w:t>4</w:t>
+      </w:r>
+      <w:r>
+        <w:t>.4 Revoke Tokens</w:t>
+      </w:r>
+    </w:p>
+    <w:p>
+      <w:pPr>
+        <w:rPr>
+          <w:rFonts w:asciiTheme="majorBidi" w:hAnsiTheme="majorBidi" w:cstheme="majorBidi"/>
+          <w:sz w:val="24"/>
+          <w:szCs w:val="24"/>
+        </w:rPr>
+      </w:pPr>
+      <w:r>
+        <w:rPr>
+          <w:rFonts w:asciiTheme="majorBidi" w:hAnsiTheme="majorBidi" w:cstheme="majorBidi"/>
+          <w:b/>
+          <w:bCs/>
+          <w:sz w:val="24"/>
+          <w:szCs w:val="24"/>
+        </w:rPr>
+        <w:t>HTTP</w:t>
+      </w:r>
+      <w:r>
+        <w:rPr>
+          <w:rFonts w:asciiTheme="majorBidi" w:hAnsiTheme="majorBidi" w:cstheme="majorBidi"/>
+          <w:sz w:val="24"/>
+          <w:szCs w:val="24"/>
+        </w:rPr>
+        <w:br/>
+      </w:r>
+      <w:r>
+        <w:rPr>
+          <w:rFonts w:ascii="Courier New" w:hAnsi="Courier New" w:cs="Courier New"/>
+          <w:sz w:val="20"/>
+          <w:szCs w:val="20"/>
         </w:rPr>
         <w:t>POST /</w:t>
       </w:r>
       <w:proofErr w:type="spellStart"/>
       <w:r>
         <w:rPr>
-          <w:rFonts w:asciiTheme="majorBidi" w:hAnsiTheme="majorBidi" w:cstheme="majorBidi"/>
-          <w:sz w:val="24"/>
-          <w:szCs w:val="24"/>
+          <w:rFonts w:ascii="Courier New" w:hAnsi="Courier New" w:cs="Courier New"/>
+          <w:sz w:val="20"/>
+          <w:szCs w:val="20"/>
         </w:rPr>
         <w:t>api</w:t>
       </w:r>
       <w:proofErr w:type="spellEnd"/>
       <w:r>
         <w:rPr>
-          <w:rFonts w:asciiTheme="majorBidi" w:hAnsiTheme="majorBidi" w:cstheme="majorBidi"/>
-          <w:sz w:val="24"/>
-          <w:szCs w:val="24"/>
+          <w:rFonts w:ascii="Courier New" w:hAnsi="Courier New" w:cs="Courier New"/>
+          <w:sz w:val="20"/>
+          <w:szCs w:val="20"/>
         </w:rPr>
         <w:t>/auth/revoke</w:t>
       </w:r>
@@ -20609,22 +20835,31 @@
           <w:sz w:val="24"/>
           <w:szCs w:val="24"/>
         </w:rPr>
-        <w:t>Headers:</w:t>
-      </w:r>
-    </w:p>
-    <w:p>
-      <w:pPr>
-        <w:rPr>
-          <w:rFonts w:asciiTheme="majorBidi" w:hAnsiTheme="majorBidi" w:cstheme="majorBidi"/>
-          <w:sz w:val="24"/>
-          <w:szCs w:val="24"/>
-        </w:rPr>
-      </w:pPr>
-      <w:r>
-        <w:rPr>
-          <w:rFonts w:asciiTheme="majorBidi" w:hAnsiTheme="majorBidi" w:cstheme="majorBidi"/>
-          <w:sz w:val="24"/>
-          <w:szCs w:val="24"/>
+        <w:br/>
+      </w:r>
+      <w:r>
+        <w:rPr>
+          <w:rFonts w:asciiTheme="majorBidi" w:hAnsiTheme="majorBidi" w:cstheme="majorBidi"/>
+          <w:b/>
+          <w:bCs/>
+          <w:sz w:val="24"/>
+          <w:szCs w:val="24"/>
+        </w:rPr>
+        <w:t>Headers</w:t>
+      </w:r>
+      <w:r>
+        <w:rPr>
+          <w:rFonts w:asciiTheme="majorBidi" w:hAnsiTheme="majorBidi" w:cstheme="majorBidi"/>
+          <w:sz w:val="24"/>
+          <w:szCs w:val="24"/>
+        </w:rPr>
+        <w:br/>
+      </w:r>
+      <w:r>
+        <w:rPr>
+          <w:rFonts w:ascii="Courier New" w:hAnsi="Courier New" w:cs="Courier New"/>
+          <w:sz w:val="20"/>
+          <w:szCs w:val="20"/>
         </w:rPr>
         <w:t>Authorization: Bearer {access-token}</w:t>
       </w:r>
@@ -20633,17 +20868,33 @@
       <w:pPr>
         <w:rPr>
           <w:rFonts w:asciiTheme="majorBidi" w:hAnsiTheme="majorBidi" w:cstheme="majorBidi"/>
-          <w:sz w:val="24"/>
-          <w:szCs w:val="24"/>
-        </w:rPr>
-      </w:pPr>
-      <w:r>
-        <w:rPr>
-          <w:rFonts w:asciiTheme="majorBidi" w:hAnsiTheme="majorBidi" w:cstheme="majorBidi"/>
-          <w:sz w:val="24"/>
-          <w:szCs w:val="24"/>
-        </w:rPr>
-        <w:t>Body (JSON):</w:t>
+          <w:i/>
+          <w:iCs/>
+          <w:sz w:val="24"/>
+          <w:szCs w:val="24"/>
+        </w:rPr>
+      </w:pPr>
+      <w:r>
+        <w:rPr>
+          <w:rFonts w:asciiTheme="majorBidi" w:hAnsiTheme="majorBidi" w:cstheme="majorBidi"/>
+          <w:b/>
+          <w:bCs/>
+          <w:i/>
+          <w:iCs/>
+          <w:sz w:val="24"/>
+          <w:szCs w:val="24"/>
+        </w:rPr>
+        <w:t>Body</w:t>
+      </w:r>
+      <w:r>
+        <w:rPr>
+          <w:rFonts w:asciiTheme="majorBidi" w:hAnsiTheme="majorBidi" w:cstheme="majorBidi"/>
+          <w:i/>
+          <w:iCs/>
+          <w:sz w:val="24"/>
+          <w:szCs w:val="24"/>
+        </w:rPr>
+        <w:t xml:space="preserve"> (JSON):</w:t>
       </w:r>
     </w:p>
     <w:p>
@@ -20744,7 +20995,6 @@
           <w:sz w:val="24"/>
           <w:szCs w:val="24"/>
         </w:rPr>
-        <w:lastRenderedPageBreak/>
         <w:t xml:space="preserve">Errors: </w:t>
       </w:r>
       <w:r>
@@ -20819,8 +21069,10 @@
       <w:pPr>
         <w:pStyle w:val="Heading2"/>
       </w:pPr>
-      <w:r>
-        <w:t>4</w:t>
+      <w:bookmarkStart w:id="7" w:name="_4._Branch_Endpoint"/>
+      <w:bookmarkEnd w:id="7"/>
+      <w:r>
+        <w:t>5</w:t>
       </w:r>
       <w:r>
         <w:rPr>
@@ -20828,199 +21080,1347 @@
           <w:b/>
           <w:bCs/>
         </w:rPr>
+        <w:t xml:space="preserve">. </w:t>
+      </w:r>
+      <w:r>
+        <w:rPr>
+          <w:rStyle w:val="Heading2Char"/>
+          <w:b/>
+          <w:bCs/>
+        </w:rPr>
+        <w:t>Branch</w:t>
+      </w:r>
+      <w:r>
+        <w:rPr>
+          <w:rStyle w:val="Heading2Char"/>
+          <w:b/>
+          <w:bCs/>
+        </w:rPr>
+        <w:t xml:space="preserve"> Endpoint</w:t>
+      </w:r>
+    </w:p>
+    <w:p>
+      <w:pPr>
+        <w:rPr>
+          <w:rFonts w:asciiTheme="majorBidi" w:hAnsiTheme="majorBidi" w:cstheme="majorBidi"/>
+          <w:sz w:val="24"/>
+          <w:szCs w:val="24"/>
+        </w:rPr>
+      </w:pPr>
+      <w:r>
+        <w:rPr>
+          <w:rFonts w:asciiTheme="majorBidi" w:hAnsiTheme="majorBidi" w:cstheme="majorBidi"/>
+          <w:b/>
+          <w:bCs/>
+          <w:sz w:val="24"/>
+          <w:szCs w:val="24"/>
+        </w:rPr>
+        <w:t>HTTP</w:t>
+      </w:r>
+      <w:r>
+        <w:rPr>
+          <w:rFonts w:asciiTheme="majorBidi" w:hAnsiTheme="majorBidi" w:cstheme="majorBidi"/>
+          <w:sz w:val="24"/>
+          <w:szCs w:val="24"/>
+        </w:rPr>
+        <w:br/>
+      </w:r>
+      <w:r>
+        <w:rPr>
+          <w:rFonts w:ascii="Courier New" w:hAnsi="Courier New" w:cs="Courier New"/>
+          <w:sz w:val="20"/>
+          <w:szCs w:val="20"/>
+        </w:rPr>
+        <w:t>GET /</w:t>
+      </w:r>
+      <w:proofErr w:type="spellStart"/>
+      <w:r>
+        <w:rPr>
+          <w:rFonts w:ascii="Courier New" w:hAnsi="Courier New" w:cs="Courier New"/>
+          <w:sz w:val="20"/>
+          <w:szCs w:val="20"/>
+        </w:rPr>
+        <w:t>api</w:t>
+      </w:r>
+      <w:proofErr w:type="spellEnd"/>
+      <w:r>
+        <w:rPr>
+          <w:rFonts w:ascii="Courier New" w:hAnsi="Courier New" w:cs="Courier New"/>
+          <w:sz w:val="20"/>
+          <w:szCs w:val="20"/>
+        </w:rPr>
+        <w:t>/</w:t>
+      </w:r>
+      <w:proofErr w:type="spellStart"/>
+      <w:r>
+        <w:rPr>
+          <w:rFonts w:ascii="Courier New" w:hAnsi="Courier New" w:cs="Courier New"/>
+          <w:sz w:val="20"/>
+          <w:szCs w:val="20"/>
+        </w:rPr>
+        <w:t>branches?includeInactive</w:t>
+      </w:r>
+      <w:proofErr w:type="spellEnd"/>
+      <w:r>
+        <w:rPr>
+          <w:rFonts w:ascii="Courier New" w:hAnsi="Courier New" w:cs="Courier New"/>
+          <w:sz w:val="20"/>
+          <w:szCs w:val="20"/>
+        </w:rPr>
+        <w:t>={true/false}</w:t>
+      </w:r>
+    </w:p>
+    <w:p>
+      <w:pPr>
+        <w:pStyle w:val="NormalWeb"/>
+      </w:pPr>
+      <w:r>
+        <w:rPr>
+          <w:rStyle w:val="Strong"/>
+        </w:rPr>
+        <w:t>Headers</w:t>
+      </w:r>
+      <w:r>
+        <w:br/>
+      </w:r>
+      <w:r>
+        <w:rPr>
+          <w:rStyle w:val="HTMLCode"/>
+        </w:rPr>
+        <w:t>Authorization: Bearer {</w:t>
+      </w:r>
+      <w:proofErr w:type="spellStart"/>
+      <w:r>
+        <w:rPr>
+          <w:rStyle w:val="HTMLCode"/>
+        </w:rPr>
+        <w:t>access_token</w:t>
+      </w:r>
+      <w:proofErr w:type="spellEnd"/>
+      <w:r>
+        <w:rPr>
+          <w:rStyle w:val="HTMLCode"/>
+        </w:rPr>
+        <w:t>}</w:t>
+      </w:r>
+    </w:p>
+    <w:p>
+      <w:pPr>
+        <w:rPr>
+          <w:rFonts w:asciiTheme="majorBidi" w:hAnsiTheme="majorBidi" w:cstheme="majorBidi"/>
+          <w:b/>
+          <w:bCs/>
+          <w:sz w:val="24"/>
+          <w:szCs w:val="24"/>
+        </w:rPr>
+      </w:pPr>
+      <w:r>
+        <w:rPr>
+          <w:rFonts w:asciiTheme="majorBidi" w:hAnsiTheme="majorBidi" w:cstheme="majorBidi"/>
+          <w:b/>
+          <w:bCs/>
+          <w:sz w:val="24"/>
+          <w:szCs w:val="24"/>
+        </w:rPr>
+        <w:t>Query Parameters</w:t>
+      </w:r>
+    </w:p>
+    <w:p>
+      <w:pPr>
+        <w:pStyle w:val="ListBullet"/>
+        <w:rPr>
+          <w:rFonts w:asciiTheme="majorBidi" w:hAnsiTheme="majorBidi" w:cstheme="majorBidi"/>
+          <w:sz w:val="24"/>
+          <w:szCs w:val="24"/>
+        </w:rPr>
+      </w:pPr>
+      <w:proofErr w:type="spellStart"/>
+      <w:r>
+        <w:rPr>
+          <w:rFonts w:asciiTheme="majorBidi" w:hAnsiTheme="majorBidi" w:cstheme="majorBidi"/>
+          <w:sz w:val="24"/>
+          <w:szCs w:val="24"/>
+        </w:rPr>
+        <w:t>includeInactive</w:t>
+      </w:r>
+      <w:proofErr w:type="spellEnd"/>
+      <w:r>
+        <w:rPr>
+          <w:rFonts w:asciiTheme="majorBidi" w:hAnsiTheme="majorBidi" w:cstheme="majorBidi"/>
+          <w:sz w:val="24"/>
+          <w:szCs w:val="24"/>
+        </w:rPr>
+        <w:t xml:space="preserve"> (bool, default </w:t>
+      </w:r>
+      <w:r>
+        <w:rPr>
+          <w:rFonts w:asciiTheme="majorBidi" w:hAnsiTheme="majorBidi" w:cstheme="majorBidi"/>
+          <w:sz w:val="24"/>
+          <w:szCs w:val="24"/>
+        </w:rPr>
+        <w:t>false</w:t>
+      </w:r>
+      <w:r>
+        <w:rPr>
+          <w:rFonts w:asciiTheme="majorBidi" w:hAnsiTheme="majorBidi" w:cstheme="majorBidi"/>
+          <w:sz w:val="24"/>
+          <w:szCs w:val="24"/>
+        </w:rPr>
+        <w:t xml:space="preserve">): If </w:t>
+      </w:r>
+      <w:r>
+        <w:rPr>
+          <w:rFonts w:asciiTheme="majorBidi" w:hAnsiTheme="majorBidi" w:cstheme="majorBidi"/>
+          <w:sz w:val="24"/>
+          <w:szCs w:val="24"/>
+        </w:rPr>
+        <w:t>false</w:t>
+      </w:r>
+      <w:r>
+        <w:rPr>
+          <w:rFonts w:asciiTheme="majorBidi" w:hAnsiTheme="majorBidi" w:cstheme="majorBidi"/>
+          <w:sz w:val="24"/>
+          <w:szCs w:val="24"/>
+        </w:rPr>
+        <w:t>, return</w:t>
+      </w:r>
+      <w:r>
+        <w:rPr>
+          <w:rFonts w:asciiTheme="majorBidi" w:hAnsiTheme="majorBidi" w:cstheme="majorBidi"/>
+          <w:sz w:val="24"/>
+          <w:szCs w:val="24"/>
+        </w:rPr>
+        <w:t xml:space="preserve"> all active branches, </w:t>
+      </w:r>
+      <w:r>
+        <w:rPr>
+          <w:rFonts w:asciiTheme="majorBidi" w:hAnsiTheme="majorBidi" w:cstheme="majorBidi"/>
+          <w:sz w:val="24"/>
+          <w:szCs w:val="24"/>
+        </w:rPr>
+        <w:t>if</w:t>
+      </w:r>
+      <w:r>
+        <w:rPr>
+          <w:rFonts w:asciiTheme="majorBidi" w:hAnsiTheme="majorBidi" w:cstheme="majorBidi"/>
+          <w:sz w:val="24"/>
+          <w:szCs w:val="24"/>
+        </w:rPr>
+        <w:t xml:space="preserve"> true, return all branches regardless if they’re active or not</w:t>
+      </w:r>
+      <w:r>
+        <w:rPr>
+          <w:rFonts w:asciiTheme="majorBidi" w:hAnsiTheme="majorBidi" w:cstheme="majorBidi"/>
+          <w:sz w:val="24"/>
+          <w:szCs w:val="24"/>
+        </w:rPr>
+        <w:t>.</w:t>
+      </w:r>
+    </w:p>
+    <w:p>
+      <w:pPr>
+        <w:rPr>
+          <w:rFonts w:asciiTheme="majorBidi" w:hAnsiTheme="majorBidi" w:cstheme="majorBidi"/>
+          <w:sz w:val="24"/>
+          <w:szCs w:val="24"/>
+        </w:rPr>
+      </w:pPr>
+      <w:r>
+        <w:rPr>
+          <w:rFonts w:asciiTheme="majorBidi" w:hAnsiTheme="majorBidi" w:cstheme="majorBidi"/>
+          <w:b/>
+          <w:bCs/>
+          <w:i/>
+          <w:iCs/>
+          <w:sz w:val="24"/>
+          <w:szCs w:val="24"/>
+        </w:rPr>
+        <w:t>Response 200</w:t>
+      </w:r>
+      <w:r>
+        <w:rPr>
+          <w:rFonts w:asciiTheme="majorBidi" w:hAnsiTheme="majorBidi" w:cstheme="majorBidi"/>
+          <w:i/>
+          <w:iCs/>
+          <w:sz w:val="24"/>
+          <w:szCs w:val="24"/>
+        </w:rPr>
+        <w:t xml:space="preserve"> (JSON)</w:t>
+      </w:r>
+      <w:r>
+        <w:rPr>
+          <w:rFonts w:asciiTheme="majorBidi" w:hAnsiTheme="majorBidi" w:cstheme="majorBidi"/>
+          <w:sz w:val="24"/>
+          <w:szCs w:val="24"/>
+        </w:rPr>
+        <w:t xml:space="preserve"> example</w:t>
+      </w:r>
+      <w:r>
+        <w:rPr>
+          <w:rFonts w:asciiTheme="majorBidi" w:hAnsiTheme="majorBidi" w:cstheme="majorBidi"/>
+          <w:sz w:val="24"/>
+          <w:szCs w:val="24"/>
+        </w:rPr>
+        <w:t>:</w:t>
+      </w:r>
+    </w:p>
+    <w:p>
+      <w:pPr>
+        <w:rPr>
+          <w:rFonts w:ascii="Courier New" w:hAnsi="Courier New" w:cs="Courier New"/>
+          <w:sz w:val="20"/>
+          <w:szCs w:val="20"/>
+        </w:rPr>
+      </w:pPr>
+      <w:r>
+        <w:rPr>
+          <w:rFonts w:ascii="Courier New" w:hAnsi="Courier New" w:cs="Courier New"/>
+          <w:sz w:val="20"/>
+          <w:szCs w:val="20"/>
+        </w:rPr>
+        <w:t>{</w:t>
+      </w:r>
+    </w:p>
+    <w:p>
+      <w:pPr>
+        <w:ind w:left="720" w:firstLine="240"/>
+        <w:rPr>
+          <w:rFonts w:ascii="Courier New" w:hAnsi="Courier New" w:cs="Courier New"/>
+          <w:sz w:val="20"/>
+          <w:szCs w:val="20"/>
+        </w:rPr>
+      </w:pPr>
+      <w:r>
+        <w:rPr>
+          <w:rFonts w:ascii="Courier New" w:hAnsi="Courier New" w:cs="Courier New"/>
+          <w:sz w:val="20"/>
+          <w:szCs w:val="20"/>
+        </w:rPr>
+        <w:t>"id": 10055,</w:t>
+      </w:r>
+      <w:r>
+        <w:rPr>
+          <w:rFonts w:ascii="Courier New" w:hAnsi="Courier New" w:cs="Courier New"/>
+          <w:sz w:val="20"/>
+          <w:szCs w:val="20"/>
+        </w:rPr>
+        <w:br/>
+        <w:t xml:space="preserve"> </w:t>
+      </w:r>
+      <w:r>
+        <w:rPr>
+          <w:rFonts w:ascii="Courier New" w:hAnsi="Courier New" w:cs="Courier New"/>
+          <w:sz w:val="20"/>
+          <w:szCs w:val="20"/>
+        </w:rPr>
+        <w:t xml:space="preserve"> "</w:t>
+      </w:r>
+      <w:proofErr w:type="spellStart"/>
+      <w:r>
+        <w:rPr>
+          <w:rFonts w:ascii="Courier New" w:hAnsi="Courier New" w:cs="Courier New"/>
+          <w:sz w:val="20"/>
+          <w:szCs w:val="20"/>
+        </w:rPr>
+        <w:t>nameEnglish</w:t>
+      </w:r>
+      <w:proofErr w:type="spellEnd"/>
+      <w:r>
+        <w:rPr>
+          <w:rFonts w:ascii="Courier New" w:hAnsi="Courier New" w:cs="Courier New"/>
+          <w:sz w:val="20"/>
+          <w:szCs w:val="20"/>
+        </w:rPr>
+        <w:t>":</w:t>
+      </w:r>
+      <w:r>
+        <w:rPr>
+          <w:rFonts w:ascii="Courier New" w:hAnsi="Courier New" w:cs="Courier New"/>
+          <w:sz w:val="20"/>
+          <w:szCs w:val="20"/>
+        </w:rPr>
+        <w:t xml:space="preserve"> </w:t>
+      </w:r>
+      <w:r>
+        <w:rPr>
+          <w:rFonts w:ascii="Courier New" w:hAnsi="Courier New" w:cs="Courier New"/>
+          <w:sz w:val="20"/>
+          <w:szCs w:val="20"/>
+        </w:rPr>
+        <w:t>"</w:t>
+      </w:r>
+      <w:r>
+        <w:rPr>
+          <w:rFonts w:ascii="Courier New" w:hAnsi="Courier New" w:cs="Courier New"/>
+          <w:sz w:val="20"/>
+          <w:szCs w:val="20"/>
+        </w:rPr>
+        <w:t>English Branch</w:t>
+      </w:r>
+      <w:r>
+        <w:rPr>
+          <w:rFonts w:ascii="Courier New" w:hAnsi="Courier New" w:cs="Courier New"/>
+          <w:sz w:val="20"/>
+          <w:szCs w:val="20"/>
+        </w:rPr>
+        <w:t>",</w:t>
+      </w:r>
+    </w:p>
+    <w:p>
+      <w:pPr>
+        <w:rPr>
+          <w:rFonts w:ascii="Courier New" w:hAnsi="Courier New" w:cs="Courier New"/>
+          <w:sz w:val="20"/>
+          <w:szCs w:val="20"/>
+        </w:rPr>
+      </w:pPr>
+      <w:r>
+        <w:rPr>
+          <w:rFonts w:ascii="Courier New" w:hAnsi="Courier New" w:cs="Courier New"/>
+          <w:sz w:val="20"/>
+          <w:szCs w:val="20"/>
+        </w:rPr>
+        <w:t xml:space="preserve">        "</w:t>
+      </w:r>
+      <w:proofErr w:type="spellStart"/>
+      <w:r>
+        <w:rPr>
+          <w:rFonts w:ascii="Courier New" w:hAnsi="Courier New" w:cs="Courier New"/>
+          <w:sz w:val="20"/>
+          <w:szCs w:val="20"/>
+        </w:rPr>
+        <w:t>nameArabic</w:t>
+      </w:r>
+      <w:proofErr w:type="spellEnd"/>
+      <w:r>
+        <w:rPr>
+          <w:rFonts w:ascii="Courier New" w:hAnsi="Courier New" w:cs="Courier New"/>
+          <w:sz w:val="20"/>
+          <w:szCs w:val="20"/>
+        </w:rPr>
+        <w:t>”: “</w:t>
+      </w:r>
+      <w:r>
+        <w:rPr>
+          <w:rFonts w:ascii="Courier New" w:hAnsi="Courier New" w:cs="Courier New" w:hint="cs"/>
+          <w:sz w:val="20"/>
+          <w:szCs w:val="20"/>
+          <w:rtl/>
+          <w:lang w:bidi="ar-JO"/>
+        </w:rPr>
+        <w:t>الفرع بالعربي</w:t>
+      </w:r>
+      <w:r>
+        <w:rPr>
+          <w:rFonts w:ascii="Courier New" w:hAnsi="Courier New" w:cs="Courier New"/>
+          <w:sz w:val="20"/>
+          <w:szCs w:val="20"/>
+        </w:rPr>
+        <w:t>",</w:t>
+      </w:r>
+    </w:p>
+    <w:p>
+      <w:pPr>
+        <w:rPr>
+          <w:rFonts w:ascii="Courier New" w:hAnsi="Courier New" w:cs="Courier New"/>
+          <w:sz w:val="20"/>
+          <w:szCs w:val="20"/>
+        </w:rPr>
+      </w:pPr>
+      <w:r>
+        <w:rPr>
+          <w:rFonts w:ascii="Courier New" w:hAnsi="Courier New" w:cs="Courier New"/>
+          <w:sz w:val="20"/>
+          <w:szCs w:val="20"/>
+        </w:rPr>
+        <w:t xml:space="preserve">        "</w:t>
+      </w:r>
+      <w:proofErr w:type="spellStart"/>
+      <w:r>
+        <w:rPr>
+          <w:rFonts w:ascii="Courier New" w:hAnsi="Courier New" w:cs="Courier New"/>
+          <w:sz w:val="20"/>
+          <w:szCs w:val="20"/>
+        </w:rPr>
+        <w:t>isActive</w:t>
+      </w:r>
+      <w:proofErr w:type="spellEnd"/>
+      <w:r>
+        <w:rPr>
+          <w:rFonts w:ascii="Courier New" w:hAnsi="Courier New" w:cs="Courier New"/>
+          <w:sz w:val="20"/>
+          <w:szCs w:val="20"/>
+        </w:rPr>
+        <w:t>": true</w:t>
+      </w:r>
+    </w:p>
+    <w:p>
+      <w:pPr>
+        <w:rPr>
+          <w:rFonts w:ascii="Courier New" w:hAnsi="Courier New" w:cs="Courier New"/>
+          <w:sz w:val="20"/>
+          <w:szCs w:val="20"/>
+        </w:rPr>
+      </w:pPr>
+      <w:r>
+        <w:rPr>
+          <w:rFonts w:ascii="Courier New" w:hAnsi="Courier New" w:cs="Courier New"/>
+          <w:sz w:val="20"/>
+          <w:szCs w:val="20"/>
+        </w:rPr>
+        <w:t>},</w:t>
+      </w:r>
+    </w:p>
+    <w:p>
+      <w:pPr>
+        <w:rPr>
+          <w:rFonts w:asciiTheme="majorBidi" w:hAnsiTheme="majorBidi" w:cstheme="majorBidi"/>
+          <w:sz w:val="24"/>
+          <w:szCs w:val="24"/>
+        </w:rPr>
+      </w:pPr>
+      <w:r>
+        <w:rPr>
+          <w:rFonts w:asciiTheme="majorBidi" w:hAnsiTheme="majorBidi" w:cstheme="majorBidi"/>
+          <w:sz w:val="24"/>
+          <w:szCs w:val="24"/>
+        </w:rPr>
+        <w:t>Possible Errors:</w:t>
+      </w:r>
+    </w:p>
+    <w:p>
+      <w:pPr>
+        <w:pStyle w:val="ListBullet"/>
+        <w:rPr>
+          <w:rFonts w:asciiTheme="majorBidi" w:hAnsiTheme="majorBidi" w:cstheme="majorBidi"/>
+          <w:sz w:val="24"/>
+          <w:szCs w:val="24"/>
+        </w:rPr>
+      </w:pPr>
+      <w:r>
+        <w:rPr>
+          <w:rFonts w:asciiTheme="majorBidi" w:hAnsiTheme="majorBidi" w:cstheme="majorBidi"/>
+          <w:sz w:val="24"/>
+          <w:szCs w:val="24"/>
+        </w:rPr>
+        <w:t>401 Unauthorized – Missing/invalid token.</w:t>
+      </w:r>
+    </w:p>
+    <w:p>
+      <w:pPr>
+        <w:pStyle w:val="ListBullet"/>
+        <w:rPr>
+          <w:rFonts w:asciiTheme="majorBidi" w:hAnsiTheme="majorBidi" w:cstheme="majorBidi"/>
+          <w:sz w:val="24"/>
+          <w:szCs w:val="24"/>
+        </w:rPr>
+      </w:pPr>
+      <w:r>
+        <w:rPr>
+          <w:rFonts w:asciiTheme="majorBidi" w:hAnsiTheme="majorBidi" w:cstheme="majorBidi"/>
+          <w:sz w:val="24"/>
+          <w:szCs w:val="24"/>
+        </w:rPr>
+        <w:t xml:space="preserve">404 Not Found – No </w:t>
+      </w:r>
+      <w:r>
+        <w:rPr>
+          <w:rFonts w:asciiTheme="majorBidi" w:hAnsiTheme="majorBidi" w:cstheme="majorBidi"/>
+          <w:sz w:val="24"/>
+          <w:szCs w:val="24"/>
+        </w:rPr>
+        <w:t>branches found for this bank</w:t>
+      </w:r>
+      <w:r>
+        <w:rPr>
+          <w:rFonts w:asciiTheme="majorBidi" w:hAnsiTheme="majorBidi" w:cstheme="majorBidi"/>
+          <w:sz w:val="24"/>
+          <w:szCs w:val="24"/>
+        </w:rPr>
+        <w:t>.</w:t>
+      </w:r>
+    </w:p>
+    <w:p>
+      <w:pPr>
+        <w:pStyle w:val="ListBullet"/>
+        <w:rPr>
+          <w:rFonts w:asciiTheme="majorBidi" w:hAnsiTheme="majorBidi" w:cstheme="majorBidi"/>
+          <w:sz w:val="24"/>
+          <w:szCs w:val="24"/>
+        </w:rPr>
+      </w:pPr>
+      <w:r>
+        <w:rPr>
+          <w:rFonts w:asciiTheme="majorBidi" w:hAnsiTheme="majorBidi" w:cstheme="majorBidi"/>
+          <w:sz w:val="24"/>
+          <w:szCs w:val="24"/>
+        </w:rPr>
+        <w:t>500 Internal Server Error – Unexpected error (see server logs).</w:t>
+      </w:r>
+    </w:p>
+    <w:p>
+      <w:pPr>
+        <w:pStyle w:val="Heading2"/>
+      </w:pPr>
+      <w:r>
+        <w:lastRenderedPageBreak/>
+        <w:t>6</w:t>
+      </w:r>
+      <w:r>
+        <w:rPr>
+          <w:rStyle w:val="Heading2Char"/>
+          <w:b/>
+          <w:bCs/>
+        </w:rPr>
         <w:t>. Ticketing Screen Design Endpoint</w:t>
       </w:r>
     </w:p>
     <w:p>
       <w:pPr>
-        <w:rPr>
-          <w:rFonts w:asciiTheme="majorBidi" w:hAnsiTheme="majorBidi" w:cstheme="majorBidi"/>
-          <w:sz w:val="24"/>
-          <w:szCs w:val="24"/>
-        </w:rPr>
-      </w:pPr>
-      <w:r>
-        <w:rPr>
-          <w:rFonts w:asciiTheme="majorBidi" w:hAnsiTheme="majorBidi" w:cstheme="majorBidi"/>
-          <w:sz w:val="24"/>
-          <w:szCs w:val="24"/>
-        </w:rPr>
-        <w:t>GET /api/branches/{branchId}/screen-design?onlyAllocated=</w:t>
-      </w:r>
-      <w:r>
-        <w:rPr>
-          <w:rFonts w:asciiTheme="majorBidi" w:hAnsiTheme="majorBidi" w:cstheme="majorBidi"/>
-          <w:sz w:val="24"/>
-          <w:szCs w:val="24"/>
-        </w:rPr>
-        <w:t>{true/false}</w:t>
-      </w:r>
-    </w:p>
-    <w:p>
-      <w:pPr>
-        <w:rPr>
-          <w:rFonts w:asciiTheme="majorBidi" w:hAnsiTheme="majorBidi" w:cstheme="majorBidi"/>
-          <w:sz w:val="24"/>
-          <w:szCs w:val="24"/>
-        </w:rPr>
-      </w:pPr>
-      <w:r>
-        <w:rPr>
-          <w:rFonts w:asciiTheme="majorBidi" w:hAnsiTheme="majorBidi" w:cstheme="majorBidi"/>
-          <w:sz w:val="24"/>
-          <w:szCs w:val="24"/>
-        </w:rPr>
-        <w:t>Headers: Authorization: Bearer {access-token}</w:t>
-      </w:r>
-    </w:p>
-    <w:p>
-      <w:pPr>
-        <w:rPr>
-          <w:rFonts w:asciiTheme="majorBidi" w:hAnsiTheme="majorBidi" w:cstheme="majorBidi"/>
-          <w:sz w:val="24"/>
-          <w:szCs w:val="24"/>
-        </w:rPr>
-      </w:pPr>
-      <w:r>
-        <w:rPr>
-          <w:rFonts w:asciiTheme="majorBidi" w:hAnsiTheme="majorBidi" w:cstheme="majorBidi"/>
-          <w:sz w:val="24"/>
-          <w:szCs w:val="24"/>
-        </w:rPr>
-        <w:t>Query Parameters:</w:t>
-      </w:r>
-    </w:p>
-    <w:p>
-      <w:pPr>
-        <w:pStyle w:val="ListBullet"/>
-        <w:rPr>
-          <w:rFonts w:asciiTheme="majorBidi" w:hAnsiTheme="majorBidi" w:cstheme="majorBidi"/>
-          <w:sz w:val="24"/>
-          <w:szCs w:val="24"/>
-        </w:rPr>
-      </w:pPr>
+        <w:pStyle w:val="NormalWeb"/>
+      </w:pPr>
+      <w:r>
+        <w:rPr>
+          <w:rStyle w:val="Strong"/>
+        </w:rPr>
+        <w:t>HTTP</w:t>
+      </w:r>
+      <w:r>
+        <w:br/>
+      </w:r>
+      <w:r>
+        <w:rPr>
+          <w:rStyle w:val="HTMLCode"/>
+        </w:rPr>
+        <w:t>GET /</w:t>
+      </w:r>
       <w:proofErr w:type="spellStart"/>
       <w:r>
         <w:rPr>
-          <w:rFonts w:asciiTheme="majorBidi" w:hAnsiTheme="majorBidi" w:cstheme="majorBidi"/>
-          <w:sz w:val="24"/>
-          <w:szCs w:val="24"/>
+          <w:rStyle w:val="HTMLCode"/>
+        </w:rPr>
+        <w:t>api</w:t>
+      </w:r>
+      <w:proofErr w:type="spellEnd"/>
+      <w:r>
+        <w:rPr>
+          <w:rStyle w:val="HTMLCode"/>
+        </w:rPr>
+        <w:t>/</w:t>
+      </w:r>
+      <w:proofErr w:type="spellStart"/>
+      <w:r>
+        <w:rPr>
+          <w:rStyle w:val="HTMLCode"/>
+        </w:rPr>
+        <w:t>screen-design?branchId</w:t>
+      </w:r>
+      <w:proofErr w:type="spellEnd"/>
+      <w:r>
+        <w:rPr>
+          <w:rStyle w:val="HTMLCode"/>
+        </w:rPr>
+        <w:t>={ID}&amp;</w:t>
+      </w:r>
+      <w:proofErr w:type="spellStart"/>
+      <w:r>
+        <w:rPr>
+          <w:rStyle w:val="HTMLCode"/>
         </w:rPr>
         <w:t>onlyAllocated</w:t>
       </w:r>
       <w:proofErr w:type="spellEnd"/>
       <w:r>
         <w:rPr>
-          <w:rFonts w:asciiTheme="majorBidi" w:hAnsiTheme="majorBidi" w:cstheme="majorBidi"/>
-          <w:sz w:val="24"/>
-          <w:szCs w:val="24"/>
-        </w:rPr>
-        <w:t xml:space="preserve"> (bool, default true): If true, return </w:t>
+          <w:rStyle w:val="HTMLCode"/>
+        </w:rPr>
+        <w:t>={</w:t>
       </w:r>
       <w:proofErr w:type="spellStart"/>
       <w:r>
         <w:rPr>
-          <w:rFonts w:asciiTheme="majorBidi" w:hAnsiTheme="majorBidi" w:cstheme="majorBidi"/>
-          <w:sz w:val="24"/>
-          <w:szCs w:val="24"/>
+          <w:rStyle w:val="HTMLCode"/>
+        </w:rPr>
+        <w:t>true|false</w:t>
+      </w:r>
+      <w:proofErr w:type="spellEnd"/>
+      <w:r>
+        <w:rPr>
+          <w:rStyle w:val="HTMLCode"/>
+        </w:rPr>
+        <w:t>}</w:t>
+      </w:r>
+    </w:p>
+    <w:p>
+      <w:pPr>
+        <w:pStyle w:val="NormalWeb"/>
+      </w:pPr>
+      <w:r>
+        <w:rPr>
+          <w:rStyle w:val="Strong"/>
+        </w:rPr>
+        <w:t>Headers</w:t>
+      </w:r>
+      <w:r>
+        <w:br/>
+      </w:r>
+      <w:r>
+        <w:rPr>
+          <w:rStyle w:val="HTMLCode"/>
+        </w:rPr>
+        <w:t>Authorization: Bearer {</w:t>
+      </w:r>
+      <w:proofErr w:type="spellStart"/>
+      <w:r>
+        <w:rPr>
+          <w:rStyle w:val="HTMLCode"/>
+        </w:rPr>
+        <w:t>access_token</w:t>
+      </w:r>
+      <w:proofErr w:type="spellEnd"/>
+      <w:r>
+        <w:rPr>
+          <w:rStyle w:val="HTMLCode"/>
+        </w:rPr>
+        <w:t>}</w:t>
+      </w:r>
+    </w:p>
+    <w:p>
+      <w:pPr>
+        <w:pStyle w:val="NormalWeb"/>
+      </w:pPr>
+      <w:r>
+        <w:rPr>
+          <w:rStyle w:val="Strong"/>
+        </w:rPr>
+        <w:t>Purpose</w:t>
+      </w:r>
+      <w:r>
+        <w:br/>
+        <w:t>Returns the active screen design for the authenticated bank, including its buttons.</w:t>
+      </w:r>
+    </w:p>
+    <w:p>
+      <w:pPr>
+        <w:pStyle w:val="NormalWeb"/>
+        <w:numPr>
+          <w:ilvl w:val="0"/>
+          <w:numId w:val="45"/>
+        </w:numPr>
+      </w:pPr>
+      <w:proofErr w:type="spellStart"/>
+      <w:r>
+        <w:rPr>
+          <w:rStyle w:val="Strong"/>
+        </w:rPr>
+        <w:t>ShowMessage</w:t>
+      </w:r>
+      <w:proofErr w:type="spellEnd"/>
+      <w:r>
+        <w:t xml:space="preserve"> buttons are bank-level (not tied to a branch).</w:t>
+      </w:r>
+    </w:p>
+    <w:p>
+      <w:pPr>
+        <w:pStyle w:val="NormalWeb"/>
+        <w:numPr>
+          <w:ilvl w:val="0"/>
+          <w:numId w:val="45"/>
+        </w:numPr>
+      </w:pPr>
+      <w:proofErr w:type="spellStart"/>
+      <w:r>
+        <w:rPr>
+          <w:rStyle w:val="Strong"/>
         </w:rPr>
         <w:t>IssueTicket</w:t>
       </w:r>
       <w:proofErr w:type="spellEnd"/>
       <w:r>
-        <w:rPr>
-          <w:rFonts w:asciiTheme="majorBidi" w:hAnsiTheme="majorBidi" w:cstheme="majorBidi"/>
-          <w:sz w:val="24"/>
-          <w:szCs w:val="24"/>
-        </w:rPr>
-        <w:t xml:space="preserve"> buttons only when their services are allocated to at least one active counter in the branch.</w:t>
-      </w:r>
-    </w:p>
-    <w:p>
-      <w:pPr>
-        <w:rPr>
-          <w:rFonts w:asciiTheme="majorBidi" w:hAnsiTheme="majorBidi" w:cstheme="majorBidi"/>
-          <w:sz w:val="24"/>
-          <w:szCs w:val="24"/>
-        </w:rPr>
-      </w:pPr>
-      <w:r>
-        <w:rPr>
-          <w:rFonts w:asciiTheme="majorBidi" w:hAnsiTheme="majorBidi" w:cstheme="majorBidi"/>
-          <w:sz w:val="24"/>
-          <w:szCs w:val="24"/>
-        </w:rPr>
-        <w:t>Path Parameters:</w:t>
-      </w:r>
-    </w:p>
-    <w:p>
-      <w:pPr>
-        <w:pStyle w:val="ListBullet"/>
-        <w:rPr>
-          <w:rFonts w:asciiTheme="majorBidi" w:hAnsiTheme="majorBidi" w:cstheme="majorBidi"/>
-          <w:sz w:val="24"/>
-          <w:szCs w:val="24"/>
-        </w:rPr>
+        <w:t xml:space="preserve"> buttons are bank-level but </w:t>
+      </w:r>
+      <w:r>
+        <w:rPr>
+          <w:rStyle w:val="Strong"/>
+        </w:rPr>
+        <w:t>filtered by branch allocations</w:t>
+      </w:r>
+      <w:r>
+        <w:t xml:space="preserve"> when requested.</w:t>
+      </w:r>
+    </w:p>
+    <w:p>
+      <w:pPr>
+        <w:rPr>
+          <w:rFonts w:asciiTheme="majorBidi" w:hAnsiTheme="majorBidi" w:cstheme="majorBidi"/>
+          <w:b/>
+          <w:bCs/>
+          <w:sz w:val="24"/>
+          <w:szCs w:val="24"/>
+        </w:rPr>
+      </w:pPr>
+      <w:r>
+        <w:rPr>
+          <w:rFonts w:asciiTheme="majorBidi" w:hAnsiTheme="majorBidi" w:cstheme="majorBidi"/>
+          <w:b/>
+          <w:bCs/>
+          <w:sz w:val="24"/>
+          <w:szCs w:val="24"/>
+        </w:rPr>
+        <w:t>Query Parameters</w:t>
+      </w:r>
+    </w:p>
+    <w:p>
+      <w:pPr>
+        <w:pStyle w:val="NormalWeb"/>
+        <w:numPr>
+          <w:ilvl w:val="0"/>
+          <w:numId w:val="46"/>
+        </w:numPr>
       </w:pPr>
       <w:proofErr w:type="spellStart"/>
       <w:r>
         <w:rPr>
-          <w:rFonts w:asciiTheme="majorBidi" w:hAnsiTheme="majorBidi" w:cstheme="majorBidi"/>
-          <w:sz w:val="24"/>
-          <w:szCs w:val="24"/>
+          <w:rStyle w:val="Strong"/>
         </w:rPr>
         <w:t>branchId</w:t>
       </w:r>
       <w:proofErr w:type="spellEnd"/>
       <w:r>
-        <w:rPr>
-          <w:rFonts w:asciiTheme="majorBidi" w:hAnsiTheme="majorBidi" w:cstheme="majorBidi"/>
-          <w:sz w:val="24"/>
-          <w:szCs w:val="24"/>
-        </w:rPr>
-        <w:t xml:space="preserve"> (int): Target branch identifier.</w:t>
-      </w:r>
-    </w:p>
-    <w:p>
-      <w:pPr>
-        <w:rPr>
-          <w:rFonts w:asciiTheme="majorBidi" w:hAnsiTheme="majorBidi" w:cstheme="majorBidi"/>
-          <w:sz w:val="24"/>
-          <w:szCs w:val="24"/>
-        </w:rPr>
-      </w:pPr>
-      <w:r>
-        <w:rPr>
-          <w:rFonts w:asciiTheme="majorBidi" w:hAnsiTheme="majorBidi" w:cstheme="majorBidi"/>
-          <w:sz w:val="24"/>
-          <w:szCs w:val="24"/>
-        </w:rPr>
-        <w:t>Response 200 (JSON)</w:t>
-      </w:r>
-      <w:r>
-        <w:rPr>
-          <w:rFonts w:asciiTheme="majorBidi" w:hAnsiTheme="majorBidi" w:cstheme="majorBidi"/>
-          <w:sz w:val="24"/>
-          <w:szCs w:val="24"/>
-        </w:rPr>
-        <w:t xml:space="preserve"> example</w:t>
-      </w:r>
-      <w:r>
-        <w:rPr>
-          <w:rFonts w:asciiTheme="majorBidi" w:hAnsiTheme="majorBidi" w:cstheme="majorBidi"/>
-          <w:sz w:val="24"/>
-          <w:szCs w:val="24"/>
-        </w:rPr>
-        <w:t>:</w:t>
-      </w:r>
-    </w:p>
-    <w:p>
-      <w:pPr>
-        <w:rPr>
-          <w:rFonts w:ascii="Courier New" w:hAnsi="Courier New" w:cs="Courier New"/>
-          <w:sz w:val="20"/>
-          <w:szCs w:val="20"/>
-        </w:rPr>
+        <w:t xml:space="preserve"> </w:t>
+      </w:r>
+      <w:r>
+        <w:rPr>
+          <w:rStyle w:val="Emphasis"/>
+        </w:rPr>
+        <w:t>(int, optional; default:</w:t>
+      </w:r>
+      <w:r>
+        <w:rPr>
+          <w:rStyle w:val="Emphasis"/>
+        </w:rPr>
+        <w:t xml:space="preserve"> no value</w:t>
+      </w:r>
+      <w:r>
+        <w:rPr>
+          <w:rStyle w:val="Emphasis"/>
+        </w:rPr>
+        <w:t>)</w:t>
+      </w:r>
+      <w:r>
+        <w:rPr>
+          <w:rStyle w:val="Emphasis"/>
+        </w:rPr>
+        <w:t xml:space="preserve">: </w:t>
+      </w:r>
+      <w:r>
+        <w:rPr>
+          <w:rFonts w:asciiTheme="majorBidi" w:hAnsiTheme="majorBidi" w:cstheme="majorBidi"/>
+        </w:rPr>
+        <w:t xml:space="preserve">use the desired </w:t>
+      </w:r>
+      <w:proofErr w:type="spellStart"/>
+      <w:r>
+        <w:rPr>
+          <w:rFonts w:asciiTheme="majorBidi" w:hAnsiTheme="majorBidi" w:cstheme="majorBidi"/>
+        </w:rPr>
+        <w:t>branchId</w:t>
+      </w:r>
+      <w:proofErr w:type="spellEnd"/>
+      <w:r>
+        <w:rPr>
+          <w:rFonts w:asciiTheme="majorBidi" w:hAnsiTheme="majorBidi" w:cstheme="majorBidi"/>
+        </w:rPr>
+        <w:t xml:space="preserve"> from the </w:t>
+      </w:r>
+      <w:hyperlink w:anchor="_4._Branch_Endpoint" w:history="1">
+        <w:r>
+          <w:rPr>
+            <w:rStyle w:val="Hyperlink"/>
+            <w:rFonts w:asciiTheme="majorBidi" w:hAnsiTheme="majorBidi" w:cstheme="majorBidi"/>
+          </w:rPr>
+          <w:t>Bra</w:t>
+        </w:r>
+        <w:r>
+          <w:rPr>
+            <w:rStyle w:val="Hyperlink"/>
+            <w:rFonts w:asciiTheme="majorBidi" w:hAnsiTheme="majorBidi" w:cstheme="majorBidi"/>
+          </w:rPr>
+          <w:t>n</w:t>
+        </w:r>
+        <w:r>
+          <w:rPr>
+            <w:rStyle w:val="Hyperlink"/>
+            <w:rFonts w:asciiTheme="majorBidi" w:hAnsiTheme="majorBidi" w:cstheme="majorBidi"/>
+          </w:rPr>
+          <w:t>ch Endpoint</w:t>
+        </w:r>
+      </w:hyperlink>
+      <w:r>
+        <w:rPr>
+          <w:rFonts w:asciiTheme="majorBidi" w:hAnsiTheme="majorBidi" w:cstheme="majorBidi"/>
+        </w:rPr>
+        <w:t>.</w:t>
+      </w:r>
+    </w:p>
+    <w:p>
+      <w:pPr>
+        <w:pStyle w:val="NormalWeb"/>
+        <w:numPr>
+          <w:ilvl w:val="1"/>
+          <w:numId w:val="46"/>
+        </w:numPr>
+      </w:pPr>
+      <w:r>
+        <w:rPr>
+          <w:rStyle w:val="Strong"/>
+        </w:rPr>
+        <w:t>Omitted</w:t>
+      </w:r>
+      <w:r>
+        <w:t xml:space="preserve">: Return </w:t>
+      </w:r>
+      <w:r>
+        <w:rPr>
+          <w:rStyle w:val="Strong"/>
+        </w:rPr>
+        <w:t>only</w:t>
+      </w:r>
+      <w:r>
+        <w:t xml:space="preserve"> </w:t>
+      </w:r>
+      <w:proofErr w:type="spellStart"/>
+      <w:r>
+        <w:t>ShowMessage</w:t>
+      </w:r>
+      <w:proofErr w:type="spellEnd"/>
+      <w:r>
+        <w:t xml:space="preserve"> buttons from the active screen (branch is irrelevant).</w:t>
+      </w:r>
+    </w:p>
+    <w:p>
+      <w:pPr>
+        <w:pStyle w:val="NormalWeb"/>
+        <w:numPr>
+          <w:ilvl w:val="1"/>
+          <w:numId w:val="46"/>
+        </w:numPr>
+      </w:pPr>
+      <w:r>
+        <w:rPr>
+          <w:rStyle w:val="Strong"/>
+        </w:rPr>
+        <w:t>Provided (positive integer)</w:t>
+      </w:r>
+      <w:r>
+        <w:t xml:space="preserve">: Return buttons from the active screen with behavior controlled by </w:t>
+      </w:r>
+      <w:proofErr w:type="spellStart"/>
+      <w:r>
+        <w:rPr>
+          <w:rStyle w:val="HTMLCode"/>
+        </w:rPr>
+        <w:t>onlyAllocated</w:t>
+      </w:r>
+      <w:proofErr w:type="spellEnd"/>
+      <w:r>
+        <w:t xml:space="preserve"> (see below).</w:t>
+      </w:r>
+    </w:p>
+    <w:p>
+      <w:pPr>
+        <w:pStyle w:val="NormalWeb"/>
+        <w:numPr>
+          <w:ilvl w:val="0"/>
+          <w:numId w:val="46"/>
+        </w:numPr>
+      </w:pPr>
+      <w:proofErr w:type="spellStart"/>
+      <w:r>
+        <w:rPr>
+          <w:rStyle w:val="Strong"/>
+        </w:rPr>
+        <w:t>onlyAllocated</w:t>
+      </w:r>
+      <w:proofErr w:type="spellEnd"/>
+      <w:r>
+        <w:t xml:space="preserve"> </w:t>
+      </w:r>
+      <w:r>
+        <w:rPr>
+          <w:rStyle w:val="Emphasis"/>
+        </w:rPr>
+        <w:t>(bool, optional; default: false)</w:t>
+      </w:r>
+      <w:r>
+        <w:br/>
+        <w:t xml:space="preserve">Controls whether </w:t>
+      </w:r>
+      <w:proofErr w:type="spellStart"/>
+      <w:r>
+        <w:rPr>
+          <w:rStyle w:val="Strong"/>
+        </w:rPr>
+        <w:t>IssueTicket</w:t>
+      </w:r>
+      <w:proofErr w:type="spellEnd"/>
+      <w:r>
+        <w:t xml:space="preserve"> buttons must be backed by an allocation to at least one </w:t>
+      </w:r>
+      <w:r>
+        <w:rPr>
+          <w:rStyle w:val="Strong"/>
+        </w:rPr>
+        <w:t>active counter</w:t>
+      </w:r>
+      <w:r>
+        <w:t xml:space="preserve"> in the specified branch.</w:t>
+      </w:r>
+    </w:p>
+    <w:p>
+      <w:pPr>
+        <w:pStyle w:val="NormalWeb"/>
+        <w:numPr>
+          <w:ilvl w:val="1"/>
+          <w:numId w:val="46"/>
+        </w:numPr>
+      </w:pPr>
+      <w:r>
+        <w:rPr>
+          <w:rStyle w:val="Strong"/>
+        </w:rPr>
+        <w:t>true</w:t>
+      </w:r>
+    </w:p>
+    <w:p>
+      <w:pPr>
+        <w:pStyle w:val="NormalWeb"/>
+        <w:numPr>
+          <w:ilvl w:val="2"/>
+          <w:numId w:val="46"/>
+        </w:numPr>
+      </w:pPr>
+      <w:r>
+        <w:rPr>
+          <w:rStyle w:val="Strong"/>
+        </w:rPr>
+        <w:t>Requires</w:t>
+      </w:r>
+      <w:r>
+        <w:t xml:space="preserve"> a valid </w:t>
+      </w:r>
+      <w:proofErr w:type="spellStart"/>
+      <w:r>
+        <w:rPr>
+          <w:rStyle w:val="HTMLCode"/>
+        </w:rPr>
+        <w:t>branchId</w:t>
+      </w:r>
+      <w:proofErr w:type="spellEnd"/>
+      <w:r>
+        <w:t>.</w:t>
+      </w:r>
+    </w:p>
+    <w:p>
+      <w:pPr>
+        <w:pStyle w:val="NormalWeb"/>
+        <w:numPr>
+          <w:ilvl w:val="2"/>
+          <w:numId w:val="46"/>
+        </w:numPr>
+      </w:pPr>
+      <w:r>
+        <w:t xml:space="preserve">Include </w:t>
+      </w:r>
+      <w:proofErr w:type="spellStart"/>
+      <w:r>
+        <w:rPr>
+          <w:rStyle w:val="Strong"/>
+        </w:rPr>
+        <w:t>ShowMessage</w:t>
+      </w:r>
+      <w:proofErr w:type="spellEnd"/>
+      <w:r>
+        <w:t xml:space="preserve"> buttons (always).</w:t>
+      </w:r>
+    </w:p>
+    <w:p>
+      <w:pPr>
+        <w:pStyle w:val="NormalWeb"/>
+        <w:numPr>
+          <w:ilvl w:val="2"/>
+          <w:numId w:val="46"/>
+        </w:numPr>
+      </w:pPr>
+      <w:r>
+        <w:t xml:space="preserve">Include </w:t>
+      </w:r>
+      <w:proofErr w:type="spellStart"/>
+      <w:r>
+        <w:rPr>
+          <w:rStyle w:val="Strong"/>
+        </w:rPr>
+        <w:t>IssueTicket</w:t>
+      </w:r>
+      <w:proofErr w:type="spellEnd"/>
+      <w:r>
+        <w:t xml:space="preserve"> buttons </w:t>
+      </w:r>
+      <w:r>
+        <w:rPr>
+          <w:rStyle w:val="Strong"/>
+        </w:rPr>
+        <w:t>only if</w:t>
+      </w:r>
+      <w:r>
+        <w:t xml:space="preserve">: </w:t>
+      </w:r>
+      <w:proofErr w:type="spellStart"/>
+      <w:r>
+        <w:rPr>
+          <w:rStyle w:val="HTMLCode"/>
+        </w:rPr>
+        <w:t>ServiceId</w:t>
+      </w:r>
+      <w:proofErr w:type="spellEnd"/>
+      <w:r>
+        <w:t xml:space="preserve"> is set </w:t>
+      </w:r>
+      <w:r>
+        <w:rPr>
+          <w:rStyle w:val="Strong"/>
+        </w:rPr>
+        <w:t>and</w:t>
+      </w:r>
+      <w:r>
+        <w:t xml:space="preserve"> the service is </w:t>
+      </w:r>
+      <w:r>
+        <w:rPr>
+          <w:rStyle w:val="Strong"/>
+        </w:rPr>
+        <w:t>active</w:t>
+      </w:r>
+      <w:r>
+        <w:t xml:space="preserve"> </w:t>
+      </w:r>
+      <w:r>
+        <w:rPr>
+          <w:rStyle w:val="Strong"/>
+        </w:rPr>
+        <w:t>and</w:t>
+      </w:r>
+      <w:r>
+        <w:t xml:space="preserve"> allocated to ≥1 </w:t>
+      </w:r>
+      <w:r>
+        <w:rPr>
+          <w:rStyle w:val="Strong"/>
+        </w:rPr>
+        <w:t>active</w:t>
+      </w:r>
+      <w:r>
+        <w:t xml:space="preserve"> counter in that </w:t>
+      </w:r>
+      <w:r>
+        <w:rPr>
+          <w:rStyle w:val="Strong"/>
+        </w:rPr>
+        <w:t>active</w:t>
+      </w:r>
+      <w:r>
+        <w:t xml:space="preserve"> </w:t>
+      </w:r>
+      <w:r>
+        <w:t>branch.</w:t>
+      </w:r>
+    </w:p>
+    <w:p>
+      <w:pPr>
+        <w:pStyle w:val="NormalWeb"/>
+        <w:numPr>
+          <w:ilvl w:val="1"/>
+          <w:numId w:val="46"/>
+        </w:numPr>
+      </w:pPr>
+      <w:r>
+        <w:rPr>
+          <w:rStyle w:val="Strong"/>
+        </w:rPr>
+        <w:t>false</w:t>
+      </w:r>
+    </w:p>
+    <w:p>
+      <w:pPr>
+        <w:pStyle w:val="NormalWeb"/>
+        <w:numPr>
+          <w:ilvl w:val="2"/>
+          <w:numId w:val="46"/>
+        </w:numPr>
+      </w:pPr>
+      <w:r>
+        <w:t xml:space="preserve">If </w:t>
+      </w:r>
+      <w:proofErr w:type="spellStart"/>
+      <w:r>
+        <w:rPr>
+          <w:rStyle w:val="HTMLCode"/>
+        </w:rPr>
+        <w:t>branchId</w:t>
+      </w:r>
+      <w:proofErr w:type="spellEnd"/>
+      <w:r>
+        <w:t xml:space="preserve"> is </w:t>
+      </w:r>
+      <w:r>
+        <w:rPr>
+          <w:rStyle w:val="Strong"/>
+        </w:rPr>
+        <w:t>omitted</w:t>
+      </w:r>
+      <w:r>
+        <w:t xml:space="preserve">: return </w:t>
+      </w:r>
+      <w:r>
+        <w:rPr>
+          <w:rStyle w:val="Strong"/>
+        </w:rPr>
+        <w:t>only</w:t>
+      </w:r>
+      <w:r>
+        <w:t xml:space="preserve"> </w:t>
+      </w:r>
+      <w:proofErr w:type="spellStart"/>
+      <w:r>
+        <w:t>ShowMessage</w:t>
+      </w:r>
+      <w:proofErr w:type="spellEnd"/>
+      <w:r>
+        <w:t xml:space="preserve"> buttons.</w:t>
+      </w:r>
+    </w:p>
+    <w:p>
+      <w:pPr>
+        <w:pStyle w:val="NormalWeb"/>
+        <w:numPr>
+          <w:ilvl w:val="2"/>
+          <w:numId w:val="46"/>
+        </w:numPr>
+      </w:pPr>
+      <w:r>
+        <w:t xml:space="preserve">If </w:t>
+      </w:r>
+      <w:proofErr w:type="spellStart"/>
+      <w:r>
+        <w:rPr>
+          <w:rStyle w:val="HTMLCode"/>
+        </w:rPr>
+        <w:t>branchId</w:t>
+      </w:r>
+      <w:proofErr w:type="spellEnd"/>
+      <w:r>
+        <w:t xml:space="preserve"> is </w:t>
+      </w:r>
+      <w:r>
+        <w:rPr>
+          <w:rStyle w:val="Strong"/>
+        </w:rPr>
+        <w:t>provided</w:t>
+      </w:r>
+      <w:r>
+        <w:t xml:space="preserve">: include </w:t>
+      </w:r>
+      <w:proofErr w:type="spellStart"/>
+      <w:r>
+        <w:rPr>
+          <w:rStyle w:val="Strong"/>
+        </w:rPr>
+        <w:t>ShowMessage</w:t>
+      </w:r>
+      <w:proofErr w:type="spellEnd"/>
+      <w:r>
+        <w:t xml:space="preserve"> and </w:t>
+      </w:r>
+      <w:proofErr w:type="spellStart"/>
+      <w:r>
+        <w:rPr>
+          <w:rStyle w:val="Strong"/>
+        </w:rPr>
+        <w:t>IssueTicket</w:t>
+      </w:r>
+      <w:proofErr w:type="spellEnd"/>
+      <w:r>
+        <w:t xml:space="preserve"> buttons </w:t>
+      </w:r>
+      <w:r>
+        <w:rPr>
+          <w:rStyle w:val="Strong"/>
+        </w:rPr>
+        <w:t>without</w:t>
+      </w:r>
+      <w:r>
+        <w:t xml:space="preserve"> allocation checks (i.e., do not filter by counter/service allocations).</w:t>
+      </w:r>
+    </w:p>
+    <w:p>
+      <w:pPr>
+        <w:rPr>
+          <w:rFonts w:ascii="Times New Roman" w:eastAsia="Times New Roman" w:hAnsi="Times New Roman" w:cs="Times New Roman"/>
+          <w:sz w:val="24"/>
+          <w:szCs w:val="24"/>
+        </w:rPr>
+      </w:pPr>
+      <w:r>
+        <w:br w:type="page"/>
+      </w:r>
+    </w:p>
+    <w:p>
+      <w:pPr>
+        <w:rPr>
+          <w:rFonts w:asciiTheme="majorBidi" w:hAnsiTheme="majorBidi" w:cstheme="majorBidi"/>
+          <w:sz w:val="24"/>
+          <w:szCs w:val="24"/>
+        </w:rPr>
+      </w:pPr>
+      <w:r>
+        <w:rPr>
+          <w:rFonts w:asciiTheme="majorBidi" w:hAnsiTheme="majorBidi" w:cstheme="majorBidi"/>
+          <w:b/>
+          <w:bCs/>
+          <w:i/>
+          <w:iCs/>
+          <w:sz w:val="24"/>
+          <w:szCs w:val="24"/>
+        </w:rPr>
+        <w:lastRenderedPageBreak/>
+        <w:t>Response 200</w:t>
+      </w:r>
+      <w:r>
+        <w:rPr>
+          <w:rFonts w:asciiTheme="majorBidi" w:hAnsiTheme="majorBidi" w:cstheme="majorBidi"/>
+          <w:i/>
+          <w:iCs/>
+          <w:sz w:val="24"/>
+          <w:szCs w:val="24"/>
+        </w:rPr>
+        <w:t xml:space="preserve"> (JSON)</w:t>
+      </w:r>
+      <w:r>
+        <w:rPr>
+          <w:rFonts w:asciiTheme="majorBidi" w:hAnsiTheme="majorBidi" w:cstheme="majorBidi"/>
+          <w:sz w:val="24"/>
+          <w:szCs w:val="24"/>
+        </w:rPr>
+        <w:t xml:space="preserve"> example:</w:t>
+      </w:r>
+    </w:p>
+    <w:p>
+      <w:pPr>
+        <w:pStyle w:val="NormalWeb"/>
+        <w:numPr>
+          <w:ilvl w:val="0"/>
+          <w:numId w:val="46"/>
+        </w:numPr>
       </w:pPr>
       <w:r>
         <w:rPr>
@@ -21701,68 +23101,436 @@
         </w:rPr>
         <w:br/>
       </w:r>
+    </w:p>
+    <w:p>
+      <w:pPr>
+        <w:pStyle w:val="NormalWeb"/>
+      </w:pPr>
+      <w:r>
+        <w:t xml:space="preserve">Bank identity is inferred from the access token; do </w:t>
+      </w:r>
+      <w:r>
+        <w:rPr>
+          <w:rStyle w:val="Strong"/>
+        </w:rPr>
+        <w:t>not</w:t>
+      </w:r>
+      <w:r>
+        <w:t xml:space="preserve"> pass </w:t>
+      </w:r>
+      <w:proofErr w:type="spellStart"/>
+      <w:r>
+        <w:t>BankId</w:t>
+      </w:r>
+      <w:proofErr w:type="spellEnd"/>
+      <w:r>
+        <w:t xml:space="preserve"> in the </w:t>
+      </w:r>
+      <w:r>
+        <w:t>parameters</w:t>
+      </w:r>
+      <w:r>
+        <w:t>.</w:t>
+      </w:r>
+    </w:p>
+    <w:p>
+      <w:pPr>
+        <w:rPr>
+          <w:rStyle w:val="Strong"/>
+          <w:rFonts w:asciiTheme="majorBidi" w:hAnsiTheme="majorBidi" w:cstheme="majorBidi"/>
+          <w:sz w:val="24"/>
+          <w:szCs w:val="24"/>
+        </w:rPr>
+      </w:pPr>
+      <w:r>
+        <w:rPr>
+          <w:rStyle w:val="Strong"/>
+          <w:rFonts w:asciiTheme="majorBidi" w:hAnsiTheme="majorBidi" w:cstheme="majorBidi"/>
+          <w:sz w:val="24"/>
+          <w:szCs w:val="24"/>
+        </w:rPr>
+        <w:t>Validation &amp; Errors</w:t>
+      </w:r>
+    </w:p>
+    <w:p>
+      <w:pPr>
+        <w:pStyle w:val="NormalWeb"/>
+        <w:numPr>
+          <w:ilvl w:val="0"/>
+          <w:numId w:val="47"/>
+        </w:numPr>
+        <w:rPr>
+          <w:rFonts w:asciiTheme="majorBidi" w:hAnsiTheme="majorBidi" w:cstheme="majorBidi"/>
+        </w:rPr>
+      </w:pPr>
+      <w:r>
+        <w:rPr>
+          <w:rStyle w:val="HTMLCode"/>
+          <w:rFonts w:asciiTheme="majorBidi" w:hAnsiTheme="majorBidi" w:cstheme="majorBidi"/>
+          <w:sz w:val="24"/>
+          <w:szCs w:val="24"/>
+        </w:rPr>
+        <w:t>400 Bad Request</w:t>
+      </w:r>
+    </w:p>
+    <w:p>
+      <w:pPr>
+        <w:pStyle w:val="NormalWeb"/>
+        <w:numPr>
+          <w:ilvl w:val="1"/>
+          <w:numId w:val="47"/>
+        </w:numPr>
+      </w:pPr>
+      <w:proofErr w:type="spellStart"/>
+      <w:r>
+        <w:rPr>
+          <w:rStyle w:val="HTMLCode"/>
+        </w:rPr>
+        <w:t>branchId</w:t>
+      </w:r>
+      <w:proofErr w:type="spellEnd"/>
+      <w:r>
+        <w:t xml:space="preserve"> ≤ 0.</w:t>
+      </w:r>
+    </w:p>
+    <w:p>
+      <w:pPr>
+        <w:pStyle w:val="NormalWeb"/>
+        <w:numPr>
+          <w:ilvl w:val="1"/>
+          <w:numId w:val="47"/>
+        </w:numPr>
+      </w:pPr>
+      <w:proofErr w:type="spellStart"/>
+      <w:r>
+        <w:rPr>
+          <w:rStyle w:val="HTMLCode"/>
+        </w:rPr>
+        <w:t>onlyAllocated</w:t>
+      </w:r>
+      <w:proofErr w:type="spellEnd"/>
+      <w:r>
+        <w:rPr>
+          <w:rStyle w:val="HTMLCode"/>
+        </w:rPr>
+        <w:t>=true</w:t>
+      </w:r>
+      <w:r>
+        <w:t xml:space="preserve"> while </w:t>
+      </w:r>
+      <w:proofErr w:type="spellStart"/>
+      <w:r>
+        <w:rPr>
+          <w:rStyle w:val="HTMLCode"/>
+        </w:rPr>
+        <w:t>branchId</w:t>
+      </w:r>
+      <w:proofErr w:type="spellEnd"/>
+      <w:r>
+        <w:t xml:space="preserve"> is missing.</w:t>
+      </w:r>
+    </w:p>
+    <w:p>
+      <w:pPr>
+        <w:pStyle w:val="NormalWeb"/>
+        <w:numPr>
+          <w:ilvl w:val="0"/>
+          <w:numId w:val="47"/>
+        </w:numPr>
+        <w:rPr>
+          <w:rFonts w:asciiTheme="majorBidi" w:hAnsiTheme="majorBidi" w:cstheme="majorBidi"/>
+        </w:rPr>
+      </w:pPr>
+      <w:r>
+        <w:rPr>
+          <w:rStyle w:val="HTMLCode"/>
+          <w:rFonts w:asciiTheme="majorBidi" w:hAnsiTheme="majorBidi" w:cstheme="majorBidi"/>
+          <w:sz w:val="24"/>
+          <w:szCs w:val="24"/>
+        </w:rPr>
+        <w:t>401 Unauthorized</w:t>
+      </w:r>
+      <w:r>
+        <w:rPr>
+          <w:rFonts w:asciiTheme="majorBidi" w:hAnsiTheme="majorBidi" w:cstheme="majorBidi"/>
+        </w:rPr>
+        <w:t xml:space="preserve"> - </w:t>
+      </w:r>
+      <w:r>
+        <w:t>Missing/invalid token.</w:t>
+      </w:r>
+    </w:p>
+    <w:p>
+      <w:pPr>
+        <w:pStyle w:val="NormalWeb"/>
+        <w:numPr>
+          <w:ilvl w:val="0"/>
+          <w:numId w:val="47"/>
+        </w:numPr>
+        <w:rPr>
+          <w:rFonts w:asciiTheme="majorBidi" w:hAnsiTheme="majorBidi" w:cstheme="majorBidi"/>
+        </w:rPr>
+      </w:pPr>
+      <w:r>
+        <w:rPr>
+          <w:rStyle w:val="HTMLCode"/>
+          <w:rFonts w:asciiTheme="majorBidi" w:hAnsiTheme="majorBidi" w:cstheme="majorBidi"/>
+          <w:sz w:val="24"/>
+          <w:szCs w:val="24"/>
+        </w:rPr>
+        <w:t>404 Not Found</w:t>
+      </w:r>
+      <w:r>
+        <w:rPr>
+          <w:rFonts w:asciiTheme="majorBidi" w:hAnsiTheme="majorBidi" w:cstheme="majorBidi"/>
+        </w:rPr>
+        <w:t xml:space="preserve"> - </w:t>
+      </w:r>
+      <w:r>
+        <w:t>No active screen exists for the bank, or no buttons match the filters.</w:t>
+      </w:r>
+    </w:p>
+    <w:p>
+      <w:pPr>
+        <w:pStyle w:val="ListBullet"/>
+        <w:numPr>
+          <w:ilvl w:val="0"/>
+          <w:numId w:val="47"/>
+        </w:numPr>
+        <w:rPr>
+          <w:rFonts w:asciiTheme="majorBidi" w:hAnsiTheme="majorBidi" w:cstheme="majorBidi"/>
+          <w:sz w:val="24"/>
+          <w:szCs w:val="24"/>
+        </w:rPr>
+      </w:pPr>
+      <w:r>
+        <w:rPr>
+          <w:rFonts w:asciiTheme="majorBidi" w:hAnsiTheme="majorBidi" w:cstheme="majorBidi"/>
+          <w:sz w:val="24"/>
+          <w:szCs w:val="24"/>
+        </w:rPr>
+        <w:t>500 Internal Server Error – Unexpected error (see server logs).</w:t>
+      </w:r>
+    </w:p>
+    <w:p>
+      <w:pPr>
+        <w:pStyle w:val="Heading2"/>
+      </w:pPr>
+      <w:r>
+        <w:t>7</w:t>
+      </w:r>
+      <w:r>
+        <w:t>. Error Responses</w:t>
+      </w:r>
+    </w:p>
+    <w:p>
+      <w:pPr>
+        <w:rPr>
+          <w:rFonts w:asciiTheme="majorBidi" w:hAnsiTheme="majorBidi" w:cstheme="majorBidi"/>
+          <w:sz w:val="24"/>
+          <w:szCs w:val="24"/>
+        </w:rPr>
+      </w:pPr>
+      <w:r>
+        <w:rPr>
+          <w:rFonts w:asciiTheme="majorBidi" w:hAnsiTheme="majorBidi" w:cstheme="majorBidi"/>
+          <w:sz w:val="24"/>
+          <w:szCs w:val="24"/>
+        </w:rPr>
+        <w:t>On error, the API returns an HTTP status code and a JSON payload (where applicable) with a message. Server-side errors are logged to the Windows Event Log with timestamps.</w:t>
+      </w:r>
+    </w:p>
+    <w:p>
+      <w:pPr>
+        <w:rPr>
+          <w:rFonts w:asciiTheme="majorBidi" w:hAnsiTheme="majorBidi" w:cstheme="majorBidi"/>
+          <w:sz w:val="24"/>
+          <w:szCs w:val="24"/>
+        </w:rPr>
+      </w:pPr>
+      <w:r>
+        <w:rPr>
+          <w:rFonts w:asciiTheme="majorBidi" w:hAnsiTheme="majorBidi" w:cstheme="majorBidi"/>
+          <w:sz w:val="24"/>
+          <w:szCs w:val="24"/>
+        </w:rPr>
+        <w:br w:type="page"/>
+      </w:r>
+    </w:p>
+    <w:p>
+      <w:pPr>
+        <w:pStyle w:val="Heading2"/>
+      </w:pPr>
+      <w:r>
+        <w:lastRenderedPageBreak/>
+        <w:t>8</w:t>
+      </w:r>
+      <w:r>
+        <w:t>. Security Considerations</w:t>
+      </w:r>
+    </w:p>
+    <w:p>
+      <w:pPr>
+        <w:pStyle w:val="ListBullet"/>
+        <w:rPr>
+          <w:rFonts w:asciiTheme="majorBidi" w:hAnsiTheme="majorBidi" w:cstheme="majorBidi"/>
+          <w:sz w:val="24"/>
+          <w:szCs w:val="24"/>
+        </w:rPr>
+      </w:pPr>
+      <w:r>
+        <w:rPr>
+          <w:rFonts w:asciiTheme="majorBidi" w:hAnsiTheme="majorBidi" w:cstheme="majorBidi"/>
+          <w:sz w:val="24"/>
+          <w:szCs w:val="24"/>
+        </w:rPr>
+        <w:t>Always send tokens via the Authorization header (Bearer).</w:t>
+      </w:r>
+    </w:p>
+    <w:p>
+      <w:pPr>
+        <w:pStyle w:val="ListBullet"/>
+        <w:rPr>
+          <w:rFonts w:asciiTheme="majorBidi" w:hAnsiTheme="majorBidi" w:cstheme="majorBidi"/>
+          <w:sz w:val="24"/>
+          <w:szCs w:val="24"/>
+        </w:rPr>
+      </w:pPr>
+      <w:r>
+        <w:rPr>
+          <w:rFonts w:asciiTheme="majorBidi" w:hAnsiTheme="majorBidi" w:cstheme="majorBidi"/>
+          <w:sz w:val="24"/>
+          <w:szCs w:val="24"/>
+        </w:rPr>
+        <w:t>Store access tokens in memory within the client and avoid persistent storage where possible.</w:t>
+      </w:r>
+    </w:p>
+    <w:p>
+      <w:pPr>
+        <w:pStyle w:val="ListBullet"/>
+        <w:rPr>
+          <w:rFonts w:asciiTheme="majorBidi" w:hAnsiTheme="majorBidi" w:cstheme="majorBidi"/>
+          <w:sz w:val="24"/>
+          <w:szCs w:val="24"/>
+        </w:rPr>
+      </w:pPr>
+      <w:r>
+        <w:rPr>
+          <w:rFonts w:asciiTheme="majorBidi" w:hAnsiTheme="majorBidi" w:cstheme="majorBidi"/>
+          <w:sz w:val="24"/>
+          <w:szCs w:val="24"/>
+        </w:rPr>
+        <w:t>Use refresh tokens to re-issue access tokens without resending credentials.</w:t>
+      </w:r>
+    </w:p>
+    <w:p>
+      <w:pPr>
+        <w:pStyle w:val="ListBullet"/>
+        <w:rPr>
+          <w:rFonts w:asciiTheme="majorBidi" w:hAnsiTheme="majorBidi" w:cstheme="majorBidi"/>
+          <w:sz w:val="24"/>
+          <w:szCs w:val="24"/>
+        </w:rPr>
+      </w:pPr>
+      <w:r>
+        <w:rPr>
+          <w:rFonts w:asciiTheme="majorBidi" w:hAnsiTheme="majorBidi" w:cstheme="majorBidi"/>
+          <w:sz w:val="24"/>
+          <w:szCs w:val="24"/>
+        </w:rPr>
+        <w:t>Revoke tokens immediately if compromise is suspected.</w:t>
+      </w:r>
+    </w:p>
+    <w:p>
+      <w:pPr>
+        <w:pStyle w:val="Heading2"/>
+      </w:pPr>
+      <w:r>
+        <w:t>9</w:t>
+      </w:r>
+      <w:r>
+        <w:t>. Usage Sequence (Typical Client Flow)</w:t>
+      </w:r>
+    </w:p>
+    <w:p>
+      <w:pPr>
+        <w:pStyle w:val="ListNumber"/>
+        <w:rPr>
+          <w:rFonts w:asciiTheme="majorBidi" w:hAnsiTheme="majorBidi" w:cstheme="majorBidi"/>
+          <w:sz w:val="24"/>
+          <w:szCs w:val="24"/>
+        </w:rPr>
+      </w:pPr>
+      <w:r>
+        <w:rPr>
+          <w:rFonts w:asciiTheme="majorBidi" w:hAnsiTheme="majorBidi" w:cstheme="majorBidi"/>
+          <w:bCs/>
+          <w:sz w:val="24"/>
+          <w:szCs w:val="24"/>
+        </w:rPr>
+        <w:t>Call</w:t>
+      </w:r>
+      <w:r>
+        <w:rPr>
+          <w:rFonts w:asciiTheme="majorBidi" w:hAnsiTheme="majorBidi" w:cstheme="majorBidi"/>
+          <w:b/>
+          <w:sz w:val="24"/>
+          <w:szCs w:val="24"/>
+        </w:rPr>
+        <w:t xml:space="preserve"> </w:t>
+      </w:r>
       <w:r>
         <w:rPr>
           <w:rFonts w:ascii="Courier New" w:hAnsi="Courier New" w:cs="Courier New"/>
           <w:sz w:val="20"/>
           <w:szCs w:val="20"/>
         </w:rPr>
-        <w:br/>
-      </w:r>
-    </w:p>
-    <w:p>
-      <w:pPr>
-        <w:rPr>
-          <w:rFonts w:asciiTheme="majorBidi" w:hAnsiTheme="majorBidi" w:cstheme="majorBidi"/>
-          <w:sz w:val="24"/>
-          <w:szCs w:val="24"/>
-        </w:rPr>
-      </w:pPr>
-      <w:r>
-        <w:rPr>
-          <w:rFonts w:asciiTheme="majorBidi" w:hAnsiTheme="majorBidi" w:cstheme="majorBidi"/>
-          <w:sz w:val="24"/>
-          <w:szCs w:val="24"/>
-        </w:rPr>
-        <w:lastRenderedPageBreak/>
-        <w:t>Possible Errors:</w:t>
-      </w:r>
-    </w:p>
-    <w:p>
-      <w:pPr>
-        <w:pStyle w:val="ListBullet"/>
-        <w:rPr>
-          <w:rFonts w:asciiTheme="majorBidi" w:hAnsiTheme="majorBidi" w:cstheme="majorBidi"/>
-          <w:sz w:val="24"/>
-          <w:szCs w:val="24"/>
-        </w:rPr>
-      </w:pPr>
-      <w:r>
-        <w:rPr>
-          <w:rFonts w:asciiTheme="majorBidi" w:hAnsiTheme="majorBidi" w:cstheme="majorBidi"/>
-          <w:sz w:val="24"/>
-          <w:szCs w:val="24"/>
-        </w:rPr>
-        <w:t>• 401 Unauthorized – Missing/invalid token.</w:t>
-      </w:r>
-    </w:p>
-    <w:p>
-      <w:pPr>
-        <w:pStyle w:val="ListBullet"/>
-        <w:rPr>
-          <w:rFonts w:asciiTheme="majorBidi" w:hAnsiTheme="majorBidi" w:cstheme="majorBidi"/>
-          <w:sz w:val="24"/>
-          <w:szCs w:val="24"/>
-        </w:rPr>
-      </w:pPr>
-      <w:r>
-        <w:rPr>
-          <w:rFonts w:asciiTheme="majorBidi" w:hAnsiTheme="majorBidi" w:cstheme="majorBidi"/>
-          <w:sz w:val="24"/>
-          <w:szCs w:val="24"/>
-        </w:rPr>
-        <w:t>• 404 Not Found – No active screen</w:t>
-      </w:r>
+        <w:t>POST /</w:t>
+      </w:r>
+      <w:proofErr w:type="spellStart"/>
+      <w:r>
+        <w:rPr>
+          <w:rFonts w:ascii="Courier New" w:hAnsi="Courier New" w:cs="Courier New"/>
+          <w:sz w:val="20"/>
+          <w:szCs w:val="20"/>
+        </w:rPr>
+        <w:t>api</w:t>
+      </w:r>
+      <w:proofErr w:type="spellEnd"/>
+      <w:r>
+        <w:rPr>
+          <w:rFonts w:ascii="Courier New" w:hAnsi="Courier New" w:cs="Courier New"/>
+          <w:sz w:val="20"/>
+          <w:szCs w:val="20"/>
+        </w:rPr>
+        <w:t xml:space="preserve">/auth/token </w:t>
+      </w:r>
+      <w:r>
+        <w:rPr>
+          <w:rFonts w:asciiTheme="majorBidi" w:hAnsiTheme="majorBidi" w:cstheme="majorBidi"/>
+          <w:sz w:val="24"/>
+          <w:szCs w:val="24"/>
+        </w:rPr>
+        <w:t xml:space="preserve">with </w:t>
+      </w:r>
+      <w:proofErr w:type="spellStart"/>
+      <w:r>
+        <w:rPr>
+          <w:rFonts w:asciiTheme="majorBidi" w:hAnsiTheme="majorBidi" w:cstheme="majorBidi"/>
+          <w:sz w:val="24"/>
+          <w:szCs w:val="24"/>
+        </w:rPr>
+        <w:t>bank</w:t>
+      </w:r>
+      <w:r>
+        <w:rPr>
+          <w:rFonts w:asciiTheme="majorBidi" w:hAnsiTheme="majorBidi" w:cstheme="majorBidi"/>
+          <w:sz w:val="24"/>
+          <w:szCs w:val="24"/>
+        </w:rPr>
+        <w:t>Name</w:t>
+      </w:r>
+      <w:proofErr w:type="spellEnd"/>
       <w:r>
         <w:rPr>
           <w:rFonts w:asciiTheme="majorBidi" w:hAnsiTheme="majorBidi" w:cstheme="majorBidi"/>
@@ -21771,22 +23539,6 @@
         </w:rPr>
         <w:t xml:space="preserve">, </w:t>
       </w:r>
-      <w:r>
-        <w:rPr>
-          <w:rFonts w:asciiTheme="majorBidi" w:hAnsiTheme="majorBidi" w:cstheme="majorBidi"/>
-          <w:sz w:val="24"/>
-          <w:szCs w:val="24"/>
-        </w:rPr>
-        <w:t>no matching buttons</w:t>
-      </w:r>
-      <w:r>
-        <w:rPr>
-          <w:rFonts w:asciiTheme="majorBidi" w:hAnsiTheme="majorBidi" w:cstheme="majorBidi"/>
-          <w:sz w:val="24"/>
-          <w:szCs w:val="24"/>
-        </w:rPr>
-        <w:t xml:space="preserve"> or no matching </w:t>
-      </w:r>
       <w:proofErr w:type="spellStart"/>
       <w:r>
         <w:rPr>
@@ -21794,6 +23546,110 @@
           <w:sz w:val="24"/>
           <w:szCs w:val="24"/>
         </w:rPr>
+        <w:t>userName</w:t>
+      </w:r>
+      <w:proofErr w:type="spellEnd"/>
+      <w:r>
+        <w:rPr>
+          <w:rFonts w:asciiTheme="majorBidi" w:hAnsiTheme="majorBidi" w:cstheme="majorBidi"/>
+          <w:sz w:val="24"/>
+          <w:szCs w:val="24"/>
+        </w:rPr>
+        <w:t>, and password to obtain tokens.</w:t>
+      </w:r>
+    </w:p>
+    <w:p>
+      <w:pPr>
+        <w:pStyle w:val="ListNumber"/>
+        <w:rPr>
+          <w:rFonts w:asciiTheme="majorBidi" w:hAnsiTheme="majorBidi" w:cstheme="majorBidi"/>
+          <w:sz w:val="24"/>
+          <w:szCs w:val="24"/>
+        </w:rPr>
+      </w:pPr>
+      <w:r>
+        <w:rPr>
+          <w:rFonts w:asciiTheme="majorBidi" w:hAnsiTheme="majorBidi" w:cstheme="majorBidi"/>
+          <w:sz w:val="24"/>
+          <w:szCs w:val="24"/>
+        </w:rPr>
+        <w:t>Attach the access token to subsequent requests (Authorization: Bearer {token}).</w:t>
+      </w:r>
+    </w:p>
+    <w:p>
+      <w:pPr>
+        <w:pStyle w:val="ListNumber"/>
+        <w:rPr>
+          <w:rFonts w:asciiTheme="majorBidi" w:hAnsiTheme="majorBidi" w:cstheme="majorBidi"/>
+          <w:sz w:val="24"/>
+          <w:szCs w:val="24"/>
+        </w:rPr>
+      </w:pPr>
+      <w:r>
+        <w:rPr>
+          <w:rFonts w:asciiTheme="majorBidi" w:hAnsiTheme="majorBidi" w:cstheme="majorBidi"/>
+          <w:sz w:val="24"/>
+          <w:szCs w:val="24"/>
+        </w:rPr>
+        <w:t xml:space="preserve">Call </w:t>
+      </w:r>
+      <w:r>
+        <w:rPr>
+          <w:rFonts w:ascii="Courier New" w:hAnsi="Courier New" w:cs="Courier New"/>
+          <w:sz w:val="20"/>
+          <w:szCs w:val="20"/>
+        </w:rPr>
+        <w:t xml:space="preserve">GET </w:t>
+      </w:r>
+      <w:r>
+        <w:rPr>
+          <w:rFonts w:ascii="Courier New" w:hAnsi="Courier New" w:cs="Courier New"/>
+          <w:sz w:val="20"/>
+          <w:szCs w:val="20"/>
+        </w:rPr>
+        <w:t>/</w:t>
+      </w:r>
+      <w:proofErr w:type="spellStart"/>
+      <w:r>
+        <w:rPr>
+          <w:rFonts w:ascii="Courier New" w:hAnsi="Courier New" w:cs="Courier New"/>
+          <w:sz w:val="20"/>
+          <w:szCs w:val="20"/>
+        </w:rPr>
+        <w:t>api</w:t>
+      </w:r>
+      <w:proofErr w:type="spellEnd"/>
+      <w:r>
+        <w:rPr>
+          <w:rFonts w:ascii="Courier New" w:hAnsi="Courier New" w:cs="Courier New"/>
+          <w:sz w:val="20"/>
+          <w:szCs w:val="20"/>
+        </w:rPr>
+        <w:t>/</w:t>
+      </w:r>
+      <w:r>
+        <w:rPr>
+          <w:rFonts w:ascii="Courier New" w:hAnsi="Courier New" w:cs="Courier New"/>
+          <w:sz w:val="20"/>
+          <w:szCs w:val="20"/>
+        </w:rPr>
+        <w:t>branches</w:t>
+      </w:r>
+      <w:r>
+        <w:rPr>
+          <w:rFonts w:asciiTheme="majorBidi" w:hAnsiTheme="majorBidi" w:cstheme="majorBidi"/>
+          <w:sz w:val="24"/>
+          <w:szCs w:val="24"/>
+        </w:rPr>
+        <w:t xml:space="preserve"> to browse for the </w:t>
+      </w:r>
+      <w:proofErr w:type="spellStart"/>
+      <w:r>
+        <w:rPr>
+          <w:rFonts w:asciiTheme="majorBidi" w:hAnsiTheme="majorBidi" w:cstheme="majorBidi"/>
+          <w:sz w:val="24"/>
+          <w:szCs w:val="24"/>
+        </w:rPr>
         <w:t>branchId</w:t>
       </w:r>
       <w:proofErr w:type="spellEnd"/>
@@ -21803,416 +23659,190 @@
           <w:sz w:val="24"/>
           <w:szCs w:val="24"/>
         </w:rPr>
+        <w:t xml:space="preserve"> needed for the next step</w:t>
+      </w:r>
+    </w:p>
+    <w:p>
+      <w:pPr>
+        <w:pStyle w:val="ListNumber"/>
+        <w:rPr>
+          <w:rFonts w:asciiTheme="majorBidi" w:hAnsiTheme="majorBidi" w:cstheme="majorBidi"/>
+          <w:sz w:val="24"/>
+          <w:szCs w:val="24"/>
+        </w:rPr>
+      </w:pPr>
+      <w:r>
+        <w:rPr>
+          <w:rFonts w:asciiTheme="majorBidi" w:hAnsiTheme="majorBidi" w:cstheme="majorBidi"/>
+          <w:sz w:val="24"/>
+          <w:szCs w:val="24"/>
+        </w:rPr>
+        <w:t xml:space="preserve">Call </w:t>
+      </w:r>
+      <w:r>
+        <w:rPr>
+          <w:rFonts w:ascii="Courier New" w:hAnsi="Courier New" w:cs="Courier New"/>
+          <w:sz w:val="20"/>
+          <w:szCs w:val="20"/>
+        </w:rPr>
+        <w:t>GET /</w:t>
+      </w:r>
+      <w:proofErr w:type="spellStart"/>
+      <w:r>
+        <w:rPr>
+          <w:rFonts w:ascii="Courier New" w:hAnsi="Courier New" w:cs="Courier New"/>
+          <w:sz w:val="20"/>
+          <w:szCs w:val="20"/>
+        </w:rPr>
+        <w:t>api</w:t>
+      </w:r>
+      <w:proofErr w:type="spellEnd"/>
+      <w:r>
+        <w:rPr>
+          <w:rFonts w:ascii="Courier New" w:hAnsi="Courier New" w:cs="Courier New"/>
+          <w:sz w:val="20"/>
+          <w:szCs w:val="20"/>
+        </w:rPr>
+        <w:t>/</w:t>
+      </w:r>
+      <w:r>
+        <w:rPr>
+          <w:rFonts w:ascii="Courier New" w:hAnsi="Courier New" w:cs="Courier New"/>
+          <w:sz w:val="20"/>
+          <w:szCs w:val="20"/>
+        </w:rPr>
+        <w:t xml:space="preserve"> </w:t>
+      </w:r>
+      <w:r>
+        <w:rPr>
+          <w:rFonts w:ascii="Courier New" w:hAnsi="Courier New" w:cs="Courier New"/>
+          <w:sz w:val="20"/>
+          <w:szCs w:val="20"/>
+        </w:rPr>
+        <w:t>screen-design</w:t>
+      </w:r>
+      <w:r>
+        <w:rPr>
+          <w:rFonts w:asciiTheme="majorBidi" w:hAnsiTheme="majorBidi" w:cstheme="majorBidi"/>
+          <w:sz w:val="24"/>
+          <w:szCs w:val="24"/>
+        </w:rPr>
+        <w:t xml:space="preserve"> as needed.</w:t>
+      </w:r>
+    </w:p>
+    <w:p>
+      <w:pPr>
+        <w:pStyle w:val="ListNumber"/>
+        <w:rPr>
+          <w:rFonts w:asciiTheme="majorBidi" w:hAnsiTheme="majorBidi" w:cstheme="majorBidi"/>
+          <w:sz w:val="24"/>
+          <w:szCs w:val="24"/>
+        </w:rPr>
+      </w:pPr>
+      <w:r>
+        <w:rPr>
+          <w:rFonts w:asciiTheme="majorBidi" w:hAnsiTheme="majorBidi" w:cstheme="majorBidi"/>
+          <w:sz w:val="24"/>
+          <w:szCs w:val="24"/>
+        </w:rPr>
+        <w:t xml:space="preserve">When access token expires, call </w:t>
+      </w:r>
+      <w:r>
+        <w:rPr>
+          <w:rFonts w:ascii="Courier New" w:hAnsi="Courier New" w:cs="Courier New"/>
+          <w:sz w:val="20"/>
+          <w:szCs w:val="20"/>
+        </w:rPr>
+        <w:t>POST /</w:t>
+      </w:r>
+      <w:proofErr w:type="spellStart"/>
+      <w:r>
+        <w:rPr>
+          <w:rFonts w:ascii="Courier New" w:hAnsi="Courier New" w:cs="Courier New"/>
+          <w:sz w:val="20"/>
+          <w:szCs w:val="20"/>
+        </w:rPr>
+        <w:t>api</w:t>
+      </w:r>
+      <w:proofErr w:type="spellEnd"/>
+      <w:r>
+        <w:rPr>
+          <w:rFonts w:ascii="Courier New" w:hAnsi="Courier New" w:cs="Courier New"/>
+          <w:sz w:val="20"/>
+          <w:szCs w:val="20"/>
+        </w:rPr>
+        <w:t>/auth/refresh</w:t>
+      </w:r>
+      <w:r>
+        <w:rPr>
+          <w:rFonts w:asciiTheme="majorBidi" w:hAnsiTheme="majorBidi" w:cstheme="majorBidi"/>
+          <w:sz w:val="24"/>
+          <w:szCs w:val="24"/>
+        </w:rPr>
+        <w:t xml:space="preserve"> with the refresh token.</w:t>
+      </w:r>
+    </w:p>
+    <w:p>
+      <w:pPr>
+        <w:pStyle w:val="ListNumber"/>
+        <w:rPr>
+          <w:rFonts w:asciiTheme="majorBidi" w:hAnsiTheme="majorBidi" w:cstheme="majorBidi"/>
+          <w:sz w:val="24"/>
+          <w:szCs w:val="24"/>
+        </w:rPr>
+      </w:pPr>
+      <w:r>
+        <w:rPr>
+          <w:rFonts w:asciiTheme="majorBidi" w:hAnsiTheme="majorBidi" w:cstheme="majorBidi"/>
+          <w:sz w:val="24"/>
+          <w:szCs w:val="24"/>
+        </w:rPr>
+        <w:t xml:space="preserve">Optionally revoke tokens using </w:t>
+      </w:r>
+      <w:r>
+        <w:rPr>
+          <w:rFonts w:ascii="Courier New" w:hAnsi="Courier New" w:cs="Courier New"/>
+          <w:sz w:val="20"/>
+          <w:szCs w:val="20"/>
+        </w:rPr>
+        <w:t>POST /</w:t>
+      </w:r>
+      <w:proofErr w:type="spellStart"/>
+      <w:r>
+        <w:rPr>
+          <w:rFonts w:ascii="Courier New" w:hAnsi="Courier New" w:cs="Courier New"/>
+          <w:sz w:val="20"/>
+          <w:szCs w:val="20"/>
+        </w:rPr>
+        <w:t>api</w:t>
+      </w:r>
+      <w:proofErr w:type="spellEnd"/>
+      <w:r>
+        <w:rPr>
+          <w:rFonts w:ascii="Courier New" w:hAnsi="Courier New" w:cs="Courier New"/>
+          <w:sz w:val="20"/>
+          <w:szCs w:val="20"/>
+        </w:rPr>
+        <w:t>/auth/revoke</w:t>
+      </w:r>
+      <w:r>
+        <w:rPr>
+          <w:rFonts w:asciiTheme="majorBidi" w:hAnsiTheme="majorBidi" w:cstheme="majorBidi"/>
+          <w:sz w:val="24"/>
+          <w:szCs w:val="24"/>
+        </w:rPr>
         <w:t>.</w:t>
       </w:r>
     </w:p>
     <w:p>
       <w:pPr>
-        <w:pStyle w:val="ListBullet"/>
-        <w:rPr>
-          <w:rFonts w:asciiTheme="majorBidi" w:hAnsiTheme="majorBidi" w:cstheme="majorBidi"/>
-          <w:sz w:val="24"/>
-          <w:szCs w:val="24"/>
-        </w:rPr>
-      </w:pPr>
-      <w:r>
-        <w:rPr>
-          <w:rFonts w:asciiTheme="majorBidi" w:hAnsiTheme="majorBidi" w:cstheme="majorBidi"/>
-          <w:sz w:val="24"/>
-          <w:szCs w:val="24"/>
-        </w:rPr>
-        <w:t xml:space="preserve">• 400 Bad Request – Invalid </w:t>
-      </w:r>
-      <w:proofErr w:type="spellStart"/>
-      <w:r>
-        <w:rPr>
-          <w:rFonts w:asciiTheme="majorBidi" w:hAnsiTheme="majorBidi" w:cstheme="majorBidi"/>
-          <w:sz w:val="24"/>
-          <w:szCs w:val="24"/>
-        </w:rPr>
-        <w:t>branchId</w:t>
-      </w:r>
-      <w:proofErr w:type="spellEnd"/>
-      <w:r>
-        <w:rPr>
-          <w:rFonts w:asciiTheme="majorBidi" w:hAnsiTheme="majorBidi" w:cstheme="majorBidi"/>
-          <w:sz w:val="24"/>
-          <w:szCs w:val="24"/>
-        </w:rPr>
-        <w:t>.</w:t>
-      </w:r>
-    </w:p>
-    <w:p>
-      <w:pPr>
-        <w:pStyle w:val="ListBullet"/>
-        <w:rPr>
-          <w:rFonts w:asciiTheme="majorBidi" w:hAnsiTheme="majorBidi" w:cstheme="majorBidi"/>
-          <w:sz w:val="24"/>
-          <w:szCs w:val="24"/>
-        </w:rPr>
-      </w:pPr>
-      <w:r>
-        <w:rPr>
-          <w:rFonts w:asciiTheme="majorBidi" w:hAnsiTheme="majorBidi" w:cstheme="majorBidi"/>
-          <w:sz w:val="24"/>
-          <w:szCs w:val="24"/>
-        </w:rPr>
-        <w:t>• 500 Internal Server Error – Unexpected error (see server logs).</w:t>
-      </w:r>
-    </w:p>
-    <w:p>
-      <w:pPr>
         <w:pStyle w:val="Heading2"/>
       </w:pPr>
       <w:r>
-        <w:t>5. Error Responses</w:t>
-      </w:r>
-    </w:p>
-    <w:p>
-      <w:pPr>
-        <w:rPr>
-          <w:rFonts w:asciiTheme="majorBidi" w:hAnsiTheme="majorBidi" w:cstheme="majorBidi"/>
-          <w:sz w:val="24"/>
-          <w:szCs w:val="24"/>
-        </w:rPr>
-      </w:pPr>
-      <w:r>
-        <w:rPr>
-          <w:rFonts w:asciiTheme="majorBidi" w:hAnsiTheme="majorBidi" w:cstheme="majorBidi"/>
-          <w:sz w:val="24"/>
-          <w:szCs w:val="24"/>
-        </w:rPr>
-        <w:t>On error, the API returns an HTTP status code and a JSON payload (where applicable) with a message. Server-side errors are logged to the Windows Event Log with timestamps.</w:t>
-      </w:r>
-    </w:p>
-    <w:p>
-      <w:pPr>
-        <w:pStyle w:val="Heading2"/>
-      </w:pPr>
-      <w:r>
-        <w:t>6. Security Considerations</w:t>
-      </w:r>
-    </w:p>
-    <w:p>
-      <w:pPr>
-        <w:pStyle w:val="ListBullet"/>
-        <w:rPr>
-          <w:rFonts w:asciiTheme="majorBidi" w:hAnsiTheme="majorBidi" w:cstheme="majorBidi"/>
-          <w:sz w:val="24"/>
-          <w:szCs w:val="24"/>
-        </w:rPr>
-      </w:pPr>
-      <w:r>
-        <w:rPr>
-          <w:rFonts w:asciiTheme="majorBidi" w:hAnsiTheme="majorBidi" w:cstheme="majorBidi"/>
-          <w:sz w:val="24"/>
-          <w:szCs w:val="24"/>
-        </w:rPr>
-        <w:t>Always send tokens via the Authorization header (Bearer).</w:t>
-      </w:r>
-    </w:p>
-    <w:p>
-      <w:pPr>
-        <w:pStyle w:val="ListBullet"/>
-        <w:rPr>
-          <w:rFonts w:asciiTheme="majorBidi" w:hAnsiTheme="majorBidi" w:cstheme="majorBidi"/>
-          <w:sz w:val="24"/>
-          <w:szCs w:val="24"/>
-        </w:rPr>
-      </w:pPr>
-      <w:r>
-        <w:rPr>
-          <w:rFonts w:asciiTheme="majorBidi" w:hAnsiTheme="majorBidi" w:cstheme="majorBidi"/>
-          <w:sz w:val="24"/>
-          <w:szCs w:val="24"/>
-        </w:rPr>
-        <w:t>Store access tokens in memory within the client and avoid persistent storage where possible.</w:t>
-      </w:r>
-    </w:p>
-    <w:p>
-      <w:pPr>
-        <w:pStyle w:val="ListBullet"/>
-        <w:rPr>
-          <w:rFonts w:asciiTheme="majorBidi" w:hAnsiTheme="majorBidi" w:cstheme="majorBidi"/>
-          <w:sz w:val="24"/>
-          <w:szCs w:val="24"/>
-        </w:rPr>
-      </w:pPr>
-      <w:r>
-        <w:rPr>
-          <w:rFonts w:asciiTheme="majorBidi" w:hAnsiTheme="majorBidi" w:cstheme="majorBidi"/>
-          <w:sz w:val="24"/>
-          <w:szCs w:val="24"/>
-        </w:rPr>
-        <w:t>Use refresh tokens to re-issue access tokens without resending credentials.</w:t>
-      </w:r>
-    </w:p>
-    <w:p>
-      <w:pPr>
-        <w:pStyle w:val="ListBullet"/>
-        <w:rPr>
-          <w:rFonts w:asciiTheme="majorBidi" w:hAnsiTheme="majorBidi" w:cstheme="majorBidi"/>
-          <w:sz w:val="24"/>
-          <w:szCs w:val="24"/>
-        </w:rPr>
-      </w:pPr>
-      <w:r>
-        <w:rPr>
-          <w:rFonts w:asciiTheme="majorBidi" w:hAnsiTheme="majorBidi" w:cstheme="majorBidi"/>
-          <w:sz w:val="24"/>
-          <w:szCs w:val="24"/>
-        </w:rPr>
-        <w:t>Revoke tokens immediately if compromise is suspected.</w:t>
-      </w:r>
-    </w:p>
-    <w:p>
-      <w:pPr>
-        <w:pStyle w:val="Heading2"/>
-      </w:pPr>
-      <w:r>
-        <w:t>8. Usage Sequence (Typical Client Flow)</w:t>
-      </w:r>
-    </w:p>
-    <w:p>
-      <w:pPr>
-        <w:pStyle w:val="ListNumber"/>
-        <w:rPr>
-          <w:rFonts w:asciiTheme="majorBidi" w:hAnsiTheme="majorBidi" w:cstheme="majorBidi"/>
-          <w:sz w:val="24"/>
-          <w:szCs w:val="24"/>
-        </w:rPr>
-      </w:pPr>
-      <w:r>
-        <w:rPr>
-          <w:rFonts w:asciiTheme="majorBidi" w:hAnsiTheme="majorBidi" w:cstheme="majorBidi"/>
-          <w:bCs/>
-          <w:sz w:val="24"/>
-          <w:szCs w:val="24"/>
-        </w:rPr>
-        <w:t>Call</w:t>
-      </w:r>
-      <w:r>
-        <w:rPr>
-          <w:rFonts w:asciiTheme="majorBidi" w:hAnsiTheme="majorBidi" w:cstheme="majorBidi"/>
-          <w:b/>
-          <w:sz w:val="24"/>
-          <w:szCs w:val="24"/>
-        </w:rPr>
-        <w:t xml:space="preserve"> </w:t>
-      </w:r>
-      <w:r>
-        <w:rPr>
-          <w:rFonts w:asciiTheme="majorBidi" w:hAnsiTheme="majorBidi" w:cstheme="majorBidi"/>
-          <w:sz w:val="24"/>
-          <w:szCs w:val="24"/>
-        </w:rPr>
-        <w:t>POST /</w:t>
-      </w:r>
-      <w:proofErr w:type="spellStart"/>
-      <w:r>
-        <w:rPr>
-          <w:rFonts w:asciiTheme="majorBidi" w:hAnsiTheme="majorBidi" w:cstheme="majorBidi"/>
-          <w:sz w:val="24"/>
-          <w:szCs w:val="24"/>
-        </w:rPr>
-        <w:t>api</w:t>
-      </w:r>
-      <w:proofErr w:type="spellEnd"/>
-      <w:r>
-        <w:rPr>
-          <w:rFonts w:asciiTheme="majorBidi" w:hAnsiTheme="majorBidi" w:cstheme="majorBidi"/>
-          <w:sz w:val="24"/>
-          <w:szCs w:val="24"/>
-        </w:rPr>
-        <w:t xml:space="preserve">/auth/token with </w:t>
-      </w:r>
-      <w:proofErr w:type="spellStart"/>
-      <w:r>
-        <w:rPr>
-          <w:rFonts w:asciiTheme="majorBidi" w:hAnsiTheme="majorBidi" w:cstheme="majorBidi"/>
-          <w:sz w:val="24"/>
-          <w:szCs w:val="24"/>
-        </w:rPr>
-        <w:t>bankId</w:t>
-      </w:r>
-      <w:proofErr w:type="spellEnd"/>
-      <w:r>
-        <w:rPr>
-          <w:rFonts w:asciiTheme="majorBidi" w:hAnsiTheme="majorBidi" w:cstheme="majorBidi"/>
-          <w:sz w:val="24"/>
-          <w:szCs w:val="24"/>
-        </w:rPr>
-        <w:t xml:space="preserve">, </w:t>
-      </w:r>
-      <w:proofErr w:type="spellStart"/>
-      <w:r>
-        <w:rPr>
-          <w:rFonts w:asciiTheme="majorBidi" w:hAnsiTheme="majorBidi" w:cstheme="majorBidi"/>
-          <w:sz w:val="24"/>
-          <w:szCs w:val="24"/>
-        </w:rPr>
-        <w:t>userName</w:t>
-      </w:r>
-      <w:proofErr w:type="spellEnd"/>
-      <w:r>
-        <w:rPr>
-          <w:rFonts w:asciiTheme="majorBidi" w:hAnsiTheme="majorBidi" w:cstheme="majorBidi"/>
-          <w:sz w:val="24"/>
-          <w:szCs w:val="24"/>
-        </w:rPr>
-        <w:t>, and password to obtain tokens.</w:t>
-      </w:r>
-    </w:p>
-    <w:p>
-      <w:pPr>
-        <w:pStyle w:val="ListNumber"/>
-        <w:rPr>
-          <w:rFonts w:asciiTheme="majorBidi" w:hAnsiTheme="majorBidi" w:cstheme="majorBidi"/>
-          <w:sz w:val="24"/>
-          <w:szCs w:val="24"/>
-        </w:rPr>
-      </w:pPr>
-      <w:r>
-        <w:rPr>
-          <w:rFonts w:asciiTheme="majorBidi" w:hAnsiTheme="majorBidi" w:cstheme="majorBidi"/>
-          <w:sz w:val="24"/>
-          <w:szCs w:val="24"/>
-        </w:rPr>
-        <w:t>Attach the access token to subsequent requests (Authorization: Bearer {token}).</w:t>
-      </w:r>
-    </w:p>
-    <w:p>
-      <w:pPr>
-        <w:pStyle w:val="ListNumber"/>
-        <w:rPr>
-          <w:rFonts w:asciiTheme="majorBidi" w:hAnsiTheme="majorBidi" w:cstheme="majorBidi"/>
-          <w:sz w:val="24"/>
-          <w:szCs w:val="24"/>
-        </w:rPr>
-      </w:pPr>
-      <w:r>
-        <w:rPr>
-          <w:rFonts w:asciiTheme="majorBidi" w:hAnsiTheme="majorBidi" w:cstheme="majorBidi"/>
-          <w:sz w:val="24"/>
-          <w:szCs w:val="24"/>
-        </w:rPr>
-        <w:t>Call GET /</w:t>
-      </w:r>
-      <w:proofErr w:type="spellStart"/>
-      <w:r>
-        <w:rPr>
-          <w:rFonts w:asciiTheme="majorBidi" w:hAnsiTheme="majorBidi" w:cstheme="majorBidi"/>
-          <w:sz w:val="24"/>
-          <w:szCs w:val="24"/>
-        </w:rPr>
-        <w:t>api</w:t>
-      </w:r>
-      <w:proofErr w:type="spellEnd"/>
-      <w:r>
-        <w:rPr>
-          <w:rFonts w:asciiTheme="majorBidi" w:hAnsiTheme="majorBidi" w:cstheme="majorBidi"/>
-          <w:sz w:val="24"/>
-          <w:szCs w:val="24"/>
-        </w:rPr>
-        <w:t>/branches/{</w:t>
-      </w:r>
-      <w:proofErr w:type="spellStart"/>
-      <w:r>
-        <w:rPr>
-          <w:rFonts w:asciiTheme="majorBidi" w:hAnsiTheme="majorBidi" w:cstheme="majorBidi"/>
-          <w:sz w:val="24"/>
-          <w:szCs w:val="24"/>
-        </w:rPr>
-        <w:t>branchId</w:t>
-      </w:r>
-      <w:proofErr w:type="spellEnd"/>
-      <w:r>
-        <w:rPr>
-          <w:rFonts w:asciiTheme="majorBidi" w:hAnsiTheme="majorBidi" w:cstheme="majorBidi"/>
-          <w:sz w:val="24"/>
-          <w:szCs w:val="24"/>
-        </w:rPr>
-        <w:t>}/screen-design as needed.</w:t>
-      </w:r>
-    </w:p>
-    <w:p>
-      <w:pPr>
-        <w:pStyle w:val="ListNumber"/>
-        <w:rPr>
-          <w:rFonts w:asciiTheme="majorBidi" w:hAnsiTheme="majorBidi" w:cstheme="majorBidi"/>
-          <w:sz w:val="24"/>
-          <w:szCs w:val="24"/>
-        </w:rPr>
-      </w:pPr>
-      <w:r>
-        <w:rPr>
-          <w:rFonts w:asciiTheme="majorBidi" w:hAnsiTheme="majorBidi" w:cstheme="majorBidi"/>
-          <w:sz w:val="24"/>
-          <w:szCs w:val="24"/>
-        </w:rPr>
-        <w:t>When access token expires, call POST /</w:t>
-      </w:r>
-      <w:proofErr w:type="spellStart"/>
-      <w:r>
-        <w:rPr>
-          <w:rFonts w:asciiTheme="majorBidi" w:hAnsiTheme="majorBidi" w:cstheme="majorBidi"/>
-          <w:sz w:val="24"/>
-          <w:szCs w:val="24"/>
-        </w:rPr>
-        <w:t>api</w:t>
-      </w:r>
-      <w:proofErr w:type="spellEnd"/>
-      <w:r>
-        <w:rPr>
-          <w:rFonts w:asciiTheme="majorBidi" w:hAnsiTheme="majorBidi" w:cstheme="majorBidi"/>
-          <w:sz w:val="24"/>
-          <w:szCs w:val="24"/>
-        </w:rPr>
-        <w:t>/auth/refresh with the refresh token.</w:t>
-      </w:r>
-    </w:p>
-    <w:p>
-      <w:pPr>
-        <w:pStyle w:val="ListNumber"/>
-        <w:rPr>
-          <w:rFonts w:asciiTheme="majorBidi" w:hAnsiTheme="majorBidi" w:cstheme="majorBidi"/>
-          <w:sz w:val="24"/>
-          <w:szCs w:val="24"/>
-        </w:rPr>
-      </w:pPr>
-      <w:r>
-        <w:rPr>
-          <w:rFonts w:asciiTheme="majorBidi" w:hAnsiTheme="majorBidi" w:cstheme="majorBidi"/>
-          <w:sz w:val="24"/>
-          <w:szCs w:val="24"/>
-        </w:rPr>
-        <w:t>Optionally revoke tokens using POST /</w:t>
-      </w:r>
-      <w:proofErr w:type="spellStart"/>
-      <w:r>
-        <w:rPr>
-          <w:rFonts w:asciiTheme="majorBidi" w:hAnsiTheme="majorBidi" w:cstheme="majorBidi"/>
-          <w:sz w:val="24"/>
-          <w:szCs w:val="24"/>
-        </w:rPr>
-        <w:t>api</w:t>
-      </w:r>
-      <w:proofErr w:type="spellEnd"/>
-      <w:r>
-        <w:rPr>
-          <w:rFonts w:asciiTheme="majorBidi" w:hAnsiTheme="majorBidi" w:cstheme="majorBidi"/>
-          <w:sz w:val="24"/>
-          <w:szCs w:val="24"/>
-        </w:rPr>
-        <w:t>/auth/revoke.</w:t>
-      </w:r>
-    </w:p>
-    <w:p>
-      <w:pPr>
-        <w:pStyle w:val="Heading2"/>
-      </w:pPr>
-      <w:r>
-        <w:t>9. Glossary</w:t>
+        <w:t>10</w:t>
+      </w:r>
+      <w:r>
+        <w:t>. Glossary</w:t>
       </w:r>
     </w:p>
     <w:p>
@@ -22389,6 +24019,8 @@
           <w:szCs w:val="22"/>
         </w:rPr>
       </w:pPr>
+      <w:bookmarkStart w:id="8" w:name="_GoBack"/>
+      <w:bookmarkEnd w:id="8"/>
     </w:p>
     <w:sectPr>
       <w:pgSz w:w="12240" w:h="15840"/>
@@ -22535,7 +24167,7 @@
   <w:abstractNum w:abstractNumId="1" w15:restartNumberingAfterBreak="0">
     <w:nsid w:val="FFFFFF89"/>
     <w:multiLevelType w:val="singleLevel"/>
-    <w:tmpl w:val="E730E03C"/>
+    <w:tmpl w:val="B0649CD2"/>
     <w:lvl w:ilvl="0">
       <w:start w:val="1"/>
       <w:numFmt w:val="bullet"/>
@@ -22893,6 +24525,155 @@
     </w:lvl>
   </w:abstractNum>
   <w:abstractNum w:abstractNumId="5" w15:restartNumberingAfterBreak="0">
+    <w:nsid w:val="05A95666"/>
+    <w:multiLevelType w:val="multilevel"/>
+    <w:tmpl w:val="A8F8AD10"/>
+    <w:lvl w:ilvl="0">
+      <w:start w:val="1"/>
+      <w:numFmt w:val="bullet"/>
+      <w:lvlText w:val=""/>
+      <w:lvlJc w:val="left"/>
+      <w:pPr>
+        <w:tabs>
+          <w:tab w:val="num" w:pos="720"/>
+        </w:tabs>
+        <w:ind w:left="720" w:hanging="360"/>
+      </w:pPr>
+      <w:rPr>
+        <w:rFonts w:ascii="Symbol" w:hAnsi="Symbol" w:hint="default"/>
+        <w:sz w:val="20"/>
+      </w:rPr>
+    </w:lvl>
+    <w:lvl w:ilvl="1">
+      <w:start w:val="1"/>
+      <w:numFmt w:val="bullet"/>
+      <w:lvlText w:val="o"/>
+      <w:lvlJc w:val="left"/>
+      <w:pPr>
+        <w:tabs>
+          <w:tab w:val="num" w:pos="1440"/>
+        </w:tabs>
+        <w:ind w:left="1440" w:hanging="360"/>
+      </w:pPr>
+      <w:rPr>
+        <w:rFonts w:ascii="Courier New" w:hAnsi="Courier New" w:hint="default"/>
+        <w:sz w:val="20"/>
+      </w:rPr>
+    </w:lvl>
+    <w:lvl w:ilvl="2" w:tentative="1">
+      <w:start w:val="1"/>
+      <w:numFmt w:val="bullet"/>
+      <w:lvlText w:val=""/>
+      <w:lvlJc w:val="left"/>
+      <w:pPr>
+        <w:tabs>
+          <w:tab w:val="num" w:pos="2160"/>
+        </w:tabs>
+        <w:ind w:left="2160" w:hanging="360"/>
+      </w:pPr>
+      <w:rPr>
+        <w:rFonts w:ascii="Wingdings" w:hAnsi="Wingdings" w:hint="default"/>
+        <w:sz w:val="20"/>
+      </w:rPr>
+    </w:lvl>
+    <w:lvl w:ilvl="3" w:tentative="1">
+      <w:start w:val="1"/>
+      <w:numFmt w:val="bullet"/>
+      <w:lvlText w:val=""/>
+      <w:lvlJc w:val="left"/>
+      <w:pPr>
+        <w:tabs>
+          <w:tab w:val="num" w:pos="2880"/>
+        </w:tabs>
+        <w:ind w:left="2880" w:hanging="360"/>
+      </w:pPr>
+      <w:rPr>
+        <w:rFonts w:ascii="Wingdings" w:hAnsi="Wingdings" w:hint="default"/>
+        <w:sz w:val="20"/>
+      </w:rPr>
+    </w:lvl>
+    <w:lvl w:ilvl="4" w:tentative="1">
+      <w:start w:val="1"/>
+      <w:numFmt w:val="bullet"/>
+      <w:lvlText w:val=""/>
+      <w:lvlJc w:val="left"/>
+      <w:pPr>
+        <w:tabs>
+          <w:tab w:val="num" w:pos="3600"/>
+        </w:tabs>
+        <w:ind w:left="3600" w:hanging="360"/>
+      </w:pPr>
+      <w:rPr>
+        <w:rFonts w:ascii="Wingdings" w:hAnsi="Wingdings" w:hint="default"/>
+        <w:sz w:val="20"/>
+      </w:rPr>
+    </w:lvl>
+    <w:lvl w:ilvl="5" w:tentative="1">
+      <w:start w:val="1"/>
+      <w:numFmt w:val="bullet"/>
+      <w:lvlText w:val=""/>
+      <w:lvlJc w:val="left"/>
+      <w:pPr>
+        <w:tabs>
+          <w:tab w:val="num" w:pos="4320"/>
+        </w:tabs>
+        <w:ind w:left="4320" w:hanging="360"/>
+      </w:pPr>
+      <w:rPr>
+        <w:rFonts w:ascii="Wingdings" w:hAnsi="Wingdings" w:hint="default"/>
+        <w:sz w:val="20"/>
+      </w:rPr>
+    </w:lvl>
+    <w:lvl w:ilvl="6" w:tentative="1">
+      <w:start w:val="1"/>
+      <w:numFmt w:val="bullet"/>
+      <w:lvlText w:val=""/>
+      <w:lvlJc w:val="left"/>
+      <w:pPr>
+        <w:tabs>
+          <w:tab w:val="num" w:pos="5040"/>
+        </w:tabs>
+        <w:ind w:left="5040" w:hanging="360"/>
+      </w:pPr>
+      <w:rPr>
+        <w:rFonts w:ascii="Wingdings" w:hAnsi="Wingdings" w:hint="default"/>
+        <w:sz w:val="20"/>
+      </w:rPr>
+    </w:lvl>
+    <w:lvl w:ilvl="7" w:tentative="1">
+      <w:start w:val="1"/>
+      <w:numFmt w:val="bullet"/>
+      <w:lvlText w:val=""/>
+      <w:lvlJc w:val="left"/>
+      <w:pPr>
+        <w:tabs>
+          <w:tab w:val="num" w:pos="5760"/>
+        </w:tabs>
+        <w:ind w:left="5760" w:hanging="360"/>
+      </w:pPr>
+      <w:rPr>
+        <w:rFonts w:ascii="Wingdings" w:hAnsi="Wingdings" w:hint="default"/>
+        <w:sz w:val="20"/>
+      </w:rPr>
+    </w:lvl>
+    <w:lvl w:ilvl="8" w:tentative="1">
+      <w:start w:val="1"/>
+      <w:numFmt w:val="bullet"/>
+      <w:lvlText w:val=""/>
+      <w:lvlJc w:val="left"/>
+      <w:pPr>
+        <w:tabs>
+          <w:tab w:val="num" w:pos="6480"/>
+        </w:tabs>
+        <w:ind w:left="6480" w:hanging="360"/>
+      </w:pPr>
+      <w:rPr>
+        <w:rFonts w:ascii="Wingdings" w:hAnsi="Wingdings" w:hint="default"/>
+        <w:sz w:val="20"/>
+      </w:rPr>
+    </w:lvl>
+  </w:abstractNum>
+  <w:abstractNum w:abstractNumId="6" w15:restartNumberingAfterBreak="0">
     <w:nsid w:val="07B56555"/>
     <w:multiLevelType w:val="multilevel"/>
     <w:tmpl w:val="7B90C458"/>
@@ -23037,7 +24818,7 @@
       </w:rPr>
     </w:lvl>
   </w:abstractNum>
-  <w:abstractNum w:abstractNumId="6" w15:restartNumberingAfterBreak="0">
+  <w:abstractNum w:abstractNumId="7" w15:restartNumberingAfterBreak="0">
     <w:nsid w:val="099C6917"/>
     <w:multiLevelType w:val="hybridMultilevel"/>
     <w:tmpl w:val="421483AA"/>
@@ -23150,7 +24931,7 @@
       </w:rPr>
     </w:lvl>
   </w:abstractNum>
-  <w:abstractNum w:abstractNumId="7" w15:restartNumberingAfterBreak="0">
+  <w:abstractNum w:abstractNumId="8" w15:restartNumberingAfterBreak="0">
     <w:nsid w:val="0ED0675C"/>
     <w:multiLevelType w:val="multilevel"/>
     <w:tmpl w:val="210EA068"/>
@@ -23299,7 +25080,7 @@
       </w:rPr>
     </w:lvl>
   </w:abstractNum>
-  <w:abstractNum w:abstractNumId="8" w15:restartNumberingAfterBreak="0">
+  <w:abstractNum w:abstractNumId="9" w15:restartNumberingAfterBreak="0">
     <w:nsid w:val="0F014551"/>
     <w:multiLevelType w:val="multilevel"/>
     <w:tmpl w:val="B63A6B70"/>
@@ -23412,7 +25193,7 @@
       </w:pPr>
     </w:lvl>
   </w:abstractNum>
-  <w:abstractNum w:abstractNumId="9" w15:restartNumberingAfterBreak="0">
+  <w:abstractNum w:abstractNumId="10" w15:restartNumberingAfterBreak="0">
     <w:nsid w:val="11A23613"/>
     <w:multiLevelType w:val="multilevel"/>
     <w:tmpl w:val="465C983C"/>
@@ -23561,7 +25342,7 @@
       </w:rPr>
     </w:lvl>
   </w:abstractNum>
-  <w:abstractNum w:abstractNumId="10" w15:restartNumberingAfterBreak="0">
+  <w:abstractNum w:abstractNumId="11" w15:restartNumberingAfterBreak="0">
     <w:nsid w:val="12CD79ED"/>
     <w:multiLevelType w:val="multilevel"/>
     <w:tmpl w:val="B63A6B70"/>
@@ -23674,7 +25455,7 @@
       </w:pPr>
     </w:lvl>
   </w:abstractNum>
-  <w:abstractNum w:abstractNumId="11" w15:restartNumberingAfterBreak="0">
+  <w:abstractNum w:abstractNumId="12" w15:restartNumberingAfterBreak="0">
     <w:nsid w:val="22135AC3"/>
     <w:multiLevelType w:val="multilevel"/>
     <w:tmpl w:val="5E708B90"/>
@@ -23823,7 +25604,7 @@
       </w:rPr>
     </w:lvl>
   </w:abstractNum>
-  <w:abstractNum w:abstractNumId="12" w15:restartNumberingAfterBreak="0">
+  <w:abstractNum w:abstractNumId="13" w15:restartNumberingAfterBreak="0">
     <w:nsid w:val="22C6393C"/>
     <w:multiLevelType w:val="multilevel"/>
     <w:tmpl w:val="E09092A4"/>
@@ -23948,7 +25729,7 @@
       </w:pPr>
     </w:lvl>
   </w:abstractNum>
-  <w:abstractNum w:abstractNumId="13" w15:restartNumberingAfterBreak="0">
+  <w:abstractNum w:abstractNumId="14" w15:restartNumberingAfterBreak="0">
     <w:nsid w:val="315432E9"/>
     <w:multiLevelType w:val="multilevel"/>
     <w:tmpl w:val="8C52A028"/>
@@ -24097,7 +25878,7 @@
       </w:rPr>
     </w:lvl>
   </w:abstractNum>
-  <w:abstractNum w:abstractNumId="14" w15:restartNumberingAfterBreak="0">
+  <w:abstractNum w:abstractNumId="15" w15:restartNumberingAfterBreak="0">
     <w:nsid w:val="31C764D3"/>
     <w:multiLevelType w:val="hybridMultilevel"/>
     <w:tmpl w:val="5F048D74"/>
@@ -24186,7 +25967,7 @@
       </w:pPr>
     </w:lvl>
   </w:abstractNum>
-  <w:abstractNum w:abstractNumId="15" w15:restartNumberingAfterBreak="0">
+  <w:abstractNum w:abstractNumId="16" w15:restartNumberingAfterBreak="0">
     <w:nsid w:val="3C90143A"/>
     <w:multiLevelType w:val="multilevel"/>
     <w:tmpl w:val="31283CDE"/>
@@ -24335,7 +26116,7 @@
       </w:rPr>
     </w:lvl>
   </w:abstractNum>
-  <w:abstractNum w:abstractNumId="16" w15:restartNumberingAfterBreak="0">
+  <w:abstractNum w:abstractNumId="17" w15:restartNumberingAfterBreak="0">
     <w:nsid w:val="423D6F82"/>
     <w:multiLevelType w:val="multilevel"/>
     <w:tmpl w:val="422631BC"/>
@@ -24453,7 +26234,7 @@
       </w:pPr>
     </w:lvl>
   </w:abstractNum>
-  <w:abstractNum w:abstractNumId="17" w15:restartNumberingAfterBreak="0">
+  <w:abstractNum w:abstractNumId="18" w15:restartNumberingAfterBreak="0">
     <w:nsid w:val="42685735"/>
     <w:multiLevelType w:val="multilevel"/>
     <w:tmpl w:val="93E65794"/>
@@ -24566,7 +26347,305 @@
       </w:pPr>
     </w:lvl>
   </w:abstractNum>
-  <w:abstractNum w:abstractNumId="18" w15:restartNumberingAfterBreak="0">
+  <w:abstractNum w:abstractNumId="19" w15:restartNumberingAfterBreak="0">
+    <w:nsid w:val="43B64D90"/>
+    <w:multiLevelType w:val="multilevel"/>
+    <w:tmpl w:val="A3BCD090"/>
+    <w:lvl w:ilvl="0">
+      <w:start w:val="1"/>
+      <w:numFmt w:val="bullet"/>
+      <w:lvlText w:val=""/>
+      <w:lvlJc w:val="left"/>
+      <w:pPr>
+        <w:tabs>
+          <w:tab w:val="num" w:pos="720"/>
+        </w:tabs>
+        <w:ind w:left="720" w:hanging="360"/>
+      </w:pPr>
+      <w:rPr>
+        <w:rFonts w:ascii="Symbol" w:hAnsi="Symbol" w:hint="default"/>
+        <w:sz w:val="20"/>
+      </w:rPr>
+    </w:lvl>
+    <w:lvl w:ilvl="1">
+      <w:start w:val="1"/>
+      <w:numFmt w:val="bullet"/>
+      <w:lvlText w:val="o"/>
+      <w:lvlJc w:val="left"/>
+      <w:pPr>
+        <w:tabs>
+          <w:tab w:val="num" w:pos="1440"/>
+        </w:tabs>
+        <w:ind w:left="1440" w:hanging="360"/>
+      </w:pPr>
+      <w:rPr>
+        <w:rFonts w:ascii="Courier New" w:hAnsi="Courier New" w:hint="default"/>
+        <w:sz w:val="20"/>
+      </w:rPr>
+    </w:lvl>
+    <w:lvl w:ilvl="2">
+      <w:start w:val="1"/>
+      <w:numFmt w:val="bullet"/>
+      <w:lvlText w:val=""/>
+      <w:lvlJc w:val="left"/>
+      <w:pPr>
+        <w:tabs>
+          <w:tab w:val="num" w:pos="2160"/>
+        </w:tabs>
+        <w:ind w:left="2160" w:hanging="360"/>
+      </w:pPr>
+      <w:rPr>
+        <w:rFonts w:ascii="Wingdings" w:hAnsi="Wingdings" w:hint="default"/>
+        <w:sz w:val="20"/>
+      </w:rPr>
+    </w:lvl>
+    <w:lvl w:ilvl="3" w:tentative="1">
+      <w:start w:val="1"/>
+      <w:numFmt w:val="bullet"/>
+      <w:lvlText w:val=""/>
+      <w:lvlJc w:val="left"/>
+      <w:pPr>
+        <w:tabs>
+          <w:tab w:val="num" w:pos="2880"/>
+        </w:tabs>
+        <w:ind w:left="2880" w:hanging="360"/>
+      </w:pPr>
+      <w:rPr>
+        <w:rFonts w:ascii="Wingdings" w:hAnsi="Wingdings" w:hint="default"/>
+        <w:sz w:val="20"/>
+      </w:rPr>
+    </w:lvl>
+    <w:lvl w:ilvl="4" w:tentative="1">
+      <w:start w:val="1"/>
+      <w:numFmt w:val="bullet"/>
+      <w:lvlText w:val=""/>
+      <w:lvlJc w:val="left"/>
+      <w:pPr>
+        <w:tabs>
+          <w:tab w:val="num" w:pos="3600"/>
+        </w:tabs>
+        <w:ind w:left="3600" w:hanging="360"/>
+      </w:pPr>
+      <w:rPr>
+        <w:rFonts w:ascii="Wingdings" w:hAnsi="Wingdings" w:hint="default"/>
+        <w:sz w:val="20"/>
+      </w:rPr>
+    </w:lvl>
+    <w:lvl w:ilvl="5" w:tentative="1">
+      <w:start w:val="1"/>
+      <w:numFmt w:val="bullet"/>
+      <w:lvlText w:val=""/>
+      <w:lvlJc w:val="left"/>
+      <w:pPr>
+        <w:tabs>
+          <w:tab w:val="num" w:pos="4320"/>
+        </w:tabs>
+        <w:ind w:left="4320" w:hanging="360"/>
+      </w:pPr>
+      <w:rPr>
+        <w:rFonts w:ascii="Wingdings" w:hAnsi="Wingdings" w:hint="default"/>
+        <w:sz w:val="20"/>
+      </w:rPr>
+    </w:lvl>
+    <w:lvl w:ilvl="6" w:tentative="1">
+      <w:start w:val="1"/>
+      <w:numFmt w:val="bullet"/>
+      <w:lvlText w:val=""/>
+      <w:lvlJc w:val="left"/>
+      <w:pPr>
+        <w:tabs>
+          <w:tab w:val="num" w:pos="5040"/>
+        </w:tabs>
+        <w:ind w:left="5040" w:hanging="360"/>
+      </w:pPr>
+      <w:rPr>
+        <w:rFonts w:ascii="Wingdings" w:hAnsi="Wingdings" w:hint="default"/>
+        <w:sz w:val="20"/>
+      </w:rPr>
+    </w:lvl>
+    <w:lvl w:ilvl="7" w:tentative="1">
+      <w:start w:val="1"/>
+      <w:numFmt w:val="bullet"/>
+      <w:lvlText w:val=""/>
+      <w:lvlJc w:val="left"/>
+      <w:pPr>
+        <w:tabs>
+          <w:tab w:val="num" w:pos="5760"/>
+        </w:tabs>
+        <w:ind w:left="5760" w:hanging="360"/>
+      </w:pPr>
+      <w:rPr>
+        <w:rFonts w:ascii="Wingdings" w:hAnsi="Wingdings" w:hint="default"/>
+        <w:sz w:val="20"/>
+      </w:rPr>
+    </w:lvl>
+    <w:lvl w:ilvl="8" w:tentative="1">
+      <w:start w:val="1"/>
+      <w:numFmt w:val="bullet"/>
+      <w:lvlText w:val=""/>
+      <w:lvlJc w:val="left"/>
+      <w:pPr>
+        <w:tabs>
+          <w:tab w:val="num" w:pos="6480"/>
+        </w:tabs>
+        <w:ind w:left="6480" w:hanging="360"/>
+      </w:pPr>
+      <w:rPr>
+        <w:rFonts w:ascii="Wingdings" w:hAnsi="Wingdings" w:hint="default"/>
+        <w:sz w:val="20"/>
+      </w:rPr>
+    </w:lvl>
+  </w:abstractNum>
+  <w:abstractNum w:abstractNumId="20" w15:restartNumberingAfterBreak="0">
+    <w:nsid w:val="45BE5F7F"/>
+    <w:multiLevelType w:val="multilevel"/>
+    <w:tmpl w:val="CD3884DC"/>
+    <w:lvl w:ilvl="0">
+      <w:start w:val="1"/>
+      <w:numFmt w:val="bullet"/>
+      <w:lvlText w:val=""/>
+      <w:lvlJc w:val="left"/>
+      <w:pPr>
+        <w:tabs>
+          <w:tab w:val="num" w:pos="720"/>
+        </w:tabs>
+        <w:ind w:left="720" w:hanging="360"/>
+      </w:pPr>
+      <w:rPr>
+        <w:rFonts w:ascii="Symbol" w:hAnsi="Symbol" w:hint="default"/>
+        <w:sz w:val="20"/>
+      </w:rPr>
+    </w:lvl>
+    <w:lvl w:ilvl="1" w:tentative="1">
+      <w:start w:val="1"/>
+      <w:numFmt w:val="bullet"/>
+      <w:lvlText w:val="o"/>
+      <w:lvlJc w:val="left"/>
+      <w:pPr>
+        <w:tabs>
+          <w:tab w:val="num" w:pos="1440"/>
+        </w:tabs>
+        <w:ind w:left="1440" w:hanging="360"/>
+      </w:pPr>
+      <w:rPr>
+        <w:rFonts w:ascii="Courier New" w:hAnsi="Courier New" w:hint="default"/>
+        <w:sz w:val="20"/>
+      </w:rPr>
+    </w:lvl>
+    <w:lvl w:ilvl="2" w:tentative="1">
+      <w:start w:val="1"/>
+      <w:numFmt w:val="bullet"/>
+      <w:lvlText w:val=""/>
+      <w:lvlJc w:val="left"/>
+      <w:pPr>
+        <w:tabs>
+          <w:tab w:val="num" w:pos="2160"/>
+        </w:tabs>
+        <w:ind w:left="2160" w:hanging="360"/>
+      </w:pPr>
+      <w:rPr>
+        <w:rFonts w:ascii="Wingdings" w:hAnsi="Wingdings" w:hint="default"/>
+        <w:sz w:val="20"/>
+      </w:rPr>
+    </w:lvl>
+    <w:lvl w:ilvl="3" w:tentative="1">
+      <w:start w:val="1"/>
+      <w:numFmt w:val="bullet"/>
+      <w:lvlText w:val=""/>
+      <w:lvlJc w:val="left"/>
+      <w:pPr>
+        <w:tabs>
+          <w:tab w:val="num" w:pos="2880"/>
+        </w:tabs>
+        <w:ind w:left="2880" w:hanging="360"/>
+      </w:pPr>
+      <w:rPr>
+        <w:rFonts w:ascii="Wingdings" w:hAnsi="Wingdings" w:hint="default"/>
+        <w:sz w:val="20"/>
+      </w:rPr>
+    </w:lvl>
+    <w:lvl w:ilvl="4" w:tentative="1">
+      <w:start w:val="1"/>
+      <w:numFmt w:val="bullet"/>
+      <w:lvlText w:val=""/>
+      <w:lvlJc w:val="left"/>
+      <w:pPr>
+        <w:tabs>
+          <w:tab w:val="num" w:pos="3600"/>
+        </w:tabs>
+        <w:ind w:left="3600" w:hanging="360"/>
+      </w:pPr>
+      <w:rPr>
+        <w:rFonts w:ascii="Wingdings" w:hAnsi="Wingdings" w:hint="default"/>
+        <w:sz w:val="20"/>
+      </w:rPr>
+    </w:lvl>
+    <w:lvl w:ilvl="5" w:tentative="1">
+      <w:start w:val="1"/>
+      <w:numFmt w:val="bullet"/>
+      <w:lvlText w:val=""/>
+      <w:lvlJc w:val="left"/>
+      <w:pPr>
+        <w:tabs>
+          <w:tab w:val="num" w:pos="4320"/>
+        </w:tabs>
+        <w:ind w:left="4320" w:hanging="360"/>
+      </w:pPr>
+      <w:rPr>
+        <w:rFonts w:ascii="Wingdings" w:hAnsi="Wingdings" w:hint="default"/>
+        <w:sz w:val="20"/>
+      </w:rPr>
+    </w:lvl>
+    <w:lvl w:ilvl="6" w:tentative="1">
+      <w:start w:val="1"/>
+      <w:numFmt w:val="bullet"/>
+      <w:lvlText w:val=""/>
+      <w:lvlJc w:val="left"/>
+      <w:pPr>
+        <w:tabs>
+          <w:tab w:val="num" w:pos="5040"/>
+        </w:tabs>
+        <w:ind w:left="5040" w:hanging="360"/>
+      </w:pPr>
+      <w:rPr>
+        <w:rFonts w:ascii="Wingdings" w:hAnsi="Wingdings" w:hint="default"/>
+        <w:sz w:val="20"/>
+      </w:rPr>
+    </w:lvl>
+    <w:lvl w:ilvl="7" w:tentative="1">
+      <w:start w:val="1"/>
+      <w:numFmt w:val="bullet"/>
+      <w:lvlText w:val=""/>
+      <w:lvlJc w:val="left"/>
+      <w:pPr>
+        <w:tabs>
+          <w:tab w:val="num" w:pos="5760"/>
+        </w:tabs>
+        <w:ind w:left="5760" w:hanging="360"/>
+      </w:pPr>
+      <w:rPr>
+        <w:rFonts w:ascii="Wingdings" w:hAnsi="Wingdings" w:hint="default"/>
+        <w:sz w:val="20"/>
+      </w:rPr>
+    </w:lvl>
+    <w:lvl w:ilvl="8" w:tentative="1">
+      <w:start w:val="1"/>
+      <w:numFmt w:val="bullet"/>
+      <w:lvlText w:val=""/>
+      <w:lvlJc w:val="left"/>
+      <w:pPr>
+        <w:tabs>
+          <w:tab w:val="num" w:pos="6480"/>
+        </w:tabs>
+        <w:ind w:left="6480" w:hanging="360"/>
+      </w:pPr>
+      <w:rPr>
+        <w:rFonts w:ascii="Wingdings" w:hAnsi="Wingdings" w:hint="default"/>
+        <w:sz w:val="20"/>
+      </w:rPr>
+    </w:lvl>
+  </w:abstractNum>
+  <w:abstractNum w:abstractNumId="21" w15:restartNumberingAfterBreak="0">
     <w:nsid w:val="465A35FC"/>
     <w:multiLevelType w:val="hybridMultilevel"/>
     <w:tmpl w:val="66207324"/>
@@ -24679,7 +26758,7 @@
       </w:rPr>
     </w:lvl>
   </w:abstractNum>
-  <w:abstractNum w:abstractNumId="19" w15:restartNumberingAfterBreak="0">
+  <w:abstractNum w:abstractNumId="22" w15:restartNumberingAfterBreak="0">
     <w:nsid w:val="46667525"/>
     <w:multiLevelType w:val="multilevel"/>
     <w:tmpl w:val="DC0A0288"/>
@@ -24796,7 +26875,7 @@
       </w:pPr>
     </w:lvl>
   </w:abstractNum>
-  <w:abstractNum w:abstractNumId="20" w15:restartNumberingAfterBreak="0">
+  <w:abstractNum w:abstractNumId="23" w15:restartNumberingAfterBreak="0">
     <w:nsid w:val="4C9B18E4"/>
     <w:multiLevelType w:val="multilevel"/>
     <w:tmpl w:val="3AE255C8"/>
@@ -24909,7 +26988,7 @@
       </w:pPr>
     </w:lvl>
   </w:abstractNum>
-  <w:abstractNum w:abstractNumId="21" w15:restartNumberingAfterBreak="0">
+  <w:abstractNum w:abstractNumId="24" w15:restartNumberingAfterBreak="0">
     <w:nsid w:val="51FC040C"/>
     <w:multiLevelType w:val="multilevel"/>
     <w:tmpl w:val="C5247D4A"/>
@@ -25025,7 +27104,7 @@
       </w:pPr>
     </w:lvl>
   </w:abstractNum>
-  <w:abstractNum w:abstractNumId="22" w15:restartNumberingAfterBreak="0">
+  <w:abstractNum w:abstractNumId="25" w15:restartNumberingAfterBreak="0">
     <w:nsid w:val="52D45038"/>
     <w:multiLevelType w:val="multilevel"/>
     <w:tmpl w:val="C5247D4A"/>
@@ -25141,7 +27220,7 @@
       </w:pPr>
     </w:lvl>
   </w:abstractNum>
-  <w:abstractNum w:abstractNumId="23" w15:restartNumberingAfterBreak="0">
+  <w:abstractNum w:abstractNumId="26" w15:restartNumberingAfterBreak="0">
     <w:nsid w:val="54853F5E"/>
     <w:multiLevelType w:val="multilevel"/>
     <w:tmpl w:val="7578F6E4"/>
@@ -25258,7 +27337,7 @@
       </w:pPr>
     </w:lvl>
   </w:abstractNum>
-  <w:abstractNum w:abstractNumId="24" w15:restartNumberingAfterBreak="0">
+  <w:abstractNum w:abstractNumId="27" w15:restartNumberingAfterBreak="0">
     <w:nsid w:val="564F52FE"/>
     <w:multiLevelType w:val="hybridMultilevel"/>
     <w:tmpl w:val="650AAE10"/>
@@ -25371,7 +27450,7 @@
       </w:rPr>
     </w:lvl>
   </w:abstractNum>
-  <w:abstractNum w:abstractNumId="25" w15:restartNumberingAfterBreak="0">
+  <w:abstractNum w:abstractNumId="28" w15:restartNumberingAfterBreak="0">
     <w:nsid w:val="568C78AA"/>
     <w:multiLevelType w:val="multilevel"/>
     <w:tmpl w:val="B450E84C"/>
@@ -25520,7 +27599,7 @@
       </w:rPr>
     </w:lvl>
   </w:abstractNum>
-  <w:abstractNum w:abstractNumId="26" w15:restartNumberingAfterBreak="0">
+  <w:abstractNum w:abstractNumId="29" w15:restartNumberingAfterBreak="0">
     <w:nsid w:val="56EF4B47"/>
     <w:multiLevelType w:val="multilevel"/>
     <w:tmpl w:val="C5247D4A"/>
@@ -25636,7 +27715,7 @@
       </w:pPr>
     </w:lvl>
   </w:abstractNum>
-  <w:abstractNum w:abstractNumId="27" w15:restartNumberingAfterBreak="0">
+  <w:abstractNum w:abstractNumId="30" w15:restartNumberingAfterBreak="0">
     <w:nsid w:val="57CB5877"/>
     <w:multiLevelType w:val="multilevel"/>
     <w:tmpl w:val="5102198E"/>
@@ -25749,7 +27828,7 @@
       </w:pPr>
     </w:lvl>
   </w:abstractNum>
-  <w:abstractNum w:abstractNumId="28" w15:restartNumberingAfterBreak="0">
+  <w:abstractNum w:abstractNumId="31" w15:restartNumberingAfterBreak="0">
     <w:nsid w:val="585D3C40"/>
     <w:multiLevelType w:val="multilevel"/>
     <w:tmpl w:val="405EB53A"/>
@@ -25870,7 +27949,7 @@
       </w:pPr>
     </w:lvl>
   </w:abstractNum>
-  <w:abstractNum w:abstractNumId="29" w15:restartNumberingAfterBreak="0">
+  <w:abstractNum w:abstractNumId="32" w15:restartNumberingAfterBreak="0">
     <w:nsid w:val="5B22031F"/>
     <w:multiLevelType w:val="multilevel"/>
     <w:tmpl w:val="BC56E4BE"/>
@@ -25983,7 +28062,7 @@
       </w:pPr>
     </w:lvl>
   </w:abstractNum>
-  <w:abstractNum w:abstractNumId="30" w15:restartNumberingAfterBreak="0">
+  <w:abstractNum w:abstractNumId="33" w15:restartNumberingAfterBreak="0">
     <w:nsid w:val="5D8A4381"/>
     <w:multiLevelType w:val="hybridMultilevel"/>
     <w:tmpl w:val="EDD6CD1A"/>
@@ -26096,7 +28175,7 @@
       </w:rPr>
     </w:lvl>
   </w:abstractNum>
-  <w:abstractNum w:abstractNumId="31" w15:restartNumberingAfterBreak="0">
+  <w:abstractNum w:abstractNumId="34" w15:restartNumberingAfterBreak="0">
     <w:nsid w:val="60723DE1"/>
     <w:multiLevelType w:val="hybridMultilevel"/>
     <w:tmpl w:val="26BA2286"/>
@@ -26185,7 +28264,7 @@
       </w:pPr>
     </w:lvl>
   </w:abstractNum>
-  <w:abstractNum w:abstractNumId="32" w15:restartNumberingAfterBreak="0">
+  <w:abstractNum w:abstractNumId="35" w15:restartNumberingAfterBreak="0">
     <w:nsid w:val="619A13C7"/>
     <w:multiLevelType w:val="multilevel"/>
     <w:tmpl w:val="E7484E7C"/>
@@ -26302,7 +28381,7 @@
       </w:pPr>
     </w:lvl>
   </w:abstractNum>
-  <w:abstractNum w:abstractNumId="33" w15:restartNumberingAfterBreak="0">
+  <w:abstractNum w:abstractNumId="36" w15:restartNumberingAfterBreak="0">
     <w:nsid w:val="64D80A71"/>
     <w:multiLevelType w:val="multilevel"/>
     <w:tmpl w:val="78249E4C"/>
@@ -26451,7 +28530,7 @@
       </w:rPr>
     </w:lvl>
   </w:abstractNum>
-  <w:abstractNum w:abstractNumId="34" w15:restartNumberingAfterBreak="0">
+  <w:abstractNum w:abstractNumId="37" w15:restartNumberingAfterBreak="0">
     <w:nsid w:val="68F71F72"/>
     <w:multiLevelType w:val="multilevel"/>
     <w:tmpl w:val="144ABB82"/>
@@ -26568,7 +28647,7 @@
       </w:pPr>
     </w:lvl>
   </w:abstractNum>
-  <w:abstractNum w:abstractNumId="35" w15:restartNumberingAfterBreak="0">
+  <w:abstractNum w:abstractNumId="38" w15:restartNumberingAfterBreak="0">
     <w:nsid w:val="69C33E50"/>
     <w:multiLevelType w:val="multilevel"/>
     <w:tmpl w:val="BC56E4BE"/>
@@ -26681,7 +28760,7 @@
       </w:pPr>
     </w:lvl>
   </w:abstractNum>
-  <w:abstractNum w:abstractNumId="36" w15:restartNumberingAfterBreak="0">
+  <w:abstractNum w:abstractNumId="39" w15:restartNumberingAfterBreak="0">
     <w:nsid w:val="6AEC23D9"/>
     <w:multiLevelType w:val="multilevel"/>
     <w:tmpl w:val="C5247D4A"/>
@@ -26797,7 +28876,7 @@
       </w:pPr>
     </w:lvl>
   </w:abstractNum>
-  <w:abstractNum w:abstractNumId="37" w15:restartNumberingAfterBreak="0">
+  <w:abstractNum w:abstractNumId="40" w15:restartNumberingAfterBreak="0">
     <w:nsid w:val="72690525"/>
     <w:multiLevelType w:val="hybridMultilevel"/>
     <w:tmpl w:val="F872EFBC"/>
@@ -26910,7 +28989,7 @@
       </w:rPr>
     </w:lvl>
   </w:abstractNum>
-  <w:abstractNum w:abstractNumId="38" w15:restartNumberingAfterBreak="0">
+  <w:abstractNum w:abstractNumId="41" w15:restartNumberingAfterBreak="0">
     <w:nsid w:val="72E209D1"/>
     <w:multiLevelType w:val="hybridMultilevel"/>
     <w:tmpl w:val="0CC66A3A"/>
@@ -26999,7 +29078,7 @@
       </w:pPr>
     </w:lvl>
   </w:abstractNum>
-  <w:abstractNum w:abstractNumId="39" w15:restartNumberingAfterBreak="0">
+  <w:abstractNum w:abstractNumId="42" w15:restartNumberingAfterBreak="0">
     <w:nsid w:val="73AA0035"/>
     <w:multiLevelType w:val="hybridMultilevel"/>
     <w:tmpl w:val="5EB01482"/>
@@ -27112,7 +29191,7 @@
       </w:rPr>
     </w:lvl>
   </w:abstractNum>
-  <w:abstractNum w:abstractNumId="40" w15:restartNumberingAfterBreak="0">
+  <w:abstractNum w:abstractNumId="43" w15:restartNumberingAfterBreak="0">
     <w:nsid w:val="75650054"/>
     <w:multiLevelType w:val="hybridMultilevel"/>
     <w:tmpl w:val="3EFA753A"/>
@@ -27225,7 +29304,7 @@
       </w:rPr>
     </w:lvl>
   </w:abstractNum>
-  <w:abstractNum w:abstractNumId="41" w15:restartNumberingAfterBreak="0">
+  <w:abstractNum w:abstractNumId="44" w15:restartNumberingAfterBreak="0">
     <w:nsid w:val="75771CEC"/>
     <w:multiLevelType w:val="multilevel"/>
     <w:tmpl w:val="92F691DA"/>
@@ -27374,7 +29453,7 @@
       </w:rPr>
     </w:lvl>
   </w:abstractNum>
-  <w:abstractNum w:abstractNumId="42" w15:restartNumberingAfterBreak="0">
+  <w:abstractNum w:abstractNumId="45" w15:restartNumberingAfterBreak="0">
     <w:nsid w:val="7E6E0320"/>
     <w:multiLevelType w:val="multilevel"/>
     <w:tmpl w:val="DC0A0288"/>
@@ -27491,7 +29570,7 @@
       </w:pPr>
     </w:lvl>
   </w:abstractNum>
-  <w:abstractNum w:abstractNumId="43" w15:restartNumberingAfterBreak="0">
+  <w:abstractNum w:abstractNumId="46" w15:restartNumberingAfterBreak="0">
     <w:nsid w:val="7E6F3143"/>
     <w:multiLevelType w:val="hybridMultilevel"/>
     <w:tmpl w:val="1D1C0A84"/>
@@ -27605,136 +29684,145 @@
     </w:lvl>
   </w:abstractNum>
   <w:num w:numId="1">
-    <w:abstractNumId w:val="35"/>
+    <w:abstractNumId w:val="38"/>
   </w:num>
   <w:num w:numId="2">
-    <w:abstractNumId w:val="13"/>
+    <w:abstractNumId w:val="14"/>
   </w:num>
   <w:num w:numId="3">
-    <w:abstractNumId w:val="17"/>
+    <w:abstractNumId w:val="18"/>
   </w:num>
   <w:num w:numId="4">
+    <w:abstractNumId w:val="11"/>
+  </w:num>
+  <w:num w:numId="5">
     <w:abstractNumId w:val="10"/>
   </w:num>
-  <w:num w:numId="5">
-    <w:abstractNumId w:val="9"/>
-  </w:num>
   <w:num w:numId="6">
-    <w:abstractNumId w:val="20"/>
+    <w:abstractNumId w:val="23"/>
   </w:num>
   <w:num w:numId="7">
-    <w:abstractNumId w:val="43"/>
+    <w:abstractNumId w:val="46"/>
   </w:num>
   <w:num w:numId="8">
-    <w:abstractNumId w:val="19"/>
+    <w:abstractNumId w:val="22"/>
   </w:num>
   <w:num w:numId="9">
     <w:abstractNumId w:val="2"/>
   </w:num>
   <w:num w:numId="10">
-    <w:abstractNumId w:val="37"/>
+    <w:abstractNumId w:val="40"/>
   </w:num>
   <w:num w:numId="11">
-    <w:abstractNumId w:val="40"/>
+    <w:abstractNumId w:val="43"/>
   </w:num>
   <w:num w:numId="12">
+    <w:abstractNumId w:val="28"/>
+  </w:num>
+  <w:num w:numId="13">
+    <w:abstractNumId w:val="17"/>
+  </w:num>
+  <w:num w:numId="14">
+    <w:abstractNumId w:val="30"/>
+  </w:num>
+  <w:num w:numId="15">
+    <w:abstractNumId w:val="13"/>
+  </w:num>
+  <w:num w:numId="16">
+    <w:abstractNumId w:val="31"/>
+  </w:num>
+  <w:num w:numId="17">
+    <w:abstractNumId w:val="41"/>
+  </w:num>
+  <w:num w:numId="18">
+    <w:abstractNumId w:val="9"/>
+  </w:num>
+  <w:num w:numId="19">
+    <w:abstractNumId w:val="45"/>
+  </w:num>
+  <w:num w:numId="20">
+    <w:abstractNumId w:val="42"/>
+  </w:num>
+  <w:num w:numId="21">
+    <w:abstractNumId w:val="24"/>
+  </w:num>
+  <w:num w:numId="22">
+    <w:abstractNumId w:val="39"/>
+  </w:num>
+  <w:num w:numId="23">
     <w:abstractNumId w:val="25"/>
   </w:num>
-  <w:num w:numId="13">
-    <w:abstractNumId w:val="16"/>
-  </w:num>
-  <w:num w:numId="14">
-    <w:abstractNumId w:val="27"/>
-  </w:num>
-  <w:num w:numId="15">
-    <w:abstractNumId w:val="12"/>
-  </w:num>
-  <w:num w:numId="16">
-    <w:abstractNumId w:val="28"/>
-  </w:num>
-  <w:num w:numId="17">
-    <w:abstractNumId w:val="38"/>
-  </w:num>
-  <w:num w:numId="18">
-    <w:abstractNumId w:val="8"/>
-  </w:num>
-  <w:num w:numId="19">
-    <w:abstractNumId w:val="42"/>
-  </w:num>
-  <w:num w:numId="20">
-    <w:abstractNumId w:val="39"/>
-  </w:num>
-  <w:num w:numId="21">
-    <w:abstractNumId w:val="21"/>
-  </w:num>
-  <w:num w:numId="22">
-    <w:abstractNumId w:val="36"/>
-  </w:num>
-  <w:num w:numId="23">
-    <w:abstractNumId w:val="22"/>
-  </w:num>
   <w:num w:numId="24">
-    <w:abstractNumId w:val="26"/>
+    <w:abstractNumId w:val="29"/>
   </w:num>
   <w:num w:numId="25">
-    <w:abstractNumId w:val="29"/>
+    <w:abstractNumId w:val="32"/>
   </w:num>
   <w:num w:numId="26">
-    <w:abstractNumId w:val="31"/>
+    <w:abstractNumId w:val="34"/>
   </w:num>
   <w:num w:numId="27">
     <w:abstractNumId w:val="4"/>
   </w:num>
   <w:num w:numId="28">
-    <w:abstractNumId w:val="15"/>
+    <w:abstractNumId w:val="16"/>
   </w:num>
   <w:num w:numId="29">
-    <w:abstractNumId w:val="32"/>
+    <w:abstractNumId w:val="35"/>
   </w:num>
   <w:num w:numId="30">
-    <w:abstractNumId w:val="11"/>
+    <w:abstractNumId w:val="12"/>
   </w:num>
   <w:num w:numId="31">
-    <w:abstractNumId w:val="34"/>
+    <w:abstractNumId w:val="37"/>
   </w:num>
   <w:num w:numId="32">
-    <w:abstractNumId w:val="23"/>
+    <w:abstractNumId w:val="26"/>
   </w:num>
   <w:num w:numId="33">
     <w:abstractNumId w:val="3"/>
   </w:num>
   <w:num w:numId="34">
+    <w:abstractNumId w:val="8"/>
+  </w:num>
+  <w:num w:numId="35">
+    <w:abstractNumId w:val="6"/>
+  </w:num>
+  <w:num w:numId="36">
+    <w:abstractNumId w:val="36"/>
+  </w:num>
+  <w:num w:numId="37">
+    <w:abstractNumId w:val="44"/>
+  </w:num>
+  <w:num w:numId="38">
+    <w:abstractNumId w:val="15"/>
+  </w:num>
+  <w:num w:numId="39">
+    <w:abstractNumId w:val="21"/>
+  </w:num>
+  <w:num w:numId="40">
+    <w:abstractNumId w:val="27"/>
+  </w:num>
+  <w:num w:numId="41">
     <w:abstractNumId w:val="7"/>
   </w:num>
-  <w:num w:numId="35">
-    <w:abstractNumId w:val="5"/>
-  </w:num>
-  <w:num w:numId="36">
+  <w:num w:numId="42">
     <w:abstractNumId w:val="33"/>
-  </w:num>
-  <w:num w:numId="37">
-    <w:abstractNumId w:val="41"/>
-  </w:num>
-  <w:num w:numId="38">
-    <w:abstractNumId w:val="14"/>
-  </w:num>
-  <w:num w:numId="39">
-    <w:abstractNumId w:val="18"/>
-  </w:num>
-  <w:num w:numId="40">
-    <w:abstractNumId w:val="24"/>
-  </w:num>
-  <w:num w:numId="41">
-    <w:abstractNumId w:val="6"/>
-  </w:num>
-  <w:num w:numId="42">
-    <w:abstractNumId w:val="30"/>
   </w:num>
   <w:num w:numId="43">
     <w:abstractNumId w:val="1"/>
   </w:num>
   <w:num w:numId="44">
     <w:abstractNumId w:val="0"/>
+  </w:num>
+  <w:num w:numId="45">
+    <w:abstractNumId w:val="20"/>
+  </w:num>
+  <w:num w:numId="46">
+    <w:abstractNumId w:val="19"/>
+  </w:num>
+  <w:num w:numId="47">
+    <w:abstractNumId w:val="5"/>
   </w:num>
   <w:numIdMacAtCleanup w:val="42"/>
 </w:numbering>
@@ -28145,7 +30233,7 @@
   <w:style w:type="paragraph" w:default="1" w:styleId="Normal">
     <w:name w:val="Normal"/>
     <w:qFormat/>
-    <w:rsid w:val="00171A9F"/>
+    <w:rsid w:val="00C33A35"/>
   </w:style>
   <w:style w:type="paragraph" w:styleId="Heading1">
     <w:name w:val="heading 1"/>

</xml_diff>

<commit_message>
Specific timeout exception when SP takes more than 30s to execute | queryparams validation on GetActiveDesign method and on GetBranches method  | fixed exception formatting in event logger
</commit_message>
<xml_diff>
--- a/Ticketing-Screen-Designer - Extended + API User Manual.docx
+++ b/Ticketing-Screen-Designer - Extended + API User Manual.docx
@@ -21405,6 +21405,40 @@
           <w:szCs w:val="20"/>
         </w:rPr>
         <w:br/>
+        <w:t xml:space="preserve">  </w:t>
+      </w:r>
+      <w:r>
+        <w:rPr>
+          <w:rFonts w:ascii="Courier New" w:hAnsi="Courier New" w:cs="Courier New"/>
+          <w:sz w:val="20"/>
+          <w:szCs w:val="20"/>
+        </w:rPr>
+        <w:t>"</w:t>
+      </w:r>
+      <w:proofErr w:type="spellStart"/>
+      <w:r>
+        <w:rPr>
+          <w:rFonts w:ascii="Courier New" w:hAnsi="Courier New" w:cs="Courier New"/>
+          <w:sz w:val="20"/>
+          <w:szCs w:val="20"/>
+        </w:rPr>
+        <w:t>nameEnglish</w:t>
+      </w:r>
+      <w:proofErr w:type="spellEnd"/>
+      <w:r>
+        <w:rPr>
+          <w:rFonts w:ascii="Courier New" w:hAnsi="Courier New" w:cs="Courier New"/>
+          <w:sz w:val="20"/>
+          <w:szCs w:val="20"/>
+        </w:rPr>
+        <w:t>":</w:t>
+      </w:r>
+      <w:r>
+        <w:rPr>
+          <w:rFonts w:ascii="Courier New" w:hAnsi="Courier New" w:cs="Courier New"/>
+          <w:sz w:val="20"/>
+          <w:szCs w:val="20"/>
+        </w:rPr>
         <w:t xml:space="preserve"> </w:t>
       </w:r>
       <w:r>
@@ -21413,25 +21447,23 @@
           <w:sz w:val="20"/>
           <w:szCs w:val="20"/>
         </w:rPr>
-        <w:t xml:space="preserve"> "</w:t>
-      </w:r>
-      <w:proofErr w:type="spellStart"/>
+        <w:t>"</w:t>
+      </w:r>
       <w:r>
         <w:rPr>
           <w:rFonts w:ascii="Courier New" w:hAnsi="Courier New" w:cs="Courier New"/>
           <w:sz w:val="20"/>
           <w:szCs w:val="20"/>
         </w:rPr>
-        <w:t>nameEnglish</w:t>
-      </w:r>
-      <w:proofErr w:type="spellEnd"/>
+        <w:t>English Branch</w:t>
+      </w:r>
       <w:r>
         <w:rPr>
           <w:rFonts w:ascii="Courier New" w:hAnsi="Courier New" w:cs="Courier New"/>
           <w:sz w:val="20"/>
           <w:szCs w:val="20"/>
         </w:rPr>
-        <w:t>":</w:t>
+        <w:t>",</w:t>
       </w:r>
       <w:r>
         <w:rPr>
@@ -21439,7 +21471,8 @@
           <w:sz w:val="20"/>
           <w:szCs w:val="20"/>
         </w:rPr>
-        <w:t xml:space="preserve"> </w:t>
+        <w:br/>
+        <w:t xml:space="preserve">  </w:t>
       </w:r>
       <w:r>
         <w:rPr>
@@ -21448,39 +21481,6 @@
           <w:szCs w:val="20"/>
         </w:rPr>
         <w:t>"</w:t>
-      </w:r>
-      <w:r>
-        <w:rPr>
-          <w:rFonts w:ascii="Courier New" w:hAnsi="Courier New" w:cs="Courier New"/>
-          <w:sz w:val="20"/>
-          <w:szCs w:val="20"/>
-        </w:rPr>
-        <w:t>English Branch</w:t>
-      </w:r>
-      <w:r>
-        <w:rPr>
-          <w:rFonts w:ascii="Courier New" w:hAnsi="Courier New" w:cs="Courier New"/>
-          <w:sz w:val="20"/>
-          <w:szCs w:val="20"/>
-        </w:rPr>
-        <w:t>",</w:t>
-      </w:r>
-    </w:p>
-    <w:p>
-      <w:pPr>
-        <w:rPr>
-          <w:rFonts w:ascii="Courier New" w:hAnsi="Courier New" w:cs="Courier New"/>
-          <w:sz w:val="20"/>
-          <w:szCs w:val="20"/>
-        </w:rPr>
-      </w:pPr>
-      <w:r>
-        <w:rPr>
-          <w:rFonts w:ascii="Courier New" w:hAnsi="Courier New" w:cs="Courier New"/>
-          <w:sz w:val="20"/>
-          <w:szCs w:val="20"/>
-        </w:rPr>
-        <w:t xml:space="preserve">        "</w:t>
       </w:r>
       <w:proofErr w:type="spellStart"/>
       <w:r>
@@ -21518,22 +21518,29 @@
         </w:rPr>
         <w:t>",</w:t>
       </w:r>
-    </w:p>
-    <w:p>
-      <w:pPr>
+      <w:r>
         <w:rPr>
           <w:rFonts w:ascii="Courier New" w:hAnsi="Courier New" w:cs="Courier New"/>
           <w:sz w:val="20"/>
           <w:szCs w:val="20"/>
         </w:rPr>
-      </w:pPr>
+        <w:br/>
+      </w:r>
       <w:r>
         <w:rPr>
           <w:rFonts w:ascii="Courier New" w:hAnsi="Courier New" w:cs="Courier New"/>
           <w:sz w:val="20"/>
           <w:szCs w:val="20"/>
         </w:rPr>
-        <w:t xml:space="preserve">        "</w:t>
+        <w:t xml:space="preserve">  </w:t>
+      </w:r>
+      <w:r>
+        <w:rPr>
+          <w:rFonts w:ascii="Courier New" w:hAnsi="Courier New" w:cs="Courier New"/>
+          <w:sz w:val="20"/>
+          <w:szCs w:val="20"/>
+        </w:rPr>
+        <w:t>"</w:t>
       </w:r>
       <w:proofErr w:type="spellStart"/>
       <w:r>
@@ -21593,15 +21600,37 @@
         <w:pStyle w:val="ListBullet"/>
         <w:rPr>
           <w:rFonts w:asciiTheme="majorBidi" w:hAnsiTheme="majorBidi" w:cstheme="majorBidi"/>
-          <w:sz w:val="24"/>
-          <w:szCs w:val="24"/>
-        </w:rPr>
-      </w:pPr>
-      <w:r>
-        <w:rPr>
-          <w:rFonts w:asciiTheme="majorBidi" w:hAnsiTheme="majorBidi" w:cstheme="majorBidi"/>
-          <w:sz w:val="24"/>
-          <w:szCs w:val="24"/>
+        </w:rPr>
+      </w:pPr>
+      <w:r>
+        <w:rPr>
+          <w:rFonts w:asciiTheme="majorBidi" w:hAnsiTheme="majorBidi" w:cstheme="majorBidi"/>
+        </w:rPr>
+        <w:t xml:space="preserve">400 Bad Request </w:t>
+      </w:r>
+      <w:r>
+        <w:rPr>
+          <w:rFonts w:asciiTheme="majorBidi" w:hAnsiTheme="majorBidi" w:cstheme="majorBidi"/>
+        </w:rPr>
+        <w:t xml:space="preserve">– </w:t>
+      </w:r>
+      <w:r>
+        <w:rPr>
+          <w:rFonts w:asciiTheme="majorBidi" w:hAnsiTheme="majorBidi" w:cstheme="majorBidi"/>
+        </w:rPr>
+        <w:t xml:space="preserve">Invalid query parameter. </w:t>
+      </w:r>
+    </w:p>
+    <w:p>
+      <w:pPr>
+        <w:pStyle w:val="ListBullet"/>
+        <w:rPr>
+          <w:rFonts w:asciiTheme="majorBidi" w:hAnsiTheme="majorBidi" w:cstheme="majorBidi"/>
+        </w:rPr>
+      </w:pPr>
+      <w:r>
+        <w:rPr>
+          <w:rFonts w:asciiTheme="majorBidi" w:hAnsiTheme="majorBidi" w:cstheme="majorBidi"/>
         </w:rPr>
         <w:t>401 Unauthorized – Missing/invalid token.</w:t>
       </w:r>
@@ -21611,33 +21640,13 @@
         <w:pStyle w:val="ListBullet"/>
         <w:rPr>
           <w:rFonts w:asciiTheme="majorBidi" w:hAnsiTheme="majorBidi" w:cstheme="majorBidi"/>
-          <w:sz w:val="24"/>
-          <w:szCs w:val="24"/>
-        </w:rPr>
-      </w:pPr>
-      <w:r>
-        <w:rPr>
-          <w:rFonts w:asciiTheme="majorBidi" w:hAnsiTheme="majorBidi" w:cstheme="majorBidi"/>
-          <w:sz w:val="24"/>
-          <w:szCs w:val="24"/>
-        </w:rPr>
-        <w:t xml:space="preserve">404 Not Found – No </w:t>
-      </w:r>
-      <w:r>
-        <w:rPr>
-          <w:rFonts w:asciiTheme="majorBidi" w:hAnsiTheme="majorBidi" w:cstheme="majorBidi"/>
-          <w:sz w:val="24"/>
-          <w:szCs w:val="24"/>
-        </w:rPr>
-        <w:t>branches found for this bank</w:t>
-      </w:r>
-      <w:r>
-        <w:rPr>
-          <w:rFonts w:asciiTheme="majorBidi" w:hAnsiTheme="majorBidi" w:cstheme="majorBidi"/>
-          <w:sz w:val="24"/>
-          <w:szCs w:val="24"/>
-        </w:rPr>
-        <w:t>.</w:t>
+        </w:rPr>
+      </w:pPr>
+      <w:r>
+        <w:rPr>
+          <w:rFonts w:asciiTheme="majorBidi" w:hAnsiTheme="majorBidi" w:cstheme="majorBidi"/>
+        </w:rPr>
+        <w:t>404 Not Found – No branches found for this bank.</w:t>
       </w:r>
     </w:p>
     <w:p>
@@ -21645,15 +21654,11 @@
         <w:pStyle w:val="ListBullet"/>
         <w:rPr>
           <w:rFonts w:asciiTheme="majorBidi" w:hAnsiTheme="majorBidi" w:cstheme="majorBidi"/>
-          <w:sz w:val="24"/>
-          <w:szCs w:val="24"/>
-        </w:rPr>
-      </w:pPr>
-      <w:r>
-        <w:rPr>
-          <w:rFonts w:asciiTheme="majorBidi" w:hAnsiTheme="majorBidi" w:cstheme="majorBidi"/>
-          <w:sz w:val="24"/>
-          <w:szCs w:val="24"/>
+        </w:rPr>
+      </w:pPr>
+      <w:r>
+        <w:rPr>
+          <w:rFonts w:asciiTheme="majorBidi" w:hAnsiTheme="majorBidi" w:cstheme="majorBidi"/>
         </w:rPr>
         <w:t>500 Internal Server Error – Unexpected error (see server logs).</w:t>
       </w:r>
@@ -21939,21 +21944,7 @@
             <w:rStyle w:val="Hyperlink"/>
             <w:rFonts w:asciiTheme="majorBidi" w:hAnsiTheme="majorBidi" w:cstheme="majorBidi"/>
           </w:rPr>
-          <w:t>Bra</w:t>
-        </w:r>
-        <w:r>
-          <w:rPr>
-            <w:rStyle w:val="Hyperlink"/>
-            <w:rFonts w:asciiTheme="majorBidi" w:hAnsiTheme="majorBidi" w:cstheme="majorBidi"/>
-          </w:rPr>
-          <w:t>n</w:t>
-        </w:r>
-        <w:r>
-          <w:rPr>
-            <w:rStyle w:val="Hyperlink"/>
-            <w:rFonts w:asciiTheme="majorBidi" w:hAnsiTheme="majorBidi" w:cstheme="majorBidi"/>
-          </w:rPr>
-          <w:t>ch Endpoint</w:t>
+          <w:t>Branch Endpoint</w:t>
         </w:r>
       </w:hyperlink>
       <w:r>
@@ -23223,11 +23214,40 @@
         <w:rPr>
           <w:rStyle w:val="HTMLCode"/>
         </w:rPr>
-        <w:t>branchId</w:t>
+        <w:t>branc</w:t>
+      </w:r>
+      <w:bookmarkStart w:id="8" w:name="_GoBack"/>
+      <w:bookmarkEnd w:id="8"/>
+      <w:r>
+        <w:rPr>
+          <w:rStyle w:val="HTMLCode"/>
+        </w:rPr>
+        <w:t>hId</w:t>
       </w:r>
       <w:proofErr w:type="spellEnd"/>
       <w:r>
         <w:t xml:space="preserve"> is missing.</w:t>
+      </w:r>
+    </w:p>
+    <w:p>
+      <w:pPr>
+        <w:pStyle w:val="NormalWeb"/>
+        <w:numPr>
+          <w:ilvl w:val="1"/>
+          <w:numId w:val="47"/>
+        </w:numPr>
+      </w:pPr>
+      <w:r>
+        <w:t>I</w:t>
+      </w:r>
+      <w:r>
+        <w:t>nvalid query parameter</w:t>
+      </w:r>
+      <w:r>
+        <w:t>s</w:t>
+      </w:r>
+      <w:r>
+        <w:t>.</w:t>
       </w:r>
     </w:p>
     <w:p>
@@ -23573,7 +23593,15 @@
           <w:sz w:val="24"/>
           <w:szCs w:val="24"/>
         </w:rPr>
-        <w:t>Attach the access token to subsequent requests (Authorization: Bearer {token}).</w:t>
+        <w:t>Attach the access token to subsequent requests (</w:t>
+      </w:r>
+      <w:r>
+        <w:rPr>
+          <w:rFonts w:ascii="Courier New" w:hAnsi="Courier New" w:cs="Courier New"/>
+          <w:sz w:val="20"/>
+          <w:szCs w:val="20"/>
+        </w:rPr>
+        <w:t>Authorization: Bearer {token}).</w:t>
       </w:r>
     </w:p>
     <w:p>
@@ -23703,23 +23731,7 @@
           <w:sz w:val="20"/>
           <w:szCs w:val="20"/>
         </w:rPr>
-        <w:t>/</w:t>
-      </w:r>
-      <w:r>
-        <w:rPr>
-          <w:rFonts w:ascii="Courier New" w:hAnsi="Courier New" w:cs="Courier New"/>
-          <w:sz w:val="20"/>
-          <w:szCs w:val="20"/>
-        </w:rPr>
-        <w:t xml:space="preserve"> </w:t>
-      </w:r>
-      <w:r>
-        <w:rPr>
-          <w:rFonts w:ascii="Courier New" w:hAnsi="Courier New" w:cs="Courier New"/>
-          <w:sz w:val="20"/>
-          <w:szCs w:val="20"/>
-        </w:rPr>
-        <w:t>screen-design</w:t>
+        <w:t>/screen-design</w:t>
       </w:r>
       <w:r>
         <w:rPr>
@@ -24019,8 +24031,6 @@
           <w:szCs w:val="22"/>
         </w:rPr>
       </w:pPr>
-      <w:bookmarkStart w:id="8" w:name="_GoBack"/>
-      <w:bookmarkEnd w:id="8"/>
     </w:p>
     <w:sectPr>
       <w:pgSz w:w="12240" w:h="15840"/>

</xml_diff>

<commit_message>
Added security to refresh tokens by revoking all tokens incase old refresh token was used | Clarification for magic number in DAL
</commit_message>
<xml_diff>
--- a/Ticketing-Screen-Designer - Extended + API User Manual.docx
+++ b/Ticketing-Screen-Designer - Extended + API User Manual.docx
@@ -5751,27 +5751,14 @@
       <w:r>
         <w:t xml:space="preserve">Figure </w:t>
       </w:r>
-      <w:r>
-        <w:fldChar w:fldCharType="begin"/>
-      </w:r>
-      <w:r>
-        <w:instrText xml:space="preserve"> SEQ Figure \* ARABIC </w:instrText>
-      </w:r>
-      <w:r>
-        <w:fldChar w:fldCharType="separate"/>
-      </w:r>
-      <w:r>
-        <w:rPr>
-          <w:noProof/>
-        </w:rPr>
-        <w:t>1</w:t>
-      </w:r>
-      <w:r>
-        <w:rPr>
-          <w:noProof/>
-        </w:rPr>
-        <w:fldChar w:fldCharType="end"/>
-      </w:r>
+      <w:fldSimple w:instr=" SEQ Figure \* ARABIC ">
+        <w:r>
+          <w:rPr>
+            <w:noProof/>
+          </w:rPr>
+          <w:t>1</w:t>
+        </w:r>
+      </w:fldSimple>
       <w:r>
         <w:t xml:space="preserve"> Bank Form</w:t>
       </w:r>
@@ -5902,27 +5889,14 @@
       <w:r>
         <w:t xml:space="preserve">Figure </w:t>
       </w:r>
-      <w:r>
-        <w:fldChar w:fldCharType="begin"/>
-      </w:r>
-      <w:r>
-        <w:instrText xml:space="preserve"> SEQ Figure \* ARABIC </w:instrText>
-      </w:r>
-      <w:r>
-        <w:fldChar w:fldCharType="separate"/>
-      </w:r>
-      <w:r>
-        <w:rPr>
-          <w:noProof/>
-        </w:rPr>
-        <w:t>2</w:t>
-      </w:r>
-      <w:r>
-        <w:rPr>
-          <w:noProof/>
-        </w:rPr>
-        <w:fldChar w:fldCharType="end"/>
-      </w:r>
+      <w:fldSimple w:instr=" SEQ Figure \* ARABIC ">
+        <w:r>
+          <w:rPr>
+            <w:noProof/>
+          </w:rPr>
+          <w:t>2</w:t>
+        </w:r>
+      </w:fldSimple>
       <w:r>
         <w:t xml:space="preserve"> Bank Form Empty Field</w:t>
       </w:r>
@@ -6021,27 +5995,14 @@
       <w:r>
         <w:t xml:space="preserve">Figure </w:t>
       </w:r>
-      <w:r>
-        <w:fldChar w:fldCharType="begin"/>
-      </w:r>
-      <w:r>
-        <w:instrText xml:space="preserve"> SEQ Figure \* ARABIC </w:instrText>
-      </w:r>
-      <w:r>
-        <w:fldChar w:fldCharType="separate"/>
-      </w:r>
-      <w:r>
-        <w:rPr>
-          <w:noProof/>
-        </w:rPr>
-        <w:t>3</w:t>
-      </w:r>
-      <w:r>
-        <w:rPr>
-          <w:noProof/>
-        </w:rPr>
-        <w:fldChar w:fldCharType="end"/>
-      </w:r>
+      <w:fldSimple w:instr=" SEQ Figure \* ARABIC ">
+        <w:r>
+          <w:rPr>
+            <w:noProof/>
+          </w:rPr>
+          <w:t>3</w:t>
+        </w:r>
+      </w:fldSimple>
       <w:r>
         <w:t xml:space="preserve"> </w:t>
       </w:r>
@@ -6125,27 +6086,14 @@
       <w:r>
         <w:t xml:space="preserve">Figure </w:t>
       </w:r>
-      <w:r>
-        <w:fldChar w:fldCharType="begin"/>
-      </w:r>
-      <w:r>
-        <w:instrText xml:space="preserve"> SEQ Figure \* ARABIC </w:instrText>
-      </w:r>
-      <w:r>
-        <w:fldChar w:fldCharType="separate"/>
-      </w:r>
-      <w:r>
-        <w:rPr>
-          <w:noProof/>
-        </w:rPr>
-        <w:t>4</w:t>
-      </w:r>
-      <w:r>
-        <w:rPr>
-          <w:noProof/>
-        </w:rPr>
-        <w:fldChar w:fldCharType="end"/>
-      </w:r>
+      <w:fldSimple w:instr=" SEQ Figure \* ARABIC ">
+        <w:r>
+          <w:rPr>
+            <w:noProof/>
+          </w:rPr>
+          <w:t>4</w:t>
+        </w:r>
+      </w:fldSimple>
       <w:r>
         <w:t xml:space="preserve"> Main Form</w:t>
       </w:r>
@@ -6309,27 +6257,14 @@
       <w:r>
         <w:t xml:space="preserve">Figure </w:t>
       </w:r>
-      <w:r>
-        <w:fldChar w:fldCharType="begin"/>
-      </w:r>
-      <w:r>
-        <w:instrText xml:space="preserve"> SEQ Figure \* ARABIC </w:instrText>
-      </w:r>
-      <w:r>
-        <w:fldChar w:fldCharType="separate"/>
-      </w:r>
-      <w:r>
-        <w:rPr>
-          <w:noProof/>
-        </w:rPr>
-        <w:t>5</w:t>
-      </w:r>
-      <w:r>
-        <w:rPr>
-          <w:noProof/>
-        </w:rPr>
-        <w:fldChar w:fldCharType="end"/>
-      </w:r>
+      <w:fldSimple w:instr=" SEQ Figure \* ARABIC ">
+        <w:r>
+          <w:rPr>
+            <w:noProof/>
+          </w:rPr>
+          <w:t>5</w:t>
+        </w:r>
+      </w:fldSimple>
       <w:r>
         <w:t xml:space="preserve"> Main Form | Highlighted Screen</w:t>
       </w:r>
@@ -6468,27 +6403,14 @@
       <w:r>
         <w:t xml:space="preserve">Figure </w:t>
       </w:r>
-      <w:r>
-        <w:fldChar w:fldCharType="begin"/>
-      </w:r>
-      <w:r>
-        <w:instrText xml:space="preserve"> SEQ Figure \* ARABIC </w:instrText>
-      </w:r>
-      <w:r>
-        <w:fldChar w:fldCharType="separate"/>
-      </w:r>
-      <w:r>
-        <w:rPr>
-          <w:noProof/>
-        </w:rPr>
-        <w:t>6</w:t>
-      </w:r>
-      <w:r>
-        <w:rPr>
-          <w:noProof/>
-        </w:rPr>
-        <w:fldChar w:fldCharType="end"/>
-      </w:r>
+      <w:fldSimple w:instr=" SEQ Figure \* ARABIC ">
+        <w:r>
+          <w:rPr>
+            <w:noProof/>
+          </w:rPr>
+          <w:t>6</w:t>
+        </w:r>
+      </w:fldSimple>
       <w:r>
         <w:t xml:space="preserve"> Add Screen Form</w:t>
       </w:r>
@@ -6643,27 +6565,14 @@
       <w:r>
         <w:t xml:space="preserve">Figure </w:t>
       </w:r>
-      <w:r>
-        <w:fldChar w:fldCharType="begin"/>
-      </w:r>
-      <w:r>
-        <w:instrText xml:space="preserve"> SEQ Figure \* ARABIC </w:instrText>
-      </w:r>
-      <w:r>
-        <w:fldChar w:fldCharType="separate"/>
-      </w:r>
-      <w:r>
-        <w:rPr>
-          <w:noProof/>
-        </w:rPr>
-        <w:t>7</w:t>
-      </w:r>
-      <w:r>
-        <w:rPr>
-          <w:noProof/>
-        </w:rPr>
-        <w:fldChar w:fldCharType="end"/>
-      </w:r>
+      <w:fldSimple w:instr=" SEQ Figure \* ARABIC ">
+        <w:r>
+          <w:rPr>
+            <w:noProof/>
+          </w:rPr>
+          <w:t>7</w:t>
+        </w:r>
+      </w:fldSimple>
       <w:r>
         <w:t xml:space="preserve"> Edit Screen Form</w:t>
       </w:r>
@@ -6841,27 +6750,14 @@
       <w:r>
         <w:t xml:space="preserve">Figure </w:t>
       </w:r>
-      <w:r>
-        <w:fldChar w:fldCharType="begin"/>
-      </w:r>
-      <w:r>
-        <w:instrText xml:space="preserve"> SEQ Figure \* ARABIC </w:instrText>
-      </w:r>
-      <w:r>
-        <w:fldChar w:fldCharType="separate"/>
-      </w:r>
-      <w:r>
-        <w:rPr>
-          <w:noProof/>
-        </w:rPr>
-        <w:t>8</w:t>
-      </w:r>
-      <w:r>
-        <w:rPr>
-          <w:noProof/>
-        </w:rPr>
-        <w:fldChar w:fldCharType="end"/>
-      </w:r>
+      <w:fldSimple w:instr=" SEQ Figure \* ARABIC ">
+        <w:r>
+          <w:rPr>
+            <w:noProof/>
+          </w:rPr>
+          <w:t>8</w:t>
+        </w:r>
+      </w:fldSimple>
       <w:r>
         <w:t xml:space="preserve"> Add Button Form</w:t>
       </w:r>
@@ -6923,27 +6819,14 @@
                             <w:r>
                               <w:t xml:space="preserve">Figure </w:t>
                             </w:r>
-                            <w:r>
-                              <w:fldChar w:fldCharType="begin"/>
-                            </w:r>
-                            <w:r>
-                              <w:instrText xml:space="preserve"> SEQ Figure \* ARABIC </w:instrText>
-                            </w:r>
-                            <w:r>
-                              <w:fldChar w:fldCharType="separate"/>
-                            </w:r>
-                            <w:r>
-                              <w:rPr>
-                                <w:noProof/>
-                              </w:rPr>
-                              <w:t>9</w:t>
-                            </w:r>
-                            <w:r>
-                              <w:rPr>
-                                <w:noProof/>
-                              </w:rPr>
-                              <w:fldChar w:fldCharType="end"/>
-                            </w:r>
+                            <w:fldSimple w:instr=" SEQ Figure \* ARABIC ">
+                              <w:r>
+                                <w:rPr>
+                                  <w:noProof/>
+                                </w:rPr>
+                                <w:t>9</w:t>
+                              </w:r>
+                            </w:fldSimple>
                             <w:r>
                               <w:t xml:space="preserve"> Add Button | Show Message Type</w:t>
                             </w:r>
@@ -6979,27 +6862,14 @@
                       <w:r>
                         <w:t xml:space="preserve">Figure </w:t>
                       </w:r>
-                      <w:r>
-                        <w:fldChar w:fldCharType="begin"/>
-                      </w:r>
-                      <w:r>
-                        <w:instrText xml:space="preserve"> SEQ Figure \* ARABIC </w:instrText>
-                      </w:r>
-                      <w:r>
-                        <w:fldChar w:fldCharType="separate"/>
-                      </w:r>
-                      <w:r>
-                        <w:rPr>
-                          <w:noProof/>
-                        </w:rPr>
-                        <w:t>9</w:t>
-                      </w:r>
-                      <w:r>
-                        <w:rPr>
-                          <w:noProof/>
-                        </w:rPr>
-                        <w:fldChar w:fldCharType="end"/>
-                      </w:r>
+                      <w:fldSimple w:instr=" SEQ Figure \* ARABIC ">
+                        <w:r>
+                          <w:rPr>
+                            <w:noProof/>
+                          </w:rPr>
+                          <w:t>9</w:t>
+                        </w:r>
+                      </w:fldSimple>
                       <w:r>
                         <w:t xml:space="preserve"> Add Button | Show Message Type</w:t>
                       </w:r>
@@ -7136,27 +7006,14 @@
                             <w:r>
                               <w:t xml:space="preserve">Figure </w:t>
                             </w:r>
-                            <w:r>
-                              <w:fldChar w:fldCharType="begin"/>
-                            </w:r>
-                            <w:r>
-                              <w:instrText xml:space="preserve"> SEQ Figure \* ARABIC </w:instrText>
-                            </w:r>
-                            <w:r>
-                              <w:fldChar w:fldCharType="separate"/>
-                            </w:r>
-                            <w:r>
-                              <w:rPr>
-                                <w:noProof/>
-                              </w:rPr>
-                              <w:t>10</w:t>
-                            </w:r>
-                            <w:r>
-                              <w:rPr>
-                                <w:noProof/>
-                              </w:rPr>
-                              <w:fldChar w:fldCharType="end"/>
-                            </w:r>
+                            <w:fldSimple w:instr=" SEQ Figure \* ARABIC ">
+                              <w:r>
+                                <w:rPr>
+                                  <w:noProof/>
+                                </w:rPr>
+                                <w:t>10</w:t>
+                              </w:r>
+                            </w:fldSimple>
                             <w:r>
                               <w:t xml:space="preserve"> Add Button | Issue Ticket Type</w:t>
                             </w:r>
@@ -7188,27 +7045,14 @@
                       <w:r>
                         <w:t xml:space="preserve">Figure </w:t>
                       </w:r>
-                      <w:r>
-                        <w:fldChar w:fldCharType="begin"/>
-                      </w:r>
-                      <w:r>
-                        <w:instrText xml:space="preserve"> SEQ Figure \* ARABIC </w:instrText>
-                      </w:r>
-                      <w:r>
-                        <w:fldChar w:fldCharType="separate"/>
-                      </w:r>
-                      <w:r>
-                        <w:rPr>
-                          <w:noProof/>
-                        </w:rPr>
-                        <w:t>10</w:t>
-                      </w:r>
-                      <w:r>
-                        <w:rPr>
-                          <w:noProof/>
-                        </w:rPr>
-                        <w:fldChar w:fldCharType="end"/>
-                      </w:r>
+                      <w:fldSimple w:instr=" SEQ Figure \* ARABIC ">
+                        <w:r>
+                          <w:rPr>
+                            <w:noProof/>
+                          </w:rPr>
+                          <w:t>10</w:t>
+                        </w:r>
+                      </w:fldSimple>
                       <w:r>
                         <w:t xml:space="preserve"> Add Button | Issue Ticket Type</w:t>
                       </w:r>
@@ -7395,27 +7239,14 @@
       <w:r>
         <w:t xml:space="preserve">Figure </w:t>
       </w:r>
-      <w:r>
-        <w:fldChar w:fldCharType="begin"/>
-      </w:r>
-      <w:r>
-        <w:instrText xml:space="preserve"> SEQ Figure \* ARABIC </w:instrText>
-      </w:r>
-      <w:r>
-        <w:fldChar w:fldCharType="separate"/>
-      </w:r>
-      <w:r>
-        <w:rPr>
-          <w:noProof/>
-        </w:rPr>
-        <w:t>11</w:t>
-      </w:r>
-      <w:r>
-        <w:rPr>
-          <w:noProof/>
-        </w:rPr>
-        <w:fldChar w:fldCharType="end"/>
-      </w:r>
+      <w:fldSimple w:instr=" SEQ Figure \* ARABIC ">
+        <w:r>
+          <w:rPr>
+            <w:noProof/>
+          </w:rPr>
+          <w:t>11</w:t>
+        </w:r>
+      </w:fldSimple>
       <w:r>
         <w:t xml:space="preserve"> </w:t>
       </w:r>
@@ -7500,27 +7331,14 @@
       <w:r>
         <w:t xml:space="preserve">Figure </w:t>
       </w:r>
-      <w:r>
-        <w:fldChar w:fldCharType="begin"/>
-      </w:r>
-      <w:r>
-        <w:instrText xml:space="preserve"> SEQ Figure \* ARABIC </w:instrText>
-      </w:r>
-      <w:r>
-        <w:fldChar w:fldCharType="separate"/>
-      </w:r>
-      <w:r>
-        <w:rPr>
-          <w:noProof/>
-        </w:rPr>
-        <w:t>12</w:t>
-      </w:r>
-      <w:r>
-        <w:rPr>
-          <w:noProof/>
-        </w:rPr>
-        <w:fldChar w:fldCharType="end"/>
-      </w:r>
+      <w:fldSimple w:instr=" SEQ Figure \* ARABIC ">
+        <w:r>
+          <w:rPr>
+            <w:noProof/>
+          </w:rPr>
+          <w:t>12</w:t>
+        </w:r>
+      </w:fldSimple>
       <w:r>
         <w:t xml:space="preserve"> Edit Screen Form |</w:t>
       </w:r>
@@ -7674,27 +7492,14 @@
       <w:r>
         <w:t xml:space="preserve">Figure </w:t>
       </w:r>
-      <w:r>
-        <w:fldChar w:fldCharType="begin"/>
-      </w:r>
-      <w:r>
-        <w:instrText xml:space="preserve"> SEQ Figure \* ARABIC </w:instrText>
-      </w:r>
-      <w:r>
-        <w:fldChar w:fldCharType="separate"/>
-      </w:r>
-      <w:r>
-        <w:rPr>
-          <w:noProof/>
-        </w:rPr>
-        <w:t>13</w:t>
-      </w:r>
-      <w:r>
-        <w:rPr>
-          <w:noProof/>
-        </w:rPr>
-        <w:fldChar w:fldCharType="end"/>
-      </w:r>
+      <w:fldSimple w:instr=" SEQ Figure \* ARABIC ">
+        <w:r>
+          <w:rPr>
+            <w:noProof/>
+          </w:rPr>
+          <w:t>13</w:t>
+        </w:r>
+      </w:fldSimple>
       <w:r>
         <w:t xml:space="preserve"> </w:t>
       </w:r>
@@ -20738,8 +20543,71 @@
           <w:rFonts w:asciiTheme="majorBidi" w:hAnsiTheme="majorBidi" w:cstheme="majorBidi"/>
           <w:sz w:val="24"/>
           <w:szCs w:val="24"/>
-        </w:rPr>
-        <w:t>: The old refresh token is invalidated (rotated) upon successful refresh.</w:t>
+          <w:u w:val="single"/>
+        </w:rPr>
+        <w:t>s</w:t>
+      </w:r>
+      <w:r>
+        <w:rPr>
+          <w:rFonts w:asciiTheme="majorBidi" w:hAnsiTheme="majorBidi" w:cstheme="majorBidi"/>
+          <w:sz w:val="24"/>
+          <w:szCs w:val="24"/>
+        </w:rPr>
+        <w:t xml:space="preserve">: </w:t>
+      </w:r>
+    </w:p>
+    <w:p>
+      <w:pPr>
+        <w:pStyle w:val="ListParagraph"/>
+        <w:numPr>
+          <w:ilvl w:val="0"/>
+          <w:numId w:val="48"/>
+        </w:numPr>
+        <w:rPr>
+          <w:rFonts w:asciiTheme="majorBidi" w:hAnsiTheme="majorBidi" w:cstheme="majorBidi"/>
+          <w:sz w:val="24"/>
+          <w:szCs w:val="24"/>
+        </w:rPr>
+      </w:pPr>
+      <w:r>
+        <w:rPr>
+          <w:rFonts w:asciiTheme="majorBidi" w:hAnsiTheme="majorBidi" w:cstheme="majorBidi"/>
+          <w:sz w:val="24"/>
+          <w:szCs w:val="24"/>
+        </w:rPr>
+        <w:t>The old refresh token is invalidated (rotated) upon successful refresh.</w:t>
+      </w:r>
+    </w:p>
+    <w:p>
+      <w:pPr>
+        <w:pStyle w:val="ListParagraph"/>
+        <w:numPr>
+          <w:ilvl w:val="0"/>
+          <w:numId w:val="48"/>
+        </w:numPr>
+        <w:rPr>
+          <w:rFonts w:asciiTheme="majorBidi" w:hAnsiTheme="majorBidi" w:cstheme="majorBidi"/>
+          <w:sz w:val="24"/>
+          <w:szCs w:val="24"/>
+        </w:rPr>
+      </w:pPr>
+      <w:r>
+        <w:rPr>
+          <w:rFonts w:asciiTheme="majorBidi" w:hAnsiTheme="majorBidi" w:cstheme="majorBidi"/>
+          <w:sz w:val="24"/>
+          <w:szCs w:val="24"/>
+        </w:rPr>
+        <w:t>Using an old refresh token Invalidates all tokens of that user, and requires re-authentication</w:t>
+      </w:r>
+      <w:bookmarkStart w:id="7" w:name="_GoBack"/>
+      <w:bookmarkEnd w:id="7"/>
+      <w:r>
+        <w:rPr>
+          <w:rFonts w:asciiTheme="majorBidi" w:hAnsiTheme="majorBidi" w:cstheme="majorBidi"/>
+          <w:sz w:val="24"/>
+          <w:szCs w:val="24"/>
+        </w:rPr>
+        <w:t xml:space="preserve"> (security feature).</w:t>
       </w:r>
     </w:p>
     <w:p>
@@ -21069,8 +20937,8 @@
       <w:pPr>
         <w:pStyle w:val="Heading2"/>
       </w:pPr>
-      <w:bookmarkStart w:id="7" w:name="_4._Branch_Endpoint"/>
-      <w:bookmarkEnd w:id="7"/>
+      <w:bookmarkStart w:id="8" w:name="_4._Branch_Endpoint"/>
+      <w:bookmarkEnd w:id="8"/>
       <w:r>
         <w:t>5</w:t>
       </w:r>
@@ -21606,19 +21474,7 @@
         <w:rPr>
           <w:rFonts w:asciiTheme="majorBidi" w:hAnsiTheme="majorBidi" w:cstheme="majorBidi"/>
         </w:rPr>
-        <w:t xml:space="preserve">400 Bad Request </w:t>
-      </w:r>
-      <w:r>
-        <w:rPr>
-          <w:rFonts w:asciiTheme="majorBidi" w:hAnsiTheme="majorBidi" w:cstheme="majorBidi"/>
-        </w:rPr>
-        <w:t xml:space="preserve">– </w:t>
-      </w:r>
-      <w:r>
-        <w:rPr>
-          <w:rFonts w:asciiTheme="majorBidi" w:hAnsiTheme="majorBidi" w:cstheme="majorBidi"/>
-        </w:rPr>
-        <w:t xml:space="preserve">Invalid query parameter. </w:t>
+        <w:t xml:space="preserve">400 Bad Request – Invalid query parameter. </w:t>
       </w:r>
     </w:p>
     <w:p>
@@ -23214,15 +23070,7 @@
         <w:rPr>
           <w:rStyle w:val="HTMLCode"/>
         </w:rPr>
-        <w:t>branc</w:t>
-      </w:r>
-      <w:bookmarkStart w:id="8" w:name="_GoBack"/>
-      <w:bookmarkEnd w:id="8"/>
-      <w:r>
-        <w:rPr>
-          <w:rStyle w:val="HTMLCode"/>
-        </w:rPr>
-        <w:t>hId</w:t>
+        <w:t>branchId</w:t>
       </w:r>
       <w:proofErr w:type="spellEnd"/>
       <w:r>
@@ -27960,6 +27808,95 @@
     </w:lvl>
   </w:abstractNum>
   <w:abstractNum w:abstractNumId="32" w15:restartNumberingAfterBreak="0">
+    <w:nsid w:val="585E6918"/>
+    <w:multiLevelType w:val="hybridMultilevel"/>
+    <w:tmpl w:val="30CEA3F2"/>
+    <w:lvl w:ilvl="0" w:tplc="0409000F">
+      <w:start w:val="1"/>
+      <w:numFmt w:val="decimal"/>
+      <w:lvlText w:val="%1."/>
+      <w:lvlJc w:val="left"/>
+      <w:pPr>
+        <w:ind w:left="720" w:hanging="360"/>
+      </w:pPr>
+      <w:rPr>
+        <w:rFonts w:hint="default"/>
+      </w:rPr>
+    </w:lvl>
+    <w:lvl w:ilvl="1" w:tplc="04090019">
+      <w:start w:val="1"/>
+      <w:numFmt w:val="lowerLetter"/>
+      <w:lvlText w:val="%2."/>
+      <w:lvlJc w:val="left"/>
+      <w:pPr>
+        <w:ind w:left="1440" w:hanging="360"/>
+      </w:pPr>
+    </w:lvl>
+    <w:lvl w:ilvl="2" w:tplc="0409001B">
+      <w:start w:val="1"/>
+      <w:numFmt w:val="lowerRoman"/>
+      <w:lvlText w:val="%3."/>
+      <w:lvlJc w:val="right"/>
+      <w:pPr>
+        <w:ind w:left="2160" w:hanging="180"/>
+      </w:pPr>
+    </w:lvl>
+    <w:lvl w:ilvl="3" w:tplc="0409000F" w:tentative="1">
+      <w:start w:val="1"/>
+      <w:numFmt w:val="decimal"/>
+      <w:lvlText w:val="%4."/>
+      <w:lvlJc w:val="left"/>
+      <w:pPr>
+        <w:ind w:left="2880" w:hanging="360"/>
+      </w:pPr>
+    </w:lvl>
+    <w:lvl w:ilvl="4" w:tplc="04090019" w:tentative="1">
+      <w:start w:val="1"/>
+      <w:numFmt w:val="lowerLetter"/>
+      <w:lvlText w:val="%5."/>
+      <w:lvlJc w:val="left"/>
+      <w:pPr>
+        <w:ind w:left="3600" w:hanging="360"/>
+      </w:pPr>
+    </w:lvl>
+    <w:lvl w:ilvl="5" w:tplc="0409001B" w:tentative="1">
+      <w:start w:val="1"/>
+      <w:numFmt w:val="lowerRoman"/>
+      <w:lvlText w:val="%6."/>
+      <w:lvlJc w:val="right"/>
+      <w:pPr>
+        <w:ind w:left="4320" w:hanging="180"/>
+      </w:pPr>
+    </w:lvl>
+    <w:lvl w:ilvl="6" w:tplc="0409000F" w:tentative="1">
+      <w:start w:val="1"/>
+      <w:numFmt w:val="decimal"/>
+      <w:lvlText w:val="%7."/>
+      <w:lvlJc w:val="left"/>
+      <w:pPr>
+        <w:ind w:left="5040" w:hanging="360"/>
+      </w:pPr>
+    </w:lvl>
+    <w:lvl w:ilvl="7" w:tplc="04090019" w:tentative="1">
+      <w:start w:val="1"/>
+      <w:numFmt w:val="lowerLetter"/>
+      <w:lvlText w:val="%8."/>
+      <w:lvlJc w:val="left"/>
+      <w:pPr>
+        <w:ind w:left="5760" w:hanging="360"/>
+      </w:pPr>
+    </w:lvl>
+    <w:lvl w:ilvl="8" w:tplc="0409001B" w:tentative="1">
+      <w:start w:val="1"/>
+      <w:numFmt w:val="lowerRoman"/>
+      <w:lvlText w:val="%9."/>
+      <w:lvlJc w:val="right"/>
+      <w:pPr>
+        <w:ind w:left="6480" w:hanging="180"/>
+      </w:pPr>
+    </w:lvl>
+  </w:abstractNum>
+  <w:abstractNum w:abstractNumId="33" w15:restartNumberingAfterBreak="0">
     <w:nsid w:val="5B22031F"/>
     <w:multiLevelType w:val="multilevel"/>
     <w:tmpl w:val="BC56E4BE"/>
@@ -28072,7 +28009,7 @@
       </w:pPr>
     </w:lvl>
   </w:abstractNum>
-  <w:abstractNum w:abstractNumId="33" w15:restartNumberingAfterBreak="0">
+  <w:abstractNum w:abstractNumId="34" w15:restartNumberingAfterBreak="0">
     <w:nsid w:val="5D8A4381"/>
     <w:multiLevelType w:val="hybridMultilevel"/>
     <w:tmpl w:val="EDD6CD1A"/>
@@ -28185,10 +28122,10 @@
       </w:rPr>
     </w:lvl>
   </w:abstractNum>
-  <w:abstractNum w:abstractNumId="34" w15:restartNumberingAfterBreak="0">
+  <w:abstractNum w:abstractNumId="35" w15:restartNumberingAfterBreak="0">
     <w:nsid w:val="60723DE1"/>
     <w:multiLevelType w:val="hybridMultilevel"/>
-    <w:tmpl w:val="26BA2286"/>
+    <w:tmpl w:val="30CEA3F2"/>
     <w:lvl w:ilvl="0" w:tplc="0409000F">
       <w:start w:val="1"/>
       <w:numFmt w:val="decimal"/>
@@ -28274,7 +28211,7 @@
       </w:pPr>
     </w:lvl>
   </w:abstractNum>
-  <w:abstractNum w:abstractNumId="35" w15:restartNumberingAfterBreak="0">
+  <w:abstractNum w:abstractNumId="36" w15:restartNumberingAfterBreak="0">
     <w:nsid w:val="619A13C7"/>
     <w:multiLevelType w:val="multilevel"/>
     <w:tmpl w:val="E7484E7C"/>
@@ -28391,7 +28328,7 @@
       </w:pPr>
     </w:lvl>
   </w:abstractNum>
-  <w:abstractNum w:abstractNumId="36" w15:restartNumberingAfterBreak="0">
+  <w:abstractNum w:abstractNumId="37" w15:restartNumberingAfterBreak="0">
     <w:nsid w:val="64D80A71"/>
     <w:multiLevelType w:val="multilevel"/>
     <w:tmpl w:val="78249E4C"/>
@@ -28540,7 +28477,7 @@
       </w:rPr>
     </w:lvl>
   </w:abstractNum>
-  <w:abstractNum w:abstractNumId="37" w15:restartNumberingAfterBreak="0">
+  <w:abstractNum w:abstractNumId="38" w15:restartNumberingAfterBreak="0">
     <w:nsid w:val="68F71F72"/>
     <w:multiLevelType w:val="multilevel"/>
     <w:tmpl w:val="144ABB82"/>
@@ -28657,7 +28594,7 @@
       </w:pPr>
     </w:lvl>
   </w:abstractNum>
-  <w:abstractNum w:abstractNumId="38" w15:restartNumberingAfterBreak="0">
+  <w:abstractNum w:abstractNumId="39" w15:restartNumberingAfterBreak="0">
     <w:nsid w:val="69C33E50"/>
     <w:multiLevelType w:val="multilevel"/>
     <w:tmpl w:val="BC56E4BE"/>
@@ -28770,7 +28707,7 @@
       </w:pPr>
     </w:lvl>
   </w:abstractNum>
-  <w:abstractNum w:abstractNumId="39" w15:restartNumberingAfterBreak="0">
+  <w:abstractNum w:abstractNumId="40" w15:restartNumberingAfterBreak="0">
     <w:nsid w:val="6AEC23D9"/>
     <w:multiLevelType w:val="multilevel"/>
     <w:tmpl w:val="C5247D4A"/>
@@ -28886,7 +28823,7 @@
       </w:pPr>
     </w:lvl>
   </w:abstractNum>
-  <w:abstractNum w:abstractNumId="40" w15:restartNumberingAfterBreak="0">
+  <w:abstractNum w:abstractNumId="41" w15:restartNumberingAfterBreak="0">
     <w:nsid w:val="72690525"/>
     <w:multiLevelType w:val="hybridMultilevel"/>
     <w:tmpl w:val="F872EFBC"/>
@@ -28999,7 +28936,7 @@
       </w:rPr>
     </w:lvl>
   </w:abstractNum>
-  <w:abstractNum w:abstractNumId="41" w15:restartNumberingAfterBreak="0">
+  <w:abstractNum w:abstractNumId="42" w15:restartNumberingAfterBreak="0">
     <w:nsid w:val="72E209D1"/>
     <w:multiLevelType w:val="hybridMultilevel"/>
     <w:tmpl w:val="0CC66A3A"/>
@@ -29088,7 +29025,7 @@
       </w:pPr>
     </w:lvl>
   </w:abstractNum>
-  <w:abstractNum w:abstractNumId="42" w15:restartNumberingAfterBreak="0">
+  <w:abstractNum w:abstractNumId="43" w15:restartNumberingAfterBreak="0">
     <w:nsid w:val="73AA0035"/>
     <w:multiLevelType w:val="hybridMultilevel"/>
     <w:tmpl w:val="5EB01482"/>
@@ -29201,7 +29138,7 @@
       </w:rPr>
     </w:lvl>
   </w:abstractNum>
-  <w:abstractNum w:abstractNumId="43" w15:restartNumberingAfterBreak="0">
+  <w:abstractNum w:abstractNumId="44" w15:restartNumberingAfterBreak="0">
     <w:nsid w:val="75650054"/>
     <w:multiLevelType w:val="hybridMultilevel"/>
     <w:tmpl w:val="3EFA753A"/>
@@ -29314,7 +29251,7 @@
       </w:rPr>
     </w:lvl>
   </w:abstractNum>
-  <w:abstractNum w:abstractNumId="44" w15:restartNumberingAfterBreak="0">
+  <w:abstractNum w:abstractNumId="45" w15:restartNumberingAfterBreak="0">
     <w:nsid w:val="75771CEC"/>
     <w:multiLevelType w:val="multilevel"/>
     <w:tmpl w:val="92F691DA"/>
@@ -29463,7 +29400,7 @@
       </w:rPr>
     </w:lvl>
   </w:abstractNum>
-  <w:abstractNum w:abstractNumId="45" w15:restartNumberingAfterBreak="0">
+  <w:abstractNum w:abstractNumId="46" w15:restartNumberingAfterBreak="0">
     <w:nsid w:val="7E6E0320"/>
     <w:multiLevelType w:val="multilevel"/>
     <w:tmpl w:val="DC0A0288"/>
@@ -29580,7 +29517,7 @@
       </w:pPr>
     </w:lvl>
   </w:abstractNum>
-  <w:abstractNum w:abstractNumId="46" w15:restartNumberingAfterBreak="0">
+  <w:abstractNum w:abstractNumId="47" w15:restartNumberingAfterBreak="0">
     <w:nsid w:val="7E6F3143"/>
     <w:multiLevelType w:val="hybridMultilevel"/>
     <w:tmpl w:val="1D1C0A84"/>
@@ -29694,7 +29631,7 @@
     </w:lvl>
   </w:abstractNum>
   <w:num w:numId="1">
-    <w:abstractNumId w:val="38"/>
+    <w:abstractNumId w:val="39"/>
   </w:num>
   <w:num w:numId="2">
     <w:abstractNumId w:val="14"/>
@@ -29712,7 +29649,7 @@
     <w:abstractNumId w:val="23"/>
   </w:num>
   <w:num w:numId="7">
-    <w:abstractNumId w:val="46"/>
+    <w:abstractNumId w:val="47"/>
   </w:num>
   <w:num w:numId="8">
     <w:abstractNumId w:val="22"/>
@@ -29721,10 +29658,10 @@
     <w:abstractNumId w:val="2"/>
   </w:num>
   <w:num w:numId="10">
-    <w:abstractNumId w:val="40"/>
+    <w:abstractNumId w:val="41"/>
   </w:num>
   <w:num w:numId="11">
-    <w:abstractNumId w:val="43"/>
+    <w:abstractNumId w:val="44"/>
   </w:num>
   <w:num w:numId="12">
     <w:abstractNumId w:val="28"/>
@@ -29742,22 +29679,22 @@
     <w:abstractNumId w:val="31"/>
   </w:num>
   <w:num w:numId="17">
-    <w:abstractNumId w:val="41"/>
+    <w:abstractNumId w:val="42"/>
   </w:num>
   <w:num w:numId="18">
     <w:abstractNumId w:val="9"/>
   </w:num>
   <w:num w:numId="19">
-    <w:abstractNumId w:val="45"/>
+    <w:abstractNumId w:val="46"/>
   </w:num>
   <w:num w:numId="20">
-    <w:abstractNumId w:val="42"/>
+    <w:abstractNumId w:val="43"/>
   </w:num>
   <w:num w:numId="21">
     <w:abstractNumId w:val="24"/>
   </w:num>
   <w:num w:numId="22">
-    <w:abstractNumId w:val="39"/>
+    <w:abstractNumId w:val="40"/>
   </w:num>
   <w:num w:numId="23">
     <w:abstractNumId w:val="25"/>
@@ -29766,10 +29703,10 @@
     <w:abstractNumId w:val="29"/>
   </w:num>
   <w:num w:numId="25">
-    <w:abstractNumId w:val="32"/>
+    <w:abstractNumId w:val="33"/>
   </w:num>
   <w:num w:numId="26">
-    <w:abstractNumId w:val="34"/>
+    <w:abstractNumId w:val="35"/>
   </w:num>
   <w:num w:numId="27">
     <w:abstractNumId w:val="4"/>
@@ -29778,13 +29715,13 @@
     <w:abstractNumId w:val="16"/>
   </w:num>
   <w:num w:numId="29">
-    <w:abstractNumId w:val="35"/>
+    <w:abstractNumId w:val="36"/>
   </w:num>
   <w:num w:numId="30">
     <w:abstractNumId w:val="12"/>
   </w:num>
   <w:num w:numId="31">
-    <w:abstractNumId w:val="37"/>
+    <w:abstractNumId w:val="38"/>
   </w:num>
   <w:num w:numId="32">
     <w:abstractNumId w:val="26"/>
@@ -29799,10 +29736,10 @@
     <w:abstractNumId w:val="6"/>
   </w:num>
   <w:num w:numId="36">
-    <w:abstractNumId w:val="36"/>
+    <w:abstractNumId w:val="37"/>
   </w:num>
   <w:num w:numId="37">
-    <w:abstractNumId w:val="44"/>
+    <w:abstractNumId w:val="45"/>
   </w:num>
   <w:num w:numId="38">
     <w:abstractNumId w:val="15"/>
@@ -29817,7 +29754,7 @@
     <w:abstractNumId w:val="7"/>
   </w:num>
   <w:num w:numId="42">
-    <w:abstractNumId w:val="33"/>
+    <w:abstractNumId w:val="34"/>
   </w:num>
   <w:num w:numId="43">
     <w:abstractNumId w:val="1"/>
@@ -29833,6 +29770,9 @@
   </w:num>
   <w:num w:numId="47">
     <w:abstractNumId w:val="5"/>
+  </w:num>
+  <w:num w:numId="48">
+    <w:abstractNumId w:val="32"/>
   </w:num>
   <w:numIdMacAtCleanup w:val="42"/>
 </w:numbering>

</xml_diff>

<commit_message>
Removed unnecessary token string replacing characters | Passing refresh token is now mandatory in Revoke method
</commit_message>
<xml_diff>
--- a/Ticketing-Screen-Designer - Extended + API User Manual.docx
+++ b/Ticketing-Screen-Designer - Extended + API User Manual.docx
@@ -5751,14 +5751,27 @@
       <w:r>
         <w:t xml:space="preserve">Figure </w:t>
       </w:r>
-      <w:fldSimple w:instr=" SEQ Figure \* ARABIC ">
-        <w:r>
-          <w:rPr>
-            <w:noProof/>
-          </w:rPr>
-          <w:t>1</w:t>
-        </w:r>
-      </w:fldSimple>
+      <w:r>
+        <w:fldChar w:fldCharType="begin"/>
+      </w:r>
+      <w:r>
+        <w:instrText xml:space="preserve"> SEQ Figure \* ARABIC </w:instrText>
+      </w:r>
+      <w:r>
+        <w:fldChar w:fldCharType="separate"/>
+      </w:r>
+      <w:r>
+        <w:rPr>
+          <w:noProof/>
+        </w:rPr>
+        <w:t>1</w:t>
+      </w:r>
+      <w:r>
+        <w:rPr>
+          <w:noProof/>
+        </w:rPr>
+        <w:fldChar w:fldCharType="end"/>
+      </w:r>
       <w:r>
         <w:t xml:space="preserve"> Bank Form</w:t>
       </w:r>
@@ -5889,14 +5902,27 @@
       <w:r>
         <w:t xml:space="preserve">Figure </w:t>
       </w:r>
-      <w:fldSimple w:instr=" SEQ Figure \* ARABIC ">
-        <w:r>
-          <w:rPr>
-            <w:noProof/>
-          </w:rPr>
-          <w:t>2</w:t>
-        </w:r>
-      </w:fldSimple>
+      <w:r>
+        <w:fldChar w:fldCharType="begin"/>
+      </w:r>
+      <w:r>
+        <w:instrText xml:space="preserve"> SEQ Figure \* ARABIC </w:instrText>
+      </w:r>
+      <w:r>
+        <w:fldChar w:fldCharType="separate"/>
+      </w:r>
+      <w:r>
+        <w:rPr>
+          <w:noProof/>
+        </w:rPr>
+        <w:t>2</w:t>
+      </w:r>
+      <w:r>
+        <w:rPr>
+          <w:noProof/>
+        </w:rPr>
+        <w:fldChar w:fldCharType="end"/>
+      </w:r>
       <w:r>
         <w:t xml:space="preserve"> Bank Form Empty Field</w:t>
       </w:r>
@@ -5995,14 +6021,27 @@
       <w:r>
         <w:t xml:space="preserve">Figure </w:t>
       </w:r>
-      <w:fldSimple w:instr=" SEQ Figure \* ARABIC ">
-        <w:r>
-          <w:rPr>
-            <w:noProof/>
-          </w:rPr>
-          <w:t>3</w:t>
-        </w:r>
-      </w:fldSimple>
+      <w:r>
+        <w:fldChar w:fldCharType="begin"/>
+      </w:r>
+      <w:r>
+        <w:instrText xml:space="preserve"> SEQ Figure \* ARABIC </w:instrText>
+      </w:r>
+      <w:r>
+        <w:fldChar w:fldCharType="separate"/>
+      </w:r>
+      <w:r>
+        <w:rPr>
+          <w:noProof/>
+        </w:rPr>
+        <w:t>3</w:t>
+      </w:r>
+      <w:r>
+        <w:rPr>
+          <w:noProof/>
+        </w:rPr>
+        <w:fldChar w:fldCharType="end"/>
+      </w:r>
       <w:r>
         <w:t xml:space="preserve"> </w:t>
       </w:r>
@@ -6086,14 +6125,27 @@
       <w:r>
         <w:t xml:space="preserve">Figure </w:t>
       </w:r>
-      <w:fldSimple w:instr=" SEQ Figure \* ARABIC ">
-        <w:r>
-          <w:rPr>
-            <w:noProof/>
-          </w:rPr>
-          <w:t>4</w:t>
-        </w:r>
-      </w:fldSimple>
+      <w:r>
+        <w:fldChar w:fldCharType="begin"/>
+      </w:r>
+      <w:r>
+        <w:instrText xml:space="preserve"> SEQ Figure \* ARABIC </w:instrText>
+      </w:r>
+      <w:r>
+        <w:fldChar w:fldCharType="separate"/>
+      </w:r>
+      <w:r>
+        <w:rPr>
+          <w:noProof/>
+        </w:rPr>
+        <w:t>4</w:t>
+      </w:r>
+      <w:r>
+        <w:rPr>
+          <w:noProof/>
+        </w:rPr>
+        <w:fldChar w:fldCharType="end"/>
+      </w:r>
       <w:r>
         <w:t xml:space="preserve"> Main Form</w:t>
       </w:r>
@@ -6257,14 +6309,27 @@
       <w:r>
         <w:t xml:space="preserve">Figure </w:t>
       </w:r>
-      <w:fldSimple w:instr=" SEQ Figure \* ARABIC ">
-        <w:r>
-          <w:rPr>
-            <w:noProof/>
-          </w:rPr>
-          <w:t>5</w:t>
-        </w:r>
-      </w:fldSimple>
+      <w:r>
+        <w:fldChar w:fldCharType="begin"/>
+      </w:r>
+      <w:r>
+        <w:instrText xml:space="preserve"> SEQ Figure \* ARABIC </w:instrText>
+      </w:r>
+      <w:r>
+        <w:fldChar w:fldCharType="separate"/>
+      </w:r>
+      <w:r>
+        <w:rPr>
+          <w:noProof/>
+        </w:rPr>
+        <w:t>5</w:t>
+      </w:r>
+      <w:r>
+        <w:rPr>
+          <w:noProof/>
+        </w:rPr>
+        <w:fldChar w:fldCharType="end"/>
+      </w:r>
       <w:r>
         <w:t xml:space="preserve"> Main Form | Highlighted Screen</w:t>
       </w:r>
@@ -6403,14 +6468,27 @@
       <w:r>
         <w:t xml:space="preserve">Figure </w:t>
       </w:r>
-      <w:fldSimple w:instr=" SEQ Figure \* ARABIC ">
-        <w:r>
-          <w:rPr>
-            <w:noProof/>
-          </w:rPr>
-          <w:t>6</w:t>
-        </w:r>
-      </w:fldSimple>
+      <w:r>
+        <w:fldChar w:fldCharType="begin"/>
+      </w:r>
+      <w:r>
+        <w:instrText xml:space="preserve"> SEQ Figure \* ARABIC </w:instrText>
+      </w:r>
+      <w:r>
+        <w:fldChar w:fldCharType="separate"/>
+      </w:r>
+      <w:r>
+        <w:rPr>
+          <w:noProof/>
+        </w:rPr>
+        <w:t>6</w:t>
+      </w:r>
+      <w:r>
+        <w:rPr>
+          <w:noProof/>
+        </w:rPr>
+        <w:fldChar w:fldCharType="end"/>
+      </w:r>
       <w:r>
         <w:t xml:space="preserve"> Add Screen Form</w:t>
       </w:r>
@@ -6565,14 +6643,27 @@
       <w:r>
         <w:t xml:space="preserve">Figure </w:t>
       </w:r>
-      <w:fldSimple w:instr=" SEQ Figure \* ARABIC ">
-        <w:r>
-          <w:rPr>
-            <w:noProof/>
-          </w:rPr>
-          <w:t>7</w:t>
-        </w:r>
-      </w:fldSimple>
+      <w:r>
+        <w:fldChar w:fldCharType="begin"/>
+      </w:r>
+      <w:r>
+        <w:instrText xml:space="preserve"> SEQ Figure \* ARABIC </w:instrText>
+      </w:r>
+      <w:r>
+        <w:fldChar w:fldCharType="separate"/>
+      </w:r>
+      <w:r>
+        <w:rPr>
+          <w:noProof/>
+        </w:rPr>
+        <w:t>7</w:t>
+      </w:r>
+      <w:r>
+        <w:rPr>
+          <w:noProof/>
+        </w:rPr>
+        <w:fldChar w:fldCharType="end"/>
+      </w:r>
       <w:r>
         <w:t xml:space="preserve"> Edit Screen Form</w:t>
       </w:r>
@@ -6750,14 +6841,27 @@
       <w:r>
         <w:t xml:space="preserve">Figure </w:t>
       </w:r>
-      <w:fldSimple w:instr=" SEQ Figure \* ARABIC ">
-        <w:r>
-          <w:rPr>
-            <w:noProof/>
-          </w:rPr>
-          <w:t>8</w:t>
-        </w:r>
-      </w:fldSimple>
+      <w:r>
+        <w:fldChar w:fldCharType="begin"/>
+      </w:r>
+      <w:r>
+        <w:instrText xml:space="preserve"> SEQ Figure \* ARABIC </w:instrText>
+      </w:r>
+      <w:r>
+        <w:fldChar w:fldCharType="separate"/>
+      </w:r>
+      <w:r>
+        <w:rPr>
+          <w:noProof/>
+        </w:rPr>
+        <w:t>8</w:t>
+      </w:r>
+      <w:r>
+        <w:rPr>
+          <w:noProof/>
+        </w:rPr>
+        <w:fldChar w:fldCharType="end"/>
+      </w:r>
       <w:r>
         <w:t xml:space="preserve"> Add Button Form</w:t>
       </w:r>
@@ -6819,14 +6923,27 @@
                             <w:r>
                               <w:t xml:space="preserve">Figure </w:t>
                             </w:r>
-                            <w:fldSimple w:instr=" SEQ Figure \* ARABIC ">
-                              <w:r>
-                                <w:rPr>
-                                  <w:noProof/>
-                                </w:rPr>
-                                <w:t>9</w:t>
-                              </w:r>
-                            </w:fldSimple>
+                            <w:r>
+                              <w:fldChar w:fldCharType="begin"/>
+                            </w:r>
+                            <w:r>
+                              <w:instrText xml:space="preserve"> SEQ Figure \* ARABIC </w:instrText>
+                            </w:r>
+                            <w:r>
+                              <w:fldChar w:fldCharType="separate"/>
+                            </w:r>
+                            <w:r>
+                              <w:rPr>
+                                <w:noProof/>
+                              </w:rPr>
+                              <w:t>9</w:t>
+                            </w:r>
+                            <w:r>
+                              <w:rPr>
+                                <w:noProof/>
+                              </w:rPr>
+                              <w:fldChar w:fldCharType="end"/>
+                            </w:r>
                             <w:r>
                               <w:t xml:space="preserve"> Add Button | Show Message Type</w:t>
                             </w:r>
@@ -7006,14 +7123,27 @@
                             <w:r>
                               <w:t xml:space="preserve">Figure </w:t>
                             </w:r>
-                            <w:fldSimple w:instr=" SEQ Figure \* ARABIC ">
-                              <w:r>
-                                <w:rPr>
-                                  <w:noProof/>
-                                </w:rPr>
-                                <w:t>10</w:t>
-                              </w:r>
-                            </w:fldSimple>
+                            <w:r>
+                              <w:fldChar w:fldCharType="begin"/>
+                            </w:r>
+                            <w:r>
+                              <w:instrText xml:space="preserve"> SEQ Figure \* ARABIC </w:instrText>
+                            </w:r>
+                            <w:r>
+                              <w:fldChar w:fldCharType="separate"/>
+                            </w:r>
+                            <w:r>
+                              <w:rPr>
+                                <w:noProof/>
+                              </w:rPr>
+                              <w:t>10</w:t>
+                            </w:r>
+                            <w:r>
+                              <w:rPr>
+                                <w:noProof/>
+                              </w:rPr>
+                              <w:fldChar w:fldCharType="end"/>
+                            </w:r>
                             <w:r>
                               <w:t xml:space="preserve"> Add Button | Issue Ticket Type</w:t>
                             </w:r>
@@ -7239,14 +7369,27 @@
       <w:r>
         <w:t xml:space="preserve">Figure </w:t>
       </w:r>
-      <w:fldSimple w:instr=" SEQ Figure \* ARABIC ">
-        <w:r>
-          <w:rPr>
-            <w:noProof/>
-          </w:rPr>
-          <w:t>11</w:t>
-        </w:r>
-      </w:fldSimple>
+      <w:r>
+        <w:fldChar w:fldCharType="begin"/>
+      </w:r>
+      <w:r>
+        <w:instrText xml:space="preserve"> SEQ Figure \* ARABIC </w:instrText>
+      </w:r>
+      <w:r>
+        <w:fldChar w:fldCharType="separate"/>
+      </w:r>
+      <w:r>
+        <w:rPr>
+          <w:noProof/>
+        </w:rPr>
+        <w:t>11</w:t>
+      </w:r>
+      <w:r>
+        <w:rPr>
+          <w:noProof/>
+        </w:rPr>
+        <w:fldChar w:fldCharType="end"/>
+      </w:r>
       <w:r>
         <w:t xml:space="preserve"> </w:t>
       </w:r>
@@ -7331,14 +7474,27 @@
       <w:r>
         <w:t xml:space="preserve">Figure </w:t>
       </w:r>
-      <w:fldSimple w:instr=" SEQ Figure \* ARABIC ">
-        <w:r>
-          <w:rPr>
-            <w:noProof/>
-          </w:rPr>
-          <w:t>12</w:t>
-        </w:r>
-      </w:fldSimple>
+      <w:r>
+        <w:fldChar w:fldCharType="begin"/>
+      </w:r>
+      <w:r>
+        <w:instrText xml:space="preserve"> SEQ Figure \* ARABIC </w:instrText>
+      </w:r>
+      <w:r>
+        <w:fldChar w:fldCharType="separate"/>
+      </w:r>
+      <w:r>
+        <w:rPr>
+          <w:noProof/>
+        </w:rPr>
+        <w:t>12</w:t>
+      </w:r>
+      <w:r>
+        <w:rPr>
+          <w:noProof/>
+        </w:rPr>
+        <w:fldChar w:fldCharType="end"/>
+      </w:r>
       <w:r>
         <w:t xml:space="preserve"> Edit Screen Form |</w:t>
       </w:r>
@@ -7492,14 +7648,27 @@
       <w:r>
         <w:t xml:space="preserve">Figure </w:t>
       </w:r>
-      <w:fldSimple w:instr=" SEQ Figure \* ARABIC ">
-        <w:r>
-          <w:rPr>
-            <w:noProof/>
-          </w:rPr>
-          <w:t>13</w:t>
-        </w:r>
-      </w:fldSimple>
+      <w:r>
+        <w:fldChar w:fldCharType="begin"/>
+      </w:r>
+      <w:r>
+        <w:instrText xml:space="preserve"> SEQ Figure \* ARABIC </w:instrText>
+      </w:r>
+      <w:r>
+        <w:fldChar w:fldCharType="separate"/>
+      </w:r>
+      <w:r>
+        <w:rPr>
+          <w:noProof/>
+        </w:rPr>
+        <w:t>13</w:t>
+      </w:r>
+      <w:r>
+        <w:rPr>
+          <w:noProof/>
+        </w:rPr>
+        <w:fldChar w:fldCharType="end"/>
+      </w:r>
       <w:r>
         <w:t xml:space="preserve"> </w:t>
       </w:r>
@@ -20597,17 +20766,7 @@
           <w:sz w:val="24"/>
           <w:szCs w:val="24"/>
         </w:rPr>
-        <w:t>Using an old refresh token Invalidates all tokens of that user, and requires re-authentication</w:t>
-      </w:r>
-      <w:bookmarkStart w:id="7" w:name="_GoBack"/>
-      <w:bookmarkEnd w:id="7"/>
-      <w:r>
-        <w:rPr>
-          <w:rFonts w:asciiTheme="majorBidi" w:hAnsiTheme="majorBidi" w:cstheme="majorBidi"/>
-          <w:sz w:val="24"/>
-          <w:szCs w:val="24"/>
-        </w:rPr>
-        <w:t xml:space="preserve"> (security feature).</w:t>
+        <w:t>Using an old refresh token Invalidates all tokens of that user, and requires re-authentication (security feature).</w:t>
       </w:r>
     </w:p>
     <w:p>
@@ -20814,23 +20973,7 @@
           <w:sz w:val="20"/>
           <w:szCs w:val="20"/>
         </w:rPr>
-        <w:t xml:space="preserve">": "string" </w:t>
-      </w:r>
-      <w:r>
-        <w:rPr>
-          <w:rFonts w:asciiTheme="majorBidi" w:hAnsiTheme="majorBidi" w:cstheme="majorBidi"/>
-          <w:sz w:val="24"/>
-          <w:szCs w:val="24"/>
-        </w:rPr>
-        <w:t>// optional</w:t>
-      </w:r>
-      <w:r>
-        <w:rPr>
-          <w:rFonts w:asciiTheme="majorBidi" w:hAnsiTheme="majorBidi" w:cstheme="majorBidi"/>
-          <w:sz w:val="24"/>
-          <w:szCs w:val="24"/>
-        </w:rPr>
-        <w:t xml:space="preserve"> (when not specified only access token is revoked)</w:t>
+        <w:t>": "string"</w:t>
       </w:r>
       <w:r>
         <w:rPr>
@@ -20871,14 +21014,6 @@
           <w:sz w:val="24"/>
           <w:szCs w:val="24"/>
         </w:rPr>
-        <w:t xml:space="preserve"> 401 (Invalid access token),</w:t>
-      </w:r>
-      <w:r>
-        <w:rPr>
-          <w:rFonts w:asciiTheme="majorBidi" w:hAnsiTheme="majorBidi" w:cstheme="majorBidi"/>
-          <w:sz w:val="24"/>
-          <w:szCs w:val="24"/>
-        </w:rPr>
         <w:t xml:space="preserve"> </w:t>
       </w:r>
       <w:r>
@@ -20887,6 +21022,46 @@
           <w:sz w:val="24"/>
           <w:szCs w:val="24"/>
         </w:rPr>
+        <w:t xml:space="preserve">400 (Missing refresh token), </w:t>
+      </w:r>
+      <w:r>
+        <w:rPr>
+          <w:rFonts w:asciiTheme="majorBidi" w:hAnsiTheme="majorBidi" w:cstheme="majorBidi"/>
+          <w:sz w:val="24"/>
+          <w:szCs w:val="24"/>
+        </w:rPr>
+        <w:t>401 (Invalid access</w:t>
+      </w:r>
+      <w:r>
+        <w:rPr>
+          <w:rFonts w:asciiTheme="majorBidi" w:hAnsiTheme="majorBidi" w:cstheme="majorBidi"/>
+          <w:sz w:val="24"/>
+          <w:szCs w:val="24"/>
+        </w:rPr>
+        <w:t>/refresh</w:t>
+      </w:r>
+      <w:r>
+        <w:rPr>
+          <w:rFonts w:asciiTheme="majorBidi" w:hAnsiTheme="majorBidi" w:cstheme="majorBidi"/>
+          <w:sz w:val="24"/>
+          <w:szCs w:val="24"/>
+        </w:rPr>
+        <w:t xml:space="preserve"> token),</w:t>
+      </w:r>
+      <w:r>
+        <w:rPr>
+          <w:rFonts w:asciiTheme="majorBidi" w:hAnsiTheme="majorBidi" w:cstheme="majorBidi"/>
+          <w:sz w:val="24"/>
+          <w:szCs w:val="24"/>
+        </w:rPr>
+        <w:t xml:space="preserve"> </w:t>
+      </w:r>
+      <w:r>
+        <w:rPr>
+          <w:rFonts w:asciiTheme="majorBidi" w:hAnsiTheme="majorBidi" w:cstheme="majorBidi"/>
+          <w:sz w:val="24"/>
+          <w:szCs w:val="24"/>
+        </w:rPr>
         <w:t>500 (server error).</w:t>
       </w:r>
     </w:p>
@@ -20930,7 +21105,17 @@
           <w:sz w:val="24"/>
           <w:szCs w:val="24"/>
         </w:rPr>
-        <w:t>: Any token provided (access via header, refresh via body) will be revoked.</w:t>
+        <w:t>: Any token provided (access via h</w:t>
+      </w:r>
+      <w:bookmarkStart w:id="7" w:name="_GoBack"/>
+      <w:bookmarkEnd w:id="7"/>
+      <w:r>
+        <w:rPr>
+          <w:rFonts w:asciiTheme="majorBidi" w:hAnsiTheme="majorBidi" w:cstheme="majorBidi"/>
+          <w:sz w:val="24"/>
+          <w:szCs w:val="24"/>
+        </w:rPr>
+        <w:t>eader, refresh via body) will be revoked.</w:t>
       </w:r>
     </w:p>
     <w:p>

</xml_diff>